<commit_message>
Modifiqué y agregué documentacion
Sobre el Backend, Django
</commit_message>
<xml_diff>
--- a/Exposicion2.docx
+++ b/Exposicion2.docx
@@ -173,10 +173,12 @@
       <w:pPr>
         <w:pStyle w:val="Ttulo1"/>
       </w:pPr>
+      <w:proofErr w:type="spellStart"/>
       <w:r>
         <w:lastRenderedPageBreak/>
-        <w:t>Contenido del Trabajo</w:t>
-      </w:r>
+        <w:t>Backend</w:t>
+      </w:r>
+      <w:proofErr w:type="spellEnd"/>
     </w:p>
     <w:p>
       <w:pPr>
@@ -238,6 +240,7 @@
     </w:p>
     <w:p>
       <w:pPr>
+        <w:jc w:val="left"/>
         <w:rPr>
           <w:lang w:val="en-US"/>
         </w:rPr>
@@ -246,7 +249,13 @@
         <w:rPr>
           <w:lang w:val="en-US"/>
         </w:rPr>
-        <w:t xml:space="preserve">From </w:t>
+        <w:t>From</w:t>
+      </w:r>
+      <w:r>
+        <w:rPr>
+          <w:lang w:val="en-US"/>
+        </w:rPr>
+        <w:t xml:space="preserve"> </w:t>
       </w:r>
       <w:proofErr w:type="spellStart"/>
       <w:r>
@@ -261,12 +270,6 @@
           <w:lang w:val="en-US"/>
         </w:rPr>
         <w:t xml:space="preserve"> import models</w:t>
-      </w:r>
-      <w:r>
-        <w:rPr>
-          <w:lang w:val="en-US"/>
-        </w:rPr>
-        <w:br/>
       </w:r>
       <w:r>
         <w:rPr>
@@ -324,19 +327,7 @@
         <w:rPr>
           <w:lang w:val="en-US"/>
         </w:rPr>
-        <w:t xml:space="preserve"> </w:t>
-      </w:r>
-      <w:r>
-        <w:rPr>
-          <w:lang w:val="en-US"/>
-        </w:rPr>
-        <w:t>=</w:t>
-      </w:r>
-      <w:r>
-        <w:rPr>
-          <w:lang w:val="en-US"/>
-        </w:rPr>
-        <w:t xml:space="preserve"> </w:t>
+        <w:t xml:space="preserve"> = </w:t>
       </w:r>
       <w:proofErr w:type="spellStart"/>
       <w:proofErr w:type="gramStart"/>
@@ -487,91 +478,111 @@
       </w:r>
     </w:p>
     <w:p>
-      <w:proofErr w:type="spellStart"/>
-      <w:r>
-        <w:t>from</w:t>
-      </w:r>
-      <w:proofErr w:type="spellEnd"/>
-      <w:r>
-        <w:t xml:space="preserve"> </w:t>
+      <w:pPr>
+        <w:jc w:val="left"/>
+        <w:rPr>
+          <w:lang w:val="en-US"/>
+        </w:rPr>
+      </w:pPr>
+      <w:r>
+        <w:rPr>
+          <w:lang w:val="en-US"/>
+        </w:rPr>
+        <w:t xml:space="preserve">from </w:t>
       </w:r>
       <w:proofErr w:type="spellStart"/>
       <w:proofErr w:type="gramStart"/>
       <w:r>
+        <w:rPr>
+          <w:lang w:val="en-US"/>
+        </w:rPr>
         <w:t>django.http</w:t>
       </w:r>
       <w:proofErr w:type="spellEnd"/>
       <w:proofErr w:type="gramEnd"/>
       <w:r>
-        <w:t xml:space="preserve"> </w:t>
-      </w:r>
-      <w:proofErr w:type="spellStart"/>
-      <w:r>
-        <w:t>import</w:t>
-      </w:r>
-      <w:proofErr w:type="spellEnd"/>
-      <w:r>
-        <w:t xml:space="preserve"> </w:t>
-      </w:r>
-      <w:proofErr w:type="spellStart"/>
-      <w:r>
+        <w:rPr>
+          <w:lang w:val="en-US"/>
+        </w:rPr>
+        <w:t xml:space="preserve"> import </w:t>
+      </w:r>
+      <w:proofErr w:type="spellStart"/>
+      <w:r>
+        <w:rPr>
+          <w:lang w:val="en-US"/>
+        </w:rPr>
         <w:t>HttpResponse</w:t>
       </w:r>
       <w:proofErr w:type="spellEnd"/>
       <w:r>
+        <w:rPr>
+          <w:lang w:val="en-US"/>
+        </w:rPr>
         <w:br/>
       </w:r>
       <w:r>
+        <w:rPr>
+          <w:lang w:val="en-US"/>
+        </w:rPr>
         <w:br/>
-      </w:r>
-      <w:proofErr w:type="spellStart"/>
-      <w:r>
-        <w:t>def</w:t>
-      </w:r>
-      <w:proofErr w:type="spellEnd"/>
-      <w:r>
-        <w:t xml:space="preserve"> saludo(</w:t>
-      </w:r>
-      <w:proofErr w:type="spellStart"/>
-      <w:r>
-        <w:t>request</w:t>
-      </w:r>
-      <w:proofErr w:type="spellEnd"/>
-      <w:r>
-        <w:t>):</w:t>
-      </w:r>
-      <w:r>
+        <w:t xml:space="preserve">def </w:t>
+      </w:r>
+      <w:proofErr w:type="spellStart"/>
+      <w:r>
+        <w:rPr>
+          <w:lang w:val="en-US"/>
+        </w:rPr>
+        <w:t>saludo</w:t>
+      </w:r>
+      <w:proofErr w:type="spellEnd"/>
+      <w:r>
+        <w:rPr>
+          <w:lang w:val="en-US"/>
+        </w:rPr>
+        <w:t>(request):</w:t>
+      </w:r>
+      <w:r>
+        <w:rPr>
+          <w:lang w:val="en-US"/>
+        </w:rPr>
         <w:br/>
-        <w:t xml:space="preserve">    </w:t>
-      </w:r>
-      <w:proofErr w:type="spellStart"/>
-      <w:r>
-        <w:t>return</w:t>
-      </w:r>
-      <w:proofErr w:type="spellEnd"/>
-      <w:r>
-        <w:t xml:space="preserve"> </w:t>
+        <w:t xml:space="preserve">    return </w:t>
       </w:r>
       <w:proofErr w:type="spellStart"/>
       <w:proofErr w:type="gramStart"/>
       <w:r>
+        <w:rPr>
+          <w:lang w:val="en-US"/>
+        </w:rPr>
         <w:t>HttpResponse</w:t>
       </w:r>
       <w:proofErr w:type="spellEnd"/>
       <w:r>
+        <w:rPr>
+          <w:lang w:val="en-US"/>
+        </w:rPr>
         <w:t>(</w:t>
       </w:r>
       <w:proofErr w:type="gramEnd"/>
       <w:r>
-        <w:t xml:space="preserve">'Hola desde Django </w:t>
-      </w:r>
-      <w:proofErr w:type="spellStart"/>
-      <w:r>
-        <w:t>Backend</w:t>
-      </w:r>
-      <w:proofErr w:type="spellEnd"/>
-      <w:r>
-        <w:t>')</w:t>
+        <w:rPr>
+          <w:lang w:val="en-US"/>
+        </w:rPr>
+        <w:t xml:space="preserve">'Hola </w:t>
+      </w:r>
+      <w:proofErr w:type="spellStart"/>
+      <w:r>
+        <w:rPr>
+          <w:lang w:val="en-US"/>
+        </w:rPr>
+        <w:t>desde</w:t>
+      </w:r>
+      <w:proofErr w:type="spellEnd"/>
+      <w:r>
+        <w:rPr>
+          <w:lang w:val="en-US"/>
+        </w:rPr>
+        <w:t xml:space="preserve"> Django Backend')</w:t>
       </w:r>
     </w:p>
     <w:p>
@@ -621,6 +632,7 @@
     </w:p>
     <w:p>
       <w:pPr>
+        <w:jc w:val="left"/>
         <w:rPr>
           <w:lang w:val="en-US"/>
         </w:rPr>
@@ -794,50 +806,13 @@
     </w:p>
     <w:p>
       <w:pPr>
-        <w:pStyle w:val="Ttulo2"/>
-      </w:pPr>
-      <w:r>
-        <w:t>6. Ejemplo Práctico</w:t>
-      </w:r>
-    </w:p>
-    <w:p>
-      <w:r>
-        <w:t>Se construyó un mini proyecto con Django que incluye:</w:t>
-      </w:r>
-      <w:r>
-        <w:br/>
-        <w:t>- Un modelo Estudiante</w:t>
-      </w:r>
-      <w:r>
-        <w:br/>
-        <w:t>- Una vista de saludo</w:t>
-      </w:r>
-      <w:r>
-        <w:br/>
-        <w:t>- Una vista que lista los estudiantes registrados</w:t>
-      </w:r>
-      <w:r>
-        <w:br/>
-        <w:t xml:space="preserve">- Un </w:t>
-      </w:r>
-      <w:proofErr w:type="spellStart"/>
-      <w:r>
-        <w:t>template</w:t>
-      </w:r>
-      <w:proofErr w:type="spellEnd"/>
-      <w:r>
-        <w:t xml:space="preserve"> HTML para mostrar la lista</w:t>
-      </w:r>
-    </w:p>
-    <w:p>
-      <w:pPr>
-        <w:rPr>
-          <w:rFonts w:asciiTheme="majorHAnsi" w:eastAsiaTheme="majorEastAsia" w:hAnsiTheme="majorHAnsi" w:cstheme="majorBidi"/>
+        <w:ind w:firstLine="0"/>
+        <w:jc w:val="left"/>
+        <w:rPr>
+          <w:rFonts w:eastAsiaTheme="majorEastAsia" w:cstheme="majorBidi"/>
           <w:b/>
-          <w:bCs/>
-          <w:color w:val="2F5496" w:themeColor="accent1" w:themeShade="BF"/>
           <w:sz w:val="28"/>
-          <w:szCs w:val="28"/>
+          <w:szCs w:val="40"/>
         </w:rPr>
       </w:pPr>
       <w:r>

</xml_diff>

<commit_message>
Cambio de Proyecto | Pedidos
Aquí creamos el nuevo proyecto, de Pedidos
</commit_message>
<xml_diff>
--- a/Exposicion2.docx
+++ b/Exposicion2.docx
@@ -189,6 +189,11 @@
       </w:r>
     </w:p>
     <w:p>
+      <w:pPr>
+        <w:rPr>
+          <w:u w:val="single"/>
+        </w:rPr>
+      </w:pPr>
       <w:r>
         <w:t xml:space="preserve">Django es un </w:t>
       </w:r>
@@ -199,6 +204,104 @@
       <w:proofErr w:type="spellEnd"/>
       <w:r>
         <w:t xml:space="preserve"> de alto nivel que permite crear aplicaciones web rápidas, seguras y mantenibles. Incluye un ORM, un sistema de rutas, vistas, plantillas y herramientas de seguridad integradas.</w:t>
+      </w:r>
+    </w:p>
+    <w:p>
+      <w:r>
+        <w:t xml:space="preserve">Editor de texto: Visual Studio </w:t>
+      </w:r>
+      <w:proofErr w:type="spellStart"/>
+      <w:r>
+        <w:t>Code</w:t>
+      </w:r>
+      <w:proofErr w:type="spellEnd"/>
+    </w:p>
+    <w:p>
+      <w:r>
+        <w:t>Creación de Entorno virtual:</w:t>
+      </w:r>
+    </w:p>
+    <w:p>
+      <w:r>
+        <w:drawing>
+          <wp:inline distT="0" distB="0" distL="0" distR="0" wp14:anchorId="7FEC1BBB" wp14:editId="466FD413">
+            <wp:extent cx="5612130" cy="323850"/>
+            <wp:effectExtent l="0" t="0" r="7620" b="0"/>
+            <wp:docPr id="103421924" name="Imagen 1"/>
+            <wp:cNvGraphicFramePr>
+              <a:graphicFrameLocks xmlns:a="http://schemas.openxmlformats.org/drawingml/2006/main" noChangeAspect="1"/>
+            </wp:cNvGraphicFramePr>
+            <a:graphic xmlns:a="http://schemas.openxmlformats.org/drawingml/2006/main">
+              <a:graphicData uri="http://schemas.openxmlformats.org/drawingml/2006/picture">
+                <pic:pic xmlns:pic="http://schemas.openxmlformats.org/drawingml/2006/picture">
+                  <pic:nvPicPr>
+                    <pic:cNvPr id="103421924" name=""/>
+                    <pic:cNvPicPr/>
+                  </pic:nvPicPr>
+                  <pic:blipFill>
+                    <a:blip r:embed="rId4"/>
+                    <a:stretch>
+                      <a:fillRect/>
+                    </a:stretch>
+                  </pic:blipFill>
+                  <pic:spPr>
+                    <a:xfrm>
+                      <a:off x="0" y="0"/>
+                      <a:ext cx="5612130" cy="323850"/>
+                    </a:xfrm>
+                    <a:prstGeom prst="rect">
+                      <a:avLst/>
+                    </a:prstGeom>
+                  </pic:spPr>
+                </pic:pic>
+              </a:graphicData>
+            </a:graphic>
+          </wp:inline>
+        </w:drawing>
+      </w:r>
+    </w:p>
+    <w:p>
+      <w:r>
+        <w:t>Instalación de Django en Visual Studio</w:t>
+      </w:r>
+    </w:p>
+    <w:p>
+      <w:r>
+        <w:drawing>
+          <wp:inline distT="0" distB="0" distL="0" distR="0" wp14:anchorId="2799AC02" wp14:editId="1E5892AE">
+            <wp:extent cx="5612130" cy="1125855"/>
+            <wp:effectExtent l="0" t="0" r="7620" b="0"/>
+            <wp:docPr id="224613637" name="Imagen 1"/>
+            <wp:cNvGraphicFramePr>
+              <a:graphicFrameLocks xmlns:a="http://schemas.openxmlformats.org/drawingml/2006/main" noChangeAspect="1"/>
+            </wp:cNvGraphicFramePr>
+            <a:graphic xmlns:a="http://schemas.openxmlformats.org/drawingml/2006/main">
+              <a:graphicData uri="http://schemas.openxmlformats.org/drawingml/2006/picture">
+                <pic:pic xmlns:pic="http://schemas.openxmlformats.org/drawingml/2006/picture">
+                  <pic:nvPicPr>
+                    <pic:cNvPr id="224613637" name=""/>
+                    <pic:cNvPicPr/>
+                  </pic:nvPicPr>
+                  <pic:blipFill>
+                    <a:blip r:embed="rId5"/>
+                    <a:stretch>
+                      <a:fillRect/>
+                    </a:stretch>
+                  </pic:blipFill>
+                  <pic:spPr>
+                    <a:xfrm>
+                      <a:off x="0" y="0"/>
+                      <a:ext cx="5612130" cy="1125855"/>
+                    </a:xfrm>
+                    <a:prstGeom prst="rect">
+                      <a:avLst/>
+                    </a:prstGeom>
+                  </pic:spPr>
+                </pic:pic>
+              </a:graphicData>
+            </a:graphic>
+          </wp:inline>
+        </w:drawing>
       </w:r>
     </w:p>
     <w:p>
@@ -590,6 +693,7 @@
         <w:pStyle w:val="Ttulo2"/>
       </w:pPr>
       <w:r>
+        <w:lastRenderedPageBreak/>
         <w:t xml:space="preserve">4. </w:t>
       </w:r>
       <w:proofErr w:type="spellStart"/>
@@ -769,7 +873,6 @@
         <w:pStyle w:val="Ttulo2"/>
       </w:pPr>
       <w:r>
-        <w:lastRenderedPageBreak/>
         <w:t xml:space="preserve">5. </w:t>
       </w:r>
       <w:proofErr w:type="spellStart"/>

</xml_diff>

<commit_message>
Guardando cambios en Exposicion2.docx antes de cambiar de rama
</commit_message>
<xml_diff>
--- a/Exposicion2.docx
+++ b/Exposicion2.docx
@@ -1604,23 +1604,26 @@
     </w:p>
     <w:p/>
     <w:p>
-      <w:pPr>
-        <w:rPr>
-          <w:rFonts w:asciiTheme="majorHAnsi" w:eastAsiaTheme="majorEastAsia" w:hAnsiTheme="majorHAnsi" w:cstheme="majorBidi"/>
-          <w:b/>
-          <w:bCs/>
-          <w:color w:val="2F5496" w:themeColor="accent1" w:themeShade="BF"/>
-          <w:sz w:val="28"/>
-          <w:szCs w:val="28"/>
-        </w:rPr>
-      </w:pPr>
       <w:r>
         <w:t>Gestionar rutas y solicitudes HTTP de manera eficiente y segura.</w:t>
       </w:r>
-      <w:r>
-        <w:br w:type="page"/>
-      </w:r>
-    </w:p>
+    </w:p>
+    <w:p/>
+    <w:p/>
+    <w:p/>
+    <w:p/>
+    <w:p/>
+    <w:p/>
+    <w:p/>
+    <w:p/>
+    <w:p/>
+    <w:p/>
+    <w:p/>
+    <w:p/>
+    <w:p/>
+    <w:p/>
+    <w:p/>
+    <w:p/>
     <w:p>
       <w:pPr>
         <w:pStyle w:val="Ttulo1"/>
@@ -1719,17 +1722,6 @@
       </w:r>
     </w:p>
     <w:p>
-      <w:pPr>
-        <w:pStyle w:val="Ttulo1"/>
-        <w:rPr>
-          <w:rFonts w:eastAsiaTheme="minorHAnsi" w:cstheme="minorBidi"/>
-          <w:b w:val="0"/>
-          <w:sz w:val="24"/>
-          <w:szCs w:val="22"/>
-        </w:rPr>
-      </w:pPr>
-    </w:p>
-    <w:p>
       <w:r>
         <w:t>ORM integrado:</w:t>
       </w:r>
@@ -1737,25 +1729,21 @@
         <w:t xml:space="preserve"> permite interactuar con bases de datos relacionales mediante clases y objetos, evitando el uso directo de SQL.</w:t>
       </w:r>
     </w:p>
-    <w:p/>
     <w:p>
       <w:r>
         <w:t>Sistema de rutas y vistas: facilita la organización del código y el manejo de solicitudes HTTP.</w:t>
       </w:r>
     </w:p>
-    <w:p/>
     <w:p>
       <w:r>
         <w:t>Sistema de plantillas: permite generar HTML dinámico de forma ordenada y reutilizable.</w:t>
       </w:r>
     </w:p>
-    <w:p/>
     <w:p>
       <w:r>
         <w:t>Seguridad: incluye protección contra ataques comunes, como inyecciones SQL, Cross-Site Scripting (XSS) y Cross-Site Request Forgery (CSRF).</w:t>
       </w:r>
     </w:p>
-    <w:p/>
     <w:p>
       <w:r>
         <w:t xml:space="preserve">Para este proyecto se utilizó </w:t>
@@ -1771,7 +1759,6 @@
         <w:t xml:space="preserve"> como editor de texto, junto con un entorno virtual (venv) para aislar las dependencias del proyecto y evitar conflictos con otras instalaciones de Python.</w:t>
       </w:r>
     </w:p>
-    <w:p/>
     <w:p>
       <w:pPr>
         <w:pStyle w:val="Ttulo3"/>
@@ -1784,7 +1771,6 @@
         <w:rPr>
           <w:rFonts w:eastAsiaTheme="minorHAnsi"/>
         </w:rPr>
-        <w:lastRenderedPageBreak/>
         <w:t>Instalación y configuración básica</w:t>
       </w:r>
       <w:bookmarkEnd w:id="6"/>
@@ -2041,34 +2027,38 @@
       </w:pPr>
     </w:p>
     <w:p>
-      <w:r>
+      <w:pPr>
         <w:rPr>
           <w:lang w:val="en-US"/>
         </w:rPr>
+      </w:pPr>
+      <w:r>
+        <w:rPr>
+          <w:lang w:val="en-US"/>
+        </w:rPr>
         <w:t xml:space="preserve">    </w:t>
       </w:r>
       <w:r>
+        <w:rPr>
+          <w:lang w:val="en-US"/>
+        </w:rPr>
         <w:t>def __str__(self):</w:t>
       </w:r>
     </w:p>
     <w:p>
-      <w:r>
+      <w:pPr>
+        <w:rPr>
+          <w:lang w:val="en-US"/>
+        </w:rPr>
+      </w:pPr>
+      <w:r>
+        <w:rPr>
+          <w:lang w:val="en-US"/>
+        </w:rPr>
         <w:t xml:space="preserve">        return self.nombre</w:t>
       </w:r>
     </w:p>
     <w:p>
-      <w:pPr>
-        <w:pStyle w:val="Ttulo1"/>
-        <w:rPr>
-          <w:rFonts w:eastAsiaTheme="minorHAnsi" w:cstheme="minorBidi"/>
-          <w:b w:val="0"/>
-          <w:sz w:val="24"/>
-          <w:szCs w:val="22"/>
-        </w:rPr>
-      </w:pPr>
-    </w:p>
-    <w:p/>
-    <w:p>
       <w:r>
         <w:t>CharField: define un campo de texto con longitud máxima.</w:t>
       </w:r>
@@ -2103,6 +2093,7 @@
     <w:p/>
     <w:p>
       <w:r>
+        <w:lastRenderedPageBreak/>
         <w:t>El ORM de Django permite realizar operaciones CRUD (Crear, Leer, Actualizar y Eliminar) de forma sencilla y consistente, y soporta múltiples motores de base de datos como SQLite, PostgreSQL, MySQL y Oracle.</w:t>
       </w:r>
     </w:p>
@@ -2350,18 +2341,27 @@
       </w:r>
     </w:p>
     <w:p>
-      <w:r>
+      <w:pPr>
         <w:rPr>
           <w:lang w:val="en-US"/>
         </w:rPr>
+      </w:pPr>
+      <w:r>
+        <w:rPr>
+          <w:lang w:val="en-US"/>
+        </w:rPr>
         <w:t xml:space="preserve">    </w:t>
       </w:r>
       <w:r>
+        <w:rPr>
+          <w:lang w:val="en-US"/>
+        </w:rPr>
         <w:t>path('saludo/', views.saludo),</w:t>
       </w:r>
     </w:p>
     <w:p>
       <w:r>
+        <w:lastRenderedPageBreak/>
         <w:t>]</w:t>
       </w:r>
     </w:p>
@@ -2402,17 +2402,6 @@
         <w:t>Templates</w:t>
       </w:r>
       <w:bookmarkEnd w:id="11"/>
-    </w:p>
-    <w:p>
-      <w:pPr>
-        <w:pStyle w:val="Ttulo1"/>
-        <w:rPr>
-          <w:rFonts w:eastAsiaTheme="minorHAnsi" w:cstheme="minorBidi"/>
-          <w:b w:val="0"/>
-          <w:sz w:val="24"/>
-          <w:szCs w:val="22"/>
-        </w:rPr>
-      </w:pPr>
     </w:p>
     <w:p>
       <w:r>
@@ -2507,6 +2496,7 @@
     <w:p/>
     <w:p>
       <w:r>
+        <w:lastRenderedPageBreak/>
         <w:t>Consultas a la base de datos mediante el ORM.</w:t>
       </w:r>
     </w:p>
@@ -2524,11 +2514,6 @@
     </w:p>
     <w:p/>
     <w:p>
-      <w:pPr>
-        <w:rPr>
-          <w:b/>
-        </w:rPr>
-      </w:pPr>
       <w:r>
         <w:t>Por ejemplo, al crear un nuevo pedido, la solicitud POST enviada desde el frontend se procesa en la vista correspondiente, se guarda en la base de datos mediante el modelo Pedido y luego se redirige al usuario a la lista de pedidos actualizada.</w:t>
       </w:r>
@@ -2558,6 +2543,600 @@
           </w:r>
         </w:sdtContent>
       </w:sdt>
+    </w:p>
+    <w:p/>
+    <w:p/>
+    <w:p/>
+    <w:p/>
+    <w:p/>
+    <w:p/>
+    <w:p/>
+    <w:p/>
+    <w:p/>
+    <w:p/>
+    <w:p/>
+    <w:p/>
+    <w:p/>
+    <w:p/>
+    <w:p/>
+    <w:p/>
+    <w:p/>
+    <w:p/>
+    <w:p/>
+    <w:p/>
+    <w:p>
+      <w:pPr>
+        <w:ind w:firstLine="0"/>
+        <w:jc w:val="center"/>
+        <w:rPr>
+          <w:b/>
+        </w:rPr>
+      </w:pPr>
+      <w:r>
+        <w:lastRenderedPageBreak/>
+        <w:t>Base de datos SQL Server</w:t>
+      </w:r>
+    </w:p>
+    <w:p>
+      <w:pPr>
+        <w:ind w:firstLine="0"/>
+        <w:jc w:val="left"/>
+        <w:rPr>
+          <w:bCs/>
+          <w:color w:val="000000" w:themeColor="text1"/>
+        </w:rPr>
+      </w:pPr>
+      <w:r>
+        <w:rPr>
+          <w:bCs/>
+          <w:color w:val="000000" w:themeColor="text1"/>
+        </w:rPr>
+        <w:t>¿Qué es SQL Server?</w:t>
+      </w:r>
+    </w:p>
+    <w:p>
+      <w:pPr>
+        <w:ind w:firstLine="0"/>
+        <w:jc w:val="left"/>
+        <w:rPr>
+          <w:bCs/>
+          <w:color w:val="000000" w:themeColor="text1"/>
+        </w:rPr>
+      </w:pPr>
+      <w:r>
+        <w:rPr>
+          <w:bCs/>
+          <w:color w:val="000000" w:themeColor="text1"/>
+        </w:rPr>
+        <w:t>SQL Server es un sistema de gestión de bases de datos relacionales (RDBMS) desarrollado por Microsoft, diseñado para almacenar, organizar y administrar datos de manera estructurada y segura. Su arquitectura permite manejar grandes volúmenes de información, facilitando el acceso concurrente por múltiples usuarios y aplicaciones. SQL Server utiliza el lenguaje de consulta estructurada (SQL) como base, y extiende sus capacidades mediante Transact-SQL (T-SQL), un dialecto propio que incorpora funciones avanzadas como procedimientos almacenados, triggers, manejo de errores y control de flujo.</w:t>
+      </w:r>
+    </w:p>
+    <w:p>
+      <w:pPr>
+        <w:ind w:firstLine="0"/>
+        <w:jc w:val="left"/>
+        <w:rPr>
+          <w:bCs/>
+          <w:color w:val="000000" w:themeColor="text1"/>
+        </w:rPr>
+      </w:pPr>
+      <w:r>
+        <w:rPr>
+          <w:bCs/>
+          <w:color w:val="000000" w:themeColor="text1"/>
+        </w:rPr>
+        <w:t>Este sistema se integra fácilmente con otras tecnologías del ecosistema Microsoft, como .NET, Azure y Power BI, y también ofrece compatibilidad con estándares abiertos, lo que lo convierte en una plataforma versátil para desarrolladores, analistas y administradores de sistemas. SQL Server está disponible en diversas ediciones (Express, Standard, Enterprise, Developer), cada una adaptada a distintos niveles de complejidad, presupuesto y carga de trabajo, desde proyectos personales hasta infraestructuras empresariales de misión crítica.</w:t>
+      </w:r>
+    </w:p>
+    <w:p>
+      <w:pPr>
+        <w:ind w:firstLine="0"/>
+        <w:jc w:val="left"/>
+        <w:rPr>
+          <w:bCs/>
+          <w:color w:val="000000" w:themeColor="text1"/>
+        </w:rPr>
+      </w:pPr>
+      <w:r>
+        <w:rPr>
+          <w:bCs/>
+          <w:color w:val="000000" w:themeColor="text1"/>
+        </w:rPr>
+        <w:t>Además de su robustez técnica, SQL Server incluye herramientas gráficas como SQL Server Management Studio (SSMS), que permiten administrar bases de datos, ejecutar consultas, monitorear el rendimiento y configurar la seguridad de forma intuitiva. Su motor de base de datos está optimizado para garantizar alta disponibilidad, integridad de los datos y escalabilidad horizontal y vertical.</w:t>
+      </w:r>
+    </w:p>
+    <w:p>
+      <w:pPr>
+        <w:ind w:firstLine="0"/>
+        <w:jc w:val="left"/>
+        <w:rPr>
+          <w:bCs/>
+          <w:color w:val="000000" w:themeColor="text1"/>
+        </w:rPr>
+      </w:pPr>
+      <w:r>
+        <w:rPr>
+          <w:bCs/>
+          <w:color w:val="000000" w:themeColor="text1"/>
+        </w:rPr>
+        <w:t>¿Cómo funciona?</w:t>
+      </w:r>
+    </w:p>
+    <w:p>
+      <w:pPr>
+        <w:ind w:firstLine="0"/>
+        <w:jc w:val="left"/>
+        <w:rPr>
+          <w:bCs/>
+          <w:color w:val="000000" w:themeColor="text1"/>
+        </w:rPr>
+      </w:pPr>
+      <w:r>
+        <w:rPr>
+          <w:bCs/>
+          <w:color w:val="000000" w:themeColor="text1"/>
+        </w:rPr>
+        <w:t>SQL Server opera bajo una arquitectura modular que combina almacenamiento eficiente, procesamiento de consultas, seguridad avanzada y conectividad con múltiples clientes. Sus componentes principales incluyen:</w:t>
+      </w:r>
+    </w:p>
+    <w:p>
+      <w:pPr>
+        <w:pStyle w:val="Prrafodelista"/>
+        <w:numPr>
+          <w:ilvl w:val="0"/>
+          <w:numId w:val="4"/>
+        </w:numPr>
+        <w:jc w:val="left"/>
+        <w:rPr>
+          <w:bCs/>
+          <w:color w:val="000000" w:themeColor="text1"/>
+        </w:rPr>
+      </w:pPr>
+      <w:r>
+        <w:rPr>
+          <w:bCs/>
+          <w:color w:val="000000" w:themeColor="text1"/>
+        </w:rPr>
+        <w:t>Almacenamiento de datos</w:t>
+      </w:r>
+    </w:p>
+    <w:p>
+      <w:pPr>
+        <w:ind w:firstLine="0"/>
+        <w:jc w:val="left"/>
+        <w:rPr>
+          <w:bCs/>
+          <w:color w:val="000000" w:themeColor="text1"/>
+        </w:rPr>
+      </w:pPr>
+      <w:r>
+        <w:rPr>
+          <w:bCs/>
+          <w:color w:val="000000" w:themeColor="text1"/>
+        </w:rPr>
+        <w:t>Los datos se organizan en tablas compuestas por filas y columnas, donde cada fila representa un registro y cada columna un atributo. A diferencia de una hoja de cálculo, SQL Server permite definir tipos de datos, restricciones, índices y relaciones entre tablas, lo que garantiza una estructura lógica y coherente. Además, el sistema gestiona automáticamente el espacio en disco, la fragmentación y la recuperación ante fallos.</w:t>
+      </w:r>
+    </w:p>
+    <w:p>
+      <w:pPr>
+        <w:pStyle w:val="Prrafodelista"/>
+        <w:numPr>
+          <w:ilvl w:val="0"/>
+          <w:numId w:val="4"/>
+        </w:numPr>
+        <w:jc w:val="left"/>
+        <w:rPr>
+          <w:bCs/>
+          <w:color w:val="000000" w:themeColor="text1"/>
+        </w:rPr>
+      </w:pPr>
+      <w:r>
+        <w:rPr>
+          <w:bCs/>
+          <w:color w:val="000000" w:themeColor="text1"/>
+        </w:rPr>
+        <w:t>Lenguaje SQL (T-SQL)</w:t>
+      </w:r>
+    </w:p>
+    <w:p>
+      <w:pPr>
+        <w:ind w:firstLine="0"/>
+        <w:jc w:val="left"/>
+        <w:rPr>
+          <w:bCs/>
+          <w:color w:val="000000" w:themeColor="text1"/>
+        </w:rPr>
+      </w:pPr>
+      <w:r>
+        <w:rPr>
+          <w:bCs/>
+          <w:color w:val="000000" w:themeColor="text1"/>
+        </w:rPr>
+        <w:t>Los usuarios interactúan con SQL Server mediante T-SQL, que permite ejecutar comandos para crear objetos (tablas, vistas, funciones), manipular datos (INSERT, UPDATE, DELETE), consultar información (SELECT con filtros, agrupaciones y joins), y controlar transacciones. T-SQL también incluye estructuras de programación como bucles, condicionales y manejo de errores, lo que lo convierte en una herramienta poderosa para automatizar procesos dentro de la base de datos.</w:t>
+      </w:r>
+    </w:p>
+    <w:p>
+      <w:pPr>
+        <w:pStyle w:val="Prrafodelista"/>
+        <w:numPr>
+          <w:ilvl w:val="0"/>
+          <w:numId w:val="4"/>
+        </w:numPr>
+        <w:jc w:val="left"/>
+        <w:rPr>
+          <w:bCs/>
+          <w:color w:val="000000" w:themeColor="text1"/>
+        </w:rPr>
+      </w:pPr>
+      <w:r>
+        <w:rPr>
+          <w:bCs/>
+          <w:color w:val="000000" w:themeColor="text1"/>
+        </w:rPr>
+        <w:lastRenderedPageBreak/>
+        <w:t>Modelo cliente-servidor</w:t>
+      </w:r>
+    </w:p>
+    <w:p>
+      <w:pPr>
+        <w:ind w:firstLine="0"/>
+        <w:jc w:val="left"/>
+        <w:rPr>
+          <w:bCs/>
+          <w:color w:val="000000" w:themeColor="text1"/>
+        </w:rPr>
+      </w:pPr>
+      <w:r>
+        <w:rPr>
+          <w:bCs/>
+          <w:color w:val="000000" w:themeColor="text1"/>
+        </w:rPr>
+        <w:t>SQL Server sigue el paradigma cliente-servidor, donde las aplicaciones cliente (como sitios web, sistemas ERP o herramientas de análisis) envían solicitudes al servidor de base de datos. El servidor procesa esas solicitudes, accede a los datos y devuelve los resultados. Esta comunicación puede realizarse localmente o a través de redes, incluyendo conexiones seguras por internet. El modelo permite escalabilidad, separación de responsabilidades y acceso concurrente por múltiples usuarios.</w:t>
+      </w:r>
+    </w:p>
+    <w:p>
+      <w:pPr>
+        <w:pStyle w:val="Prrafodelista"/>
+        <w:numPr>
+          <w:ilvl w:val="0"/>
+          <w:numId w:val="4"/>
+        </w:numPr>
+        <w:jc w:val="left"/>
+        <w:rPr>
+          <w:bCs/>
+          <w:color w:val="000000" w:themeColor="text1"/>
+        </w:rPr>
+      </w:pPr>
+      <w:r>
+        <w:rPr>
+          <w:bCs/>
+          <w:color w:val="000000" w:themeColor="text1"/>
+        </w:rPr>
+        <w:t>Integridad de los datos</w:t>
+      </w:r>
+    </w:p>
+    <w:p>
+      <w:pPr>
+        <w:ind w:firstLine="0"/>
+        <w:jc w:val="left"/>
+        <w:rPr>
+          <w:bCs/>
+          <w:color w:val="000000" w:themeColor="text1"/>
+        </w:rPr>
+      </w:pPr>
+      <w:r>
+        <w:rPr>
+          <w:bCs/>
+          <w:color w:val="000000" w:themeColor="text1"/>
+        </w:rPr>
+        <w:t>Para garantizar la fiabilidad de la información, SQL Server implementa mecanismos como:</w:t>
+      </w:r>
+    </w:p>
+    <w:p>
+      <w:pPr>
+        <w:ind w:firstLine="0"/>
+        <w:jc w:val="left"/>
+        <w:rPr>
+          <w:bCs/>
+          <w:color w:val="000000" w:themeColor="text1"/>
+        </w:rPr>
+      </w:pPr>
+      <w:r>
+        <w:rPr>
+          <w:bCs/>
+          <w:color w:val="000000" w:themeColor="text1"/>
+        </w:rPr>
+        <w:t>Integridad referencial: Uso de claves foráneas para relacionar tablas y evitar inconsistencias.</w:t>
+      </w:r>
+    </w:p>
+    <w:p>
+      <w:pPr>
+        <w:ind w:firstLine="0"/>
+        <w:jc w:val="left"/>
+        <w:rPr>
+          <w:bCs/>
+          <w:color w:val="000000" w:themeColor="text1"/>
+        </w:rPr>
+      </w:pPr>
+      <w:r>
+        <w:rPr>
+          <w:bCs/>
+          <w:color w:val="000000" w:themeColor="text1"/>
+        </w:rPr>
+        <w:t>Restricciones: Validación de datos mediante reglas como NOT NULL, CHECK, UNIQUE.</w:t>
+      </w:r>
+    </w:p>
+    <w:p>
+      <w:pPr>
+        <w:ind w:firstLine="0"/>
+        <w:jc w:val="left"/>
+        <w:rPr>
+          <w:bCs/>
+          <w:color w:val="000000" w:themeColor="text1"/>
+        </w:rPr>
+      </w:pPr>
+      <w:r>
+        <w:rPr>
+          <w:bCs/>
+          <w:color w:val="000000" w:themeColor="text1"/>
+        </w:rPr>
+        <w:t>Propiedades ACID: Aseguran que las transacciones sean Atómicas, Consistentes, Aisladas y Duraderas, lo que protege los datos ante errores, caídas del sistema o accesos simultáneos.</w:t>
+      </w:r>
+    </w:p>
+    <w:p>
+      <w:pPr>
+        <w:ind w:firstLine="0"/>
+        <w:jc w:val="left"/>
+        <w:rPr>
+          <w:bCs/>
+          <w:color w:val="000000" w:themeColor="text1"/>
+        </w:rPr>
+      </w:pPr>
+      <w:r>
+        <w:rPr>
+          <w:bCs/>
+          <w:color w:val="000000" w:themeColor="text1"/>
+        </w:rPr>
+        <w:t>¿Para qué se utiliza?</w:t>
+      </w:r>
+    </w:p>
+    <w:p>
+      <w:pPr>
+        <w:ind w:firstLine="0"/>
+        <w:jc w:val="left"/>
+        <w:rPr>
+          <w:bCs/>
+          <w:color w:val="000000" w:themeColor="text1"/>
+        </w:rPr>
+      </w:pPr>
+      <w:r>
+        <w:rPr>
+          <w:bCs/>
+          <w:color w:val="000000" w:themeColor="text1"/>
+        </w:rPr>
+        <w:t>SQL Server es una herramienta fundamental en múltiples contextos tecnológicos y empresariales. Sus principales usos incluyen:</w:t>
+      </w:r>
+    </w:p>
+    <w:p>
+      <w:pPr>
+        <w:pStyle w:val="Prrafodelista"/>
+        <w:numPr>
+          <w:ilvl w:val="0"/>
+          <w:numId w:val="5"/>
+        </w:numPr>
+        <w:jc w:val="left"/>
+        <w:rPr>
+          <w:bCs/>
+          <w:color w:val="000000" w:themeColor="text1"/>
+        </w:rPr>
+      </w:pPr>
+      <w:r>
+        <w:rPr>
+          <w:bCs/>
+          <w:color w:val="000000" w:themeColor="text1"/>
+        </w:rPr>
+        <w:t>Gestión de información estructurada</w:t>
+      </w:r>
+    </w:p>
+    <w:p>
+      <w:pPr>
+        <w:ind w:firstLine="0"/>
+        <w:jc w:val="left"/>
+        <w:rPr>
+          <w:bCs/>
+          <w:color w:val="000000" w:themeColor="text1"/>
+        </w:rPr>
+      </w:pPr>
+      <w:r>
+        <w:rPr>
+          <w:bCs/>
+          <w:color w:val="000000" w:themeColor="text1"/>
+        </w:rPr>
+        <w:t>Permite almacenar y organizar grandes volúmenes de datos, como registros de clientes, inventarios, transacciones financieras, historiales médicos o contenidos multimedia. Su capacidad para definir relaciones entre entidades facilita la creación de modelos de datos complejos y precisos.</w:t>
+      </w:r>
+    </w:p>
+    <w:p>
+      <w:pPr>
+        <w:pStyle w:val="Prrafodelista"/>
+        <w:numPr>
+          <w:ilvl w:val="0"/>
+          <w:numId w:val="5"/>
+        </w:numPr>
+        <w:jc w:val="left"/>
+        <w:rPr>
+          <w:bCs/>
+          <w:color w:val="000000" w:themeColor="text1"/>
+        </w:rPr>
+      </w:pPr>
+      <w:r>
+        <w:rPr>
+          <w:bCs/>
+          <w:color w:val="000000" w:themeColor="text1"/>
+        </w:rPr>
+        <w:t>Soporte para aplicaciones empresariales</w:t>
+      </w:r>
+    </w:p>
+    <w:p>
+      <w:pPr>
+        <w:ind w:firstLine="0"/>
+        <w:jc w:val="left"/>
+        <w:rPr>
+          <w:bCs/>
+          <w:color w:val="000000" w:themeColor="text1"/>
+        </w:rPr>
+      </w:pPr>
+      <w:r>
+        <w:rPr>
+          <w:bCs/>
+          <w:color w:val="000000" w:themeColor="text1"/>
+        </w:rPr>
+        <w:t>SQL Server es el motor detrás de muchas aplicaciones críticas, tanto web como de escritorio. Proporciona una base sólida para sistemas de facturación, comercio electrónico, gestión de recursos humanos, control de producción, entre otros. Su rendimiento y seguridad lo hacen ideal para entornos que requieren alta disponibilidad y protección de datos sensibles.</w:t>
+      </w:r>
+    </w:p>
+    <w:p>
+      <w:pPr>
+        <w:pStyle w:val="Prrafodelista"/>
+        <w:numPr>
+          <w:ilvl w:val="0"/>
+          <w:numId w:val="5"/>
+        </w:numPr>
+        <w:jc w:val="left"/>
+        <w:rPr>
+          <w:bCs/>
+          <w:color w:val="000000" w:themeColor="text1"/>
+        </w:rPr>
+      </w:pPr>
+      <w:r>
+        <w:rPr>
+          <w:bCs/>
+          <w:color w:val="000000" w:themeColor="text1"/>
+        </w:rPr>
+        <w:t>Análisis de datos e inteligencia empresarial</w:t>
+      </w:r>
+    </w:p>
+    <w:p>
+      <w:pPr>
+        <w:ind w:firstLine="0"/>
+        <w:jc w:val="left"/>
+        <w:rPr>
+          <w:bCs/>
+          <w:color w:val="000000" w:themeColor="text1"/>
+        </w:rPr>
+      </w:pPr>
+      <w:r>
+        <w:rPr>
+          <w:bCs/>
+          <w:color w:val="000000" w:themeColor="text1"/>
+        </w:rPr>
+        <w:t>Incluye herramientas como SQL Server Analysis Services (SSAS), Integration Services (SSIS) y Reporting Services (SSRS), que permiten realizar análisis multidimensionales, integrar datos desde múltiples fuentes y generar informes dinámicos. Además, se puede integrar con plataformas de machine learning, servicios cognitivos y visualización de datos como Power BI, lo que potencia la toma de decisiones basada en datos.</w:t>
+      </w:r>
+    </w:p>
+    <w:p>
+      <w:pPr>
+        <w:pStyle w:val="Prrafodelista"/>
+        <w:numPr>
+          <w:ilvl w:val="0"/>
+          <w:numId w:val="5"/>
+        </w:numPr>
+        <w:jc w:val="left"/>
+        <w:rPr>
+          <w:bCs/>
+          <w:color w:val="000000" w:themeColor="text1"/>
+        </w:rPr>
+      </w:pPr>
+      <w:r>
+        <w:rPr>
+          <w:bCs/>
+          <w:color w:val="000000" w:themeColor="text1"/>
+        </w:rPr>
+        <w:t>Escalabilidad y rendimiento</w:t>
+      </w:r>
+    </w:p>
+    <w:p>
+      <w:pPr>
+        <w:ind w:firstLine="0"/>
+        <w:jc w:val="left"/>
+        <w:rPr>
+          <w:bCs/>
+          <w:color w:val="000000" w:themeColor="text1"/>
+        </w:rPr>
+      </w:pPr>
+      <w:r>
+        <w:rPr>
+          <w:bCs/>
+          <w:color w:val="000000" w:themeColor="text1"/>
+        </w:rPr>
+        <w:lastRenderedPageBreak/>
+        <w:t>SQL Server está diseñado para crecer junto con las necesidades del negocio. Puede manejar desde bases de datos pequeñas en equipos personales hasta sistemas distribuidos con miles de usuarios simultáneos. Soporta replicación, particionamiento, clustering y otras técnicas que permiten mantener el rendimiento incluso en escenarios de alta demanda.</w:t>
+      </w:r>
+    </w:p>
+    <w:p>
+      <w:pPr>
+        <w:ind w:firstLine="0"/>
+        <w:jc w:val="left"/>
+        <w:rPr>
+          <w:bCs/>
+          <w:color w:val="000000" w:themeColor="text1"/>
+        </w:rPr>
+      </w:pPr>
+      <w:r>
+        <w:rPr>
+          <w:bCs/>
+          <w:color w:val="000000" w:themeColor="text1"/>
+        </w:rPr>
+        <w:t>¿Cómo conectar la base de datos SQL Server?</w:t>
+      </w:r>
+    </w:p>
+    <w:p>
+      <w:pPr>
+        <w:ind w:firstLine="0"/>
+        <w:jc w:val="left"/>
+        <w:rPr>
+          <w:bCs/>
+          <w:color w:val="000000" w:themeColor="text1"/>
+        </w:rPr>
+      </w:pPr>
+      <w:r>
+        <w:rPr>
+          <w:bCs/>
+          <w:color w:val="000000" w:themeColor="text1"/>
+        </w:rPr>
+        <w:drawing>
+          <wp:inline distT="0" distB="0" distL="0" distR="0" wp14:anchorId="7701246C" wp14:editId="217A51C4">
+            <wp:extent cx="5971540" cy="3860165"/>
+            <wp:effectExtent l="0" t="0" r="0" b="6985"/>
+            <wp:docPr id="1475347799" name="Imagen 1"/>
+            <wp:cNvGraphicFramePr>
+              <a:graphicFrameLocks xmlns:a="http://schemas.openxmlformats.org/drawingml/2006/main" noChangeAspect="1"/>
+            </wp:cNvGraphicFramePr>
+            <a:graphic xmlns:a="http://schemas.openxmlformats.org/drawingml/2006/main">
+              <a:graphicData uri="http://schemas.openxmlformats.org/drawingml/2006/picture">
+                <pic:pic xmlns:pic="http://schemas.openxmlformats.org/drawingml/2006/picture">
+                  <pic:nvPicPr>
+                    <pic:cNvPr id="1475347799" name=""/>
+                    <pic:cNvPicPr/>
+                  </pic:nvPicPr>
+                  <pic:blipFill>
+                    <a:blip r:embed="rId9"/>
+                    <a:stretch>
+                      <a:fillRect/>
+                    </a:stretch>
+                  </pic:blipFill>
+                  <pic:spPr>
+                    <a:xfrm>
+                      <a:off x="0" y="0"/>
+                      <a:ext cx="5971540" cy="3860165"/>
+                    </a:xfrm>
+                    <a:prstGeom prst="rect">
+                      <a:avLst/>
+                    </a:prstGeom>
+                  </pic:spPr>
+                </pic:pic>
+              </a:graphicData>
+            </a:graphic>
+          </wp:inline>
+        </w:drawing>
+      </w:r>
     </w:p>
     <w:p>
       <w:pPr>
@@ -2802,6 +3381,43 @@
               </w:r>
             </w:p>
             <w:p>
+              <w:pPr>
+                <w:ind w:firstLine="0"/>
+                <w:rPr>
+                  <w:lang w:val="es-MX"/>
+                </w:rPr>
+              </w:pPr>
+              <w:r>
+                <w:rPr>
+                  <w:lang w:val="es-MX"/>
+                </w:rPr>
+                <w:t>https://learn.microsoft.com/es-es/sql/sql-server/what-is-sql-server?view=sql-server-ver17</w:t>
+              </w:r>
+            </w:p>
+            <w:p>
+              <w:pPr>
+                <w:ind w:firstLine="0"/>
+                <w:rPr>
+                  <w:lang w:val="es-MX"/>
+                </w:rPr>
+              </w:pPr>
+              <w:r>
+                <w:rPr>
+                  <w:lang w:val="es-MX"/>
+                </w:rPr>
+                <w:t>https://intelequia.com/es/blog/post/qu%C3%A9-es-microsoft-sql-server-y-para-qu%C3%A9-sirve</w:t>
+              </w:r>
+            </w:p>
+            <w:p>
+              <w:pPr>
+                <w:ind w:firstLine="0"/>
+              </w:pPr>
+              <w:r>
+                <w:rPr>
+                  <w:lang w:val="es-MX"/>
+                </w:rPr>
+                <w:t>https://www.actian.com/es/what-is-sql-server/#:~:text=%C2%BFEs%20SQL%20Server%20una%20base,conocidos%20colectivamente%20como%20propiedades%20ACID.</w:t>
+              </w:r>
               <w:r>
                 <w:rPr>
                   <w:b/>
@@ -2867,7 +3483,7 @@
     </w:p>
     <w:p/>
     <w:sectPr>
-      <w:headerReference w:type="default" r:id="rId9"/>
+      <w:headerReference w:type="default" r:id="rId10"/>
       <w:pgSz w:w="12240" w:h="15840"/>
       <w:pgMar w:top="1417" w:right="1418" w:bottom="1417" w:left="1418" w:header="709" w:footer="709" w:gutter="0"/>
       <w:cols w:space="708"/>
@@ -3063,8 +3679,484 @@
       </w:pPr>
     </w:lvl>
   </w:abstractNum>
+  <w:abstractNum w:abstractNumId="1" w15:restartNumberingAfterBreak="0">
+    <w:nsid w:val="2BB877AF"/>
+    <w:multiLevelType w:val="hybridMultilevel"/>
+    <w:tmpl w:val="F3BE7398"/>
+    <w:lvl w:ilvl="0" w:tplc="580A000F">
+      <w:start w:val="1"/>
+      <w:numFmt w:val="decimal"/>
+      <w:lvlText w:val="%1."/>
+      <w:lvlJc w:val="left"/>
+      <w:pPr>
+        <w:ind w:left="720" w:hanging="360"/>
+      </w:pPr>
+      <w:rPr>
+        <w:rFonts w:hint="default"/>
+      </w:rPr>
+    </w:lvl>
+    <w:lvl w:ilvl="1" w:tplc="580A0019" w:tentative="1">
+      <w:start w:val="1"/>
+      <w:numFmt w:val="lowerLetter"/>
+      <w:lvlText w:val="%2."/>
+      <w:lvlJc w:val="left"/>
+      <w:pPr>
+        <w:ind w:left="1440" w:hanging="360"/>
+      </w:pPr>
+    </w:lvl>
+    <w:lvl w:ilvl="2" w:tplc="580A001B" w:tentative="1">
+      <w:start w:val="1"/>
+      <w:numFmt w:val="lowerRoman"/>
+      <w:lvlText w:val="%3."/>
+      <w:lvlJc w:val="right"/>
+      <w:pPr>
+        <w:ind w:left="2160" w:hanging="180"/>
+      </w:pPr>
+    </w:lvl>
+    <w:lvl w:ilvl="3" w:tplc="580A000F" w:tentative="1">
+      <w:start w:val="1"/>
+      <w:numFmt w:val="decimal"/>
+      <w:lvlText w:val="%4."/>
+      <w:lvlJc w:val="left"/>
+      <w:pPr>
+        <w:ind w:left="2880" w:hanging="360"/>
+      </w:pPr>
+    </w:lvl>
+    <w:lvl w:ilvl="4" w:tplc="580A0019" w:tentative="1">
+      <w:start w:val="1"/>
+      <w:numFmt w:val="lowerLetter"/>
+      <w:lvlText w:val="%5."/>
+      <w:lvlJc w:val="left"/>
+      <w:pPr>
+        <w:ind w:left="3600" w:hanging="360"/>
+      </w:pPr>
+    </w:lvl>
+    <w:lvl w:ilvl="5" w:tplc="580A001B" w:tentative="1">
+      <w:start w:val="1"/>
+      <w:numFmt w:val="lowerRoman"/>
+      <w:lvlText w:val="%6."/>
+      <w:lvlJc w:val="right"/>
+      <w:pPr>
+        <w:ind w:left="4320" w:hanging="180"/>
+      </w:pPr>
+    </w:lvl>
+    <w:lvl w:ilvl="6" w:tplc="580A000F" w:tentative="1">
+      <w:start w:val="1"/>
+      <w:numFmt w:val="decimal"/>
+      <w:lvlText w:val="%7."/>
+      <w:lvlJc w:val="left"/>
+      <w:pPr>
+        <w:ind w:left="5040" w:hanging="360"/>
+      </w:pPr>
+    </w:lvl>
+    <w:lvl w:ilvl="7" w:tplc="580A0019" w:tentative="1">
+      <w:start w:val="1"/>
+      <w:numFmt w:val="lowerLetter"/>
+      <w:lvlText w:val="%8."/>
+      <w:lvlJc w:val="left"/>
+      <w:pPr>
+        <w:ind w:left="5760" w:hanging="360"/>
+      </w:pPr>
+    </w:lvl>
+    <w:lvl w:ilvl="8" w:tplc="580A001B" w:tentative="1">
+      <w:start w:val="1"/>
+      <w:numFmt w:val="lowerRoman"/>
+      <w:lvlText w:val="%9."/>
+      <w:lvlJc w:val="right"/>
+      <w:pPr>
+        <w:ind w:left="6480" w:hanging="180"/>
+      </w:pPr>
+    </w:lvl>
+  </w:abstractNum>
+  <w:abstractNum w:abstractNumId="2" w15:restartNumberingAfterBreak="0">
+    <w:nsid w:val="37334BB5"/>
+    <w:multiLevelType w:val="hybridMultilevel"/>
+    <w:tmpl w:val="0508600E"/>
+    <w:lvl w:ilvl="0" w:tplc="580A0001">
+      <w:start w:val="1"/>
+      <w:numFmt w:val="bullet"/>
+      <w:lvlText w:val=""/>
+      <w:lvlJc w:val="left"/>
+      <w:pPr>
+        <w:ind w:left="720" w:hanging="360"/>
+      </w:pPr>
+      <w:rPr>
+        <w:rFonts w:ascii="Symbol" w:hAnsi="Symbol" w:hint="default"/>
+      </w:rPr>
+    </w:lvl>
+    <w:lvl w:ilvl="1" w:tplc="580A0003" w:tentative="1">
+      <w:start w:val="1"/>
+      <w:numFmt w:val="bullet"/>
+      <w:lvlText w:val="o"/>
+      <w:lvlJc w:val="left"/>
+      <w:pPr>
+        <w:ind w:left="1440" w:hanging="360"/>
+      </w:pPr>
+      <w:rPr>
+        <w:rFonts w:ascii="Courier New" w:hAnsi="Courier New" w:cs="Courier New" w:hint="default"/>
+      </w:rPr>
+    </w:lvl>
+    <w:lvl w:ilvl="2" w:tplc="580A0005" w:tentative="1">
+      <w:start w:val="1"/>
+      <w:numFmt w:val="bullet"/>
+      <w:lvlText w:val=""/>
+      <w:lvlJc w:val="left"/>
+      <w:pPr>
+        <w:ind w:left="2160" w:hanging="360"/>
+      </w:pPr>
+      <w:rPr>
+        <w:rFonts w:ascii="Wingdings" w:hAnsi="Wingdings" w:hint="default"/>
+      </w:rPr>
+    </w:lvl>
+    <w:lvl w:ilvl="3" w:tplc="580A0001" w:tentative="1">
+      <w:start w:val="1"/>
+      <w:numFmt w:val="bullet"/>
+      <w:lvlText w:val=""/>
+      <w:lvlJc w:val="left"/>
+      <w:pPr>
+        <w:ind w:left="2880" w:hanging="360"/>
+      </w:pPr>
+      <w:rPr>
+        <w:rFonts w:ascii="Symbol" w:hAnsi="Symbol" w:hint="default"/>
+      </w:rPr>
+    </w:lvl>
+    <w:lvl w:ilvl="4" w:tplc="580A0003" w:tentative="1">
+      <w:start w:val="1"/>
+      <w:numFmt w:val="bullet"/>
+      <w:lvlText w:val="o"/>
+      <w:lvlJc w:val="left"/>
+      <w:pPr>
+        <w:ind w:left="3600" w:hanging="360"/>
+      </w:pPr>
+      <w:rPr>
+        <w:rFonts w:ascii="Courier New" w:hAnsi="Courier New" w:cs="Courier New" w:hint="default"/>
+      </w:rPr>
+    </w:lvl>
+    <w:lvl w:ilvl="5" w:tplc="580A0005" w:tentative="1">
+      <w:start w:val="1"/>
+      <w:numFmt w:val="bullet"/>
+      <w:lvlText w:val=""/>
+      <w:lvlJc w:val="left"/>
+      <w:pPr>
+        <w:ind w:left="4320" w:hanging="360"/>
+      </w:pPr>
+      <w:rPr>
+        <w:rFonts w:ascii="Wingdings" w:hAnsi="Wingdings" w:hint="default"/>
+      </w:rPr>
+    </w:lvl>
+    <w:lvl w:ilvl="6" w:tplc="580A0001" w:tentative="1">
+      <w:start w:val="1"/>
+      <w:numFmt w:val="bullet"/>
+      <w:lvlText w:val=""/>
+      <w:lvlJc w:val="left"/>
+      <w:pPr>
+        <w:ind w:left="5040" w:hanging="360"/>
+      </w:pPr>
+      <w:rPr>
+        <w:rFonts w:ascii="Symbol" w:hAnsi="Symbol" w:hint="default"/>
+      </w:rPr>
+    </w:lvl>
+    <w:lvl w:ilvl="7" w:tplc="580A0003" w:tentative="1">
+      <w:start w:val="1"/>
+      <w:numFmt w:val="bullet"/>
+      <w:lvlText w:val="o"/>
+      <w:lvlJc w:val="left"/>
+      <w:pPr>
+        <w:ind w:left="5760" w:hanging="360"/>
+      </w:pPr>
+      <w:rPr>
+        <w:rFonts w:ascii="Courier New" w:hAnsi="Courier New" w:cs="Courier New" w:hint="default"/>
+      </w:rPr>
+    </w:lvl>
+    <w:lvl w:ilvl="8" w:tplc="580A0005" w:tentative="1">
+      <w:start w:val="1"/>
+      <w:numFmt w:val="bullet"/>
+      <w:lvlText w:val=""/>
+      <w:lvlJc w:val="left"/>
+      <w:pPr>
+        <w:ind w:left="6480" w:hanging="360"/>
+      </w:pPr>
+      <w:rPr>
+        <w:rFonts w:ascii="Wingdings" w:hAnsi="Wingdings" w:hint="default"/>
+      </w:rPr>
+    </w:lvl>
+  </w:abstractNum>
+  <w:abstractNum w:abstractNumId="3" w15:restartNumberingAfterBreak="0">
+    <w:nsid w:val="5689069B"/>
+    <w:multiLevelType w:val="multilevel"/>
+    <w:tmpl w:val="50BEFA30"/>
+    <w:lvl w:ilvl="0">
+      <w:start w:val="1"/>
+      <w:numFmt w:val="decimal"/>
+      <w:lvlText w:val="%1."/>
+      <w:lvlJc w:val="left"/>
+      <w:pPr>
+        <w:tabs>
+          <w:tab w:val="num" w:pos="720"/>
+        </w:tabs>
+        <w:ind w:left="720" w:hanging="360"/>
+      </w:pPr>
+    </w:lvl>
+    <w:lvl w:ilvl="1" w:tentative="1">
+      <w:start w:val="1"/>
+      <w:numFmt w:val="decimal"/>
+      <w:lvlText w:val="%2."/>
+      <w:lvlJc w:val="left"/>
+      <w:pPr>
+        <w:tabs>
+          <w:tab w:val="num" w:pos="1440"/>
+        </w:tabs>
+        <w:ind w:left="1440" w:hanging="360"/>
+      </w:pPr>
+    </w:lvl>
+    <w:lvl w:ilvl="2" w:tentative="1">
+      <w:start w:val="1"/>
+      <w:numFmt w:val="decimal"/>
+      <w:lvlText w:val="%3."/>
+      <w:lvlJc w:val="left"/>
+      <w:pPr>
+        <w:tabs>
+          <w:tab w:val="num" w:pos="2160"/>
+        </w:tabs>
+        <w:ind w:left="2160" w:hanging="360"/>
+      </w:pPr>
+    </w:lvl>
+    <w:lvl w:ilvl="3" w:tentative="1">
+      <w:start w:val="1"/>
+      <w:numFmt w:val="decimal"/>
+      <w:lvlText w:val="%4."/>
+      <w:lvlJc w:val="left"/>
+      <w:pPr>
+        <w:tabs>
+          <w:tab w:val="num" w:pos="2880"/>
+        </w:tabs>
+        <w:ind w:left="2880" w:hanging="360"/>
+      </w:pPr>
+    </w:lvl>
+    <w:lvl w:ilvl="4" w:tentative="1">
+      <w:start w:val="1"/>
+      <w:numFmt w:val="decimal"/>
+      <w:lvlText w:val="%5."/>
+      <w:lvlJc w:val="left"/>
+      <w:pPr>
+        <w:tabs>
+          <w:tab w:val="num" w:pos="3600"/>
+        </w:tabs>
+        <w:ind w:left="3600" w:hanging="360"/>
+      </w:pPr>
+    </w:lvl>
+    <w:lvl w:ilvl="5" w:tentative="1">
+      <w:start w:val="1"/>
+      <w:numFmt w:val="decimal"/>
+      <w:lvlText w:val="%6."/>
+      <w:lvlJc w:val="left"/>
+      <w:pPr>
+        <w:tabs>
+          <w:tab w:val="num" w:pos="4320"/>
+        </w:tabs>
+        <w:ind w:left="4320" w:hanging="360"/>
+      </w:pPr>
+    </w:lvl>
+    <w:lvl w:ilvl="6" w:tentative="1">
+      <w:start w:val="1"/>
+      <w:numFmt w:val="decimal"/>
+      <w:lvlText w:val="%7."/>
+      <w:lvlJc w:val="left"/>
+      <w:pPr>
+        <w:tabs>
+          <w:tab w:val="num" w:pos="5040"/>
+        </w:tabs>
+        <w:ind w:left="5040" w:hanging="360"/>
+      </w:pPr>
+    </w:lvl>
+    <w:lvl w:ilvl="7" w:tentative="1">
+      <w:start w:val="1"/>
+      <w:numFmt w:val="decimal"/>
+      <w:lvlText w:val="%8."/>
+      <w:lvlJc w:val="left"/>
+      <w:pPr>
+        <w:tabs>
+          <w:tab w:val="num" w:pos="5760"/>
+        </w:tabs>
+        <w:ind w:left="5760" w:hanging="360"/>
+      </w:pPr>
+    </w:lvl>
+    <w:lvl w:ilvl="8" w:tentative="1">
+      <w:start w:val="1"/>
+      <w:numFmt w:val="decimal"/>
+      <w:lvlText w:val="%9."/>
+      <w:lvlJc w:val="left"/>
+      <w:pPr>
+        <w:tabs>
+          <w:tab w:val="num" w:pos="6480"/>
+        </w:tabs>
+        <w:ind w:left="6480" w:hanging="360"/>
+      </w:pPr>
+    </w:lvl>
+  </w:abstractNum>
+  <w:abstractNum w:abstractNumId="4" w15:restartNumberingAfterBreak="0">
+    <w:nsid w:val="663F3FCE"/>
+    <w:multiLevelType w:val="multilevel"/>
+    <w:tmpl w:val="2292BA88"/>
+    <w:lvl w:ilvl="0">
+      <w:start w:val="1"/>
+      <w:numFmt w:val="bullet"/>
+      <w:lvlText w:val=""/>
+      <w:lvlJc w:val="left"/>
+      <w:pPr>
+        <w:tabs>
+          <w:tab w:val="num" w:pos="720"/>
+        </w:tabs>
+        <w:ind w:left="720" w:hanging="360"/>
+      </w:pPr>
+      <w:rPr>
+        <w:rFonts w:ascii="Symbol" w:hAnsi="Symbol" w:hint="default"/>
+        <w:sz w:val="20"/>
+      </w:rPr>
+    </w:lvl>
+    <w:lvl w:ilvl="1" w:tentative="1">
+      <w:start w:val="1"/>
+      <w:numFmt w:val="bullet"/>
+      <w:lvlText w:val="o"/>
+      <w:lvlJc w:val="left"/>
+      <w:pPr>
+        <w:tabs>
+          <w:tab w:val="num" w:pos="1440"/>
+        </w:tabs>
+        <w:ind w:left="1440" w:hanging="360"/>
+      </w:pPr>
+      <w:rPr>
+        <w:rFonts w:ascii="Courier New" w:hAnsi="Courier New" w:hint="default"/>
+        <w:sz w:val="20"/>
+      </w:rPr>
+    </w:lvl>
+    <w:lvl w:ilvl="2" w:tentative="1">
+      <w:start w:val="1"/>
+      <w:numFmt w:val="bullet"/>
+      <w:lvlText w:val=""/>
+      <w:lvlJc w:val="left"/>
+      <w:pPr>
+        <w:tabs>
+          <w:tab w:val="num" w:pos="2160"/>
+        </w:tabs>
+        <w:ind w:left="2160" w:hanging="360"/>
+      </w:pPr>
+      <w:rPr>
+        <w:rFonts w:ascii="Wingdings" w:hAnsi="Wingdings" w:hint="default"/>
+        <w:sz w:val="20"/>
+      </w:rPr>
+    </w:lvl>
+    <w:lvl w:ilvl="3" w:tentative="1">
+      <w:start w:val="1"/>
+      <w:numFmt w:val="bullet"/>
+      <w:lvlText w:val=""/>
+      <w:lvlJc w:val="left"/>
+      <w:pPr>
+        <w:tabs>
+          <w:tab w:val="num" w:pos="2880"/>
+        </w:tabs>
+        <w:ind w:left="2880" w:hanging="360"/>
+      </w:pPr>
+      <w:rPr>
+        <w:rFonts w:ascii="Wingdings" w:hAnsi="Wingdings" w:hint="default"/>
+        <w:sz w:val="20"/>
+      </w:rPr>
+    </w:lvl>
+    <w:lvl w:ilvl="4" w:tentative="1">
+      <w:start w:val="1"/>
+      <w:numFmt w:val="bullet"/>
+      <w:lvlText w:val=""/>
+      <w:lvlJc w:val="left"/>
+      <w:pPr>
+        <w:tabs>
+          <w:tab w:val="num" w:pos="3600"/>
+        </w:tabs>
+        <w:ind w:left="3600" w:hanging="360"/>
+      </w:pPr>
+      <w:rPr>
+        <w:rFonts w:ascii="Wingdings" w:hAnsi="Wingdings" w:hint="default"/>
+        <w:sz w:val="20"/>
+      </w:rPr>
+    </w:lvl>
+    <w:lvl w:ilvl="5" w:tentative="1">
+      <w:start w:val="1"/>
+      <w:numFmt w:val="bullet"/>
+      <w:lvlText w:val=""/>
+      <w:lvlJc w:val="left"/>
+      <w:pPr>
+        <w:tabs>
+          <w:tab w:val="num" w:pos="4320"/>
+        </w:tabs>
+        <w:ind w:left="4320" w:hanging="360"/>
+      </w:pPr>
+      <w:rPr>
+        <w:rFonts w:ascii="Wingdings" w:hAnsi="Wingdings" w:hint="default"/>
+        <w:sz w:val="20"/>
+      </w:rPr>
+    </w:lvl>
+    <w:lvl w:ilvl="6" w:tentative="1">
+      <w:start w:val="1"/>
+      <w:numFmt w:val="bullet"/>
+      <w:lvlText w:val=""/>
+      <w:lvlJc w:val="left"/>
+      <w:pPr>
+        <w:tabs>
+          <w:tab w:val="num" w:pos="5040"/>
+        </w:tabs>
+        <w:ind w:left="5040" w:hanging="360"/>
+      </w:pPr>
+      <w:rPr>
+        <w:rFonts w:ascii="Wingdings" w:hAnsi="Wingdings" w:hint="default"/>
+        <w:sz w:val="20"/>
+      </w:rPr>
+    </w:lvl>
+    <w:lvl w:ilvl="7" w:tentative="1">
+      <w:start w:val="1"/>
+      <w:numFmt w:val="bullet"/>
+      <w:lvlText w:val=""/>
+      <w:lvlJc w:val="left"/>
+      <w:pPr>
+        <w:tabs>
+          <w:tab w:val="num" w:pos="5760"/>
+        </w:tabs>
+        <w:ind w:left="5760" w:hanging="360"/>
+      </w:pPr>
+      <w:rPr>
+        <w:rFonts w:ascii="Wingdings" w:hAnsi="Wingdings" w:hint="default"/>
+        <w:sz w:val="20"/>
+      </w:rPr>
+    </w:lvl>
+    <w:lvl w:ilvl="8" w:tentative="1">
+      <w:start w:val="1"/>
+      <w:numFmt w:val="bullet"/>
+      <w:lvlText w:val=""/>
+      <w:lvlJc w:val="left"/>
+      <w:pPr>
+        <w:tabs>
+          <w:tab w:val="num" w:pos="6480"/>
+        </w:tabs>
+        <w:ind w:left="6480" w:hanging="360"/>
+      </w:pPr>
+      <w:rPr>
+        <w:rFonts w:ascii="Wingdings" w:hAnsi="Wingdings" w:hint="default"/>
+        <w:sz w:val="20"/>
+      </w:rPr>
+    </w:lvl>
+  </w:abstractNum>
   <w:num w:numId="1" w16cid:durableId="1833985147">
     <w:abstractNumId w:val="0"/>
+  </w:num>
+  <w:num w:numId="2" w16cid:durableId="1112430977">
+    <w:abstractNumId w:val="3"/>
+  </w:num>
+  <w:num w:numId="3" w16cid:durableId="1368603305">
+    <w:abstractNumId w:val="4"/>
+  </w:num>
+  <w:num w:numId="4" w16cid:durableId="1512792380">
+    <w:abstractNumId w:val="1"/>
+  </w:num>
+  <w:num w:numId="5" w16cid:durableId="259418019">
+    <w:abstractNumId w:val="2"/>
   </w:num>
 </w:numbering>
 </file>
@@ -3682,7 +4774,6 @@
   <w:style w:type="character" w:default="1" w:styleId="Fuentedeprrafopredeter">
     <w:name w:val="Default Paragraph Font"/>
     <w:uiPriority w:val="1"/>
-    <w:semiHidden/>
     <w:unhideWhenUsed/>
   </w:style>
   <w:style w:type="table" w:default="1" w:styleId="Tablanormal">
@@ -4152,6 +5243,18 @@
     <w:unhideWhenUsed/>
     <w:rsid w:val="00250EFE"/>
   </w:style>
+  <w:style w:type="character" w:styleId="Mencinsinresolver">
+    <w:name w:val="Unresolved Mention"/>
+    <w:basedOn w:val="Fuentedeprrafopredeter"/>
+    <w:uiPriority w:val="99"/>
+    <w:semiHidden/>
+    <w:unhideWhenUsed/>
+    <w:rsid w:val="00791BCB"/>
+    <w:rPr>
+      <w:color w:val="605E5C"/>
+      <w:shd w:val="clear" w:color="auto" w:fill="E1DFDD"/>
+    </w:rPr>
+  </w:style>
 </w:styles>
 </file>
 

</xml_diff>

<commit_message>
Actualizacion de Docuemtno | Normas APA | Pendiente
</commit_message>
<xml_diff>
--- a/Exposicion2.docx
+++ b/Exposicion2.docx
@@ -190,7 +190,15 @@
         <w:jc w:val="right"/>
       </w:pPr>
       <w:r>
-        <w:t>Aldo Mamfredo Yax Gutiérrez</w:t>
+        <w:t xml:space="preserve">Aldo </w:t>
+      </w:r>
+      <w:proofErr w:type="spellStart"/>
+      <w:r>
+        <w:t>Mamfredo</w:t>
+      </w:r>
+      <w:proofErr w:type="spellEnd"/>
+      <w:r>
+        <w:t xml:space="preserve"> Yax Gutiérrez</w:t>
       </w:r>
       <w:r>
         <w:t xml:space="preserve"> - 1690-22-6510</w:t>
@@ -296,7 +304,7 @@
           <w:r>
             <w:fldChar w:fldCharType="separate"/>
           </w:r>
-          <w:hyperlink w:anchor="_Toc207241372" w:history="1">
+          <w:hyperlink w:anchor="_Toc207383082" w:history="1">
             <w:r>
               <w:rPr>
                 <w:rStyle w:val="Hipervnculo"/>
@@ -323,7 +331,7 @@
                 <w:noProof/>
                 <w:webHidden/>
               </w:rPr>
-              <w:instrText xml:space="preserve"> PAGEREF _Toc207241372 \h </w:instrText>
+              <w:instrText xml:space="preserve"> PAGEREF _Toc207383082 \h </w:instrText>
             </w:r>
             <w:r>
               <w:rPr>
@@ -368,7 +376,7 @@
               <w:lang w:eastAsia="es-419"/>
             </w:rPr>
           </w:pPr>
-          <w:hyperlink w:anchor="_Toc207241373" w:history="1">
+          <w:hyperlink w:anchor="_Toc207383083" w:history="1">
             <w:r>
               <w:rPr>
                 <w:rStyle w:val="Hipervnculo"/>
@@ -395,7 +403,7 @@
                 <w:noProof/>
                 <w:webHidden/>
               </w:rPr>
-              <w:instrText xml:space="preserve"> PAGEREF _Toc207241373 \h </w:instrText>
+              <w:instrText xml:space="preserve"> PAGEREF _Toc207383083 \h </w:instrText>
             </w:r>
             <w:r>
               <w:rPr>
@@ -440,7 +448,7 @@
               <w:lang w:eastAsia="es-419"/>
             </w:rPr>
           </w:pPr>
-          <w:hyperlink w:anchor="_Toc207241374" w:history="1">
+          <w:hyperlink w:anchor="_Toc207383084" w:history="1">
             <w:r>
               <w:rPr>
                 <w:rStyle w:val="Hipervnculo"/>
@@ -467,7 +475,7 @@
                 <w:noProof/>
                 <w:webHidden/>
               </w:rPr>
-              <w:instrText xml:space="preserve"> PAGEREF _Toc207241374 \h </w:instrText>
+              <w:instrText xml:space="preserve"> PAGEREF _Toc207383084 \h </w:instrText>
             </w:r>
             <w:r>
               <w:rPr>
@@ -512,7 +520,7 @@
               <w:lang w:eastAsia="es-419"/>
             </w:rPr>
           </w:pPr>
-          <w:hyperlink w:anchor="_Toc207241375" w:history="1">
+          <w:hyperlink w:anchor="_Toc207383085" w:history="1">
             <w:r>
               <w:rPr>
                 <w:rStyle w:val="Hipervnculo"/>
@@ -539,7 +547,7 @@
                 <w:noProof/>
                 <w:webHidden/>
               </w:rPr>
-              <w:instrText xml:space="preserve"> PAGEREF _Toc207241375 \h </w:instrText>
+              <w:instrText xml:space="preserve"> PAGEREF _Toc207383085 \h </w:instrText>
             </w:r>
             <w:r>
               <w:rPr>
@@ -584,7 +592,7 @@
               <w:lang w:eastAsia="es-419"/>
             </w:rPr>
           </w:pPr>
-          <w:hyperlink w:anchor="_Toc207241376" w:history="1">
+          <w:hyperlink w:anchor="_Toc207383086" w:history="1">
             <w:r>
               <w:rPr>
                 <w:rStyle w:val="Hipervnculo"/>
@@ -611,7 +619,7 @@
                 <w:noProof/>
                 <w:webHidden/>
               </w:rPr>
-              <w:instrText xml:space="preserve"> PAGEREF _Toc207241376 \h </w:instrText>
+              <w:instrText xml:space="preserve"> PAGEREF _Toc207383086 \h </w:instrText>
             </w:r>
             <w:r>
               <w:rPr>
@@ -656,7 +664,7 @@
               <w:lang w:eastAsia="es-419"/>
             </w:rPr>
           </w:pPr>
-          <w:hyperlink w:anchor="_Toc207241377" w:history="1">
+          <w:hyperlink w:anchor="_Toc207383087" w:history="1">
             <w:r>
               <w:rPr>
                 <w:rStyle w:val="Hipervnculo"/>
@@ -683,7 +691,7 @@
                 <w:noProof/>
                 <w:webHidden/>
               </w:rPr>
-              <w:instrText xml:space="preserve"> PAGEREF _Toc207241377 \h </w:instrText>
+              <w:instrText xml:space="preserve"> PAGEREF _Toc207383087 \h </w:instrText>
             </w:r>
             <w:r>
               <w:rPr>
@@ -728,7 +736,7 @@
               <w:lang w:eastAsia="es-419"/>
             </w:rPr>
           </w:pPr>
-          <w:hyperlink w:anchor="_Toc207241378" w:history="1">
+          <w:hyperlink w:anchor="_Toc207383088" w:history="1">
             <w:r>
               <w:rPr>
                 <w:rStyle w:val="Hipervnculo"/>
@@ -755,7 +763,7 @@
                 <w:noProof/>
                 <w:webHidden/>
               </w:rPr>
-              <w:instrText xml:space="preserve"> PAGEREF _Toc207241378 \h </w:instrText>
+              <w:instrText xml:space="preserve"> PAGEREF _Toc207383088 \h </w:instrText>
             </w:r>
             <w:r>
               <w:rPr>
@@ -775,7 +783,7 @@
                 <w:noProof/>
                 <w:webHidden/>
               </w:rPr>
-              <w:t>6</w:t>
+              <w:t>5</w:t>
             </w:r>
             <w:r>
               <w:rPr>
@@ -800,7 +808,7 @@
               <w:lang w:eastAsia="es-419"/>
             </w:rPr>
           </w:pPr>
-          <w:hyperlink w:anchor="_Toc207241379" w:history="1">
+          <w:hyperlink w:anchor="_Toc207383089" w:history="1">
             <w:r>
               <w:rPr>
                 <w:rStyle w:val="Hipervnculo"/>
@@ -827,7 +835,7 @@
                 <w:noProof/>
                 <w:webHidden/>
               </w:rPr>
-              <w:instrText xml:space="preserve"> PAGEREF _Toc207241379 \h </w:instrText>
+              <w:instrText xml:space="preserve"> PAGEREF _Toc207383089 \h </w:instrText>
             </w:r>
             <w:r>
               <w:rPr>
@@ -872,7 +880,7 @@
               <w:lang w:eastAsia="es-419"/>
             </w:rPr>
           </w:pPr>
-          <w:hyperlink w:anchor="_Toc207241380" w:history="1">
+          <w:hyperlink w:anchor="_Toc207383090" w:history="1">
             <w:r>
               <w:rPr>
                 <w:rStyle w:val="Hipervnculo"/>
@@ -899,7 +907,7 @@
                 <w:noProof/>
                 <w:webHidden/>
               </w:rPr>
-              <w:instrText xml:space="preserve"> PAGEREF _Toc207241380 \h </w:instrText>
+              <w:instrText xml:space="preserve"> PAGEREF _Toc207383090 \h </w:instrText>
             </w:r>
             <w:r>
               <w:rPr>
@@ -944,7 +952,7 @@
               <w:lang w:eastAsia="es-419"/>
             </w:rPr>
           </w:pPr>
-          <w:hyperlink w:anchor="_Toc207241381" w:history="1">
+          <w:hyperlink w:anchor="_Toc207383091" w:history="1">
             <w:r>
               <w:rPr>
                 <w:rStyle w:val="Hipervnculo"/>
@@ -971,7 +979,7 @@
                 <w:noProof/>
                 <w:webHidden/>
               </w:rPr>
-              <w:instrText xml:space="preserve"> PAGEREF _Toc207241381 \h </w:instrText>
+              <w:instrText xml:space="preserve"> PAGEREF _Toc207383091 \h </w:instrText>
             </w:r>
             <w:r>
               <w:rPr>
@@ -1016,7 +1024,7 @@
               <w:lang w:eastAsia="es-419"/>
             </w:rPr>
           </w:pPr>
-          <w:hyperlink w:anchor="_Toc207241382" w:history="1">
+          <w:hyperlink w:anchor="_Toc207383092" w:history="1">
             <w:r>
               <w:rPr>
                 <w:rStyle w:val="Hipervnculo"/>
@@ -1043,7 +1051,7 @@
                 <w:noProof/>
                 <w:webHidden/>
               </w:rPr>
-              <w:instrText xml:space="preserve"> PAGEREF _Toc207241382 \h </w:instrText>
+              <w:instrText xml:space="preserve"> PAGEREF _Toc207383092 \h </w:instrText>
             </w:r>
             <w:r>
               <w:rPr>
@@ -1063,7 +1071,7 @@
                 <w:noProof/>
                 <w:webHidden/>
               </w:rPr>
-              <w:t>8</w:t>
+              <w:t>7</w:t>
             </w:r>
             <w:r>
               <w:rPr>
@@ -1088,7 +1096,7 @@
               <w:lang w:eastAsia="es-419"/>
             </w:rPr>
           </w:pPr>
-          <w:hyperlink w:anchor="_Toc207241383" w:history="1">
+          <w:hyperlink w:anchor="_Toc207383093" w:history="1">
             <w:r>
               <w:rPr>
                 <w:rStyle w:val="Hipervnculo"/>
@@ -1115,7 +1123,7 @@
                 <w:noProof/>
                 <w:webHidden/>
               </w:rPr>
-              <w:instrText xml:space="preserve"> PAGEREF _Toc207241383 \h </w:instrText>
+              <w:instrText xml:space="preserve"> PAGEREF _Toc207383093 \h </w:instrText>
             </w:r>
             <w:r>
               <w:rPr>
@@ -1160,7 +1168,7 @@
               <w:lang w:eastAsia="es-419"/>
             </w:rPr>
           </w:pPr>
-          <w:hyperlink w:anchor="_Toc207241384" w:history="1">
+          <w:hyperlink w:anchor="_Toc207383094" w:history="1">
             <w:r>
               <w:rPr>
                 <w:rStyle w:val="Hipervnculo"/>
@@ -1187,7 +1195,7 @@
                 <w:noProof/>
                 <w:webHidden/>
               </w:rPr>
-              <w:instrText xml:space="preserve"> PAGEREF _Toc207241384 \h </w:instrText>
+              <w:instrText xml:space="preserve"> PAGEREF _Toc207383094 \h </w:instrText>
             </w:r>
             <w:r>
               <w:rPr>
@@ -1207,7 +1215,7 @@
                 <w:noProof/>
                 <w:webHidden/>
               </w:rPr>
-              <w:t>9</w:t>
+              <w:t>8</w:t>
             </w:r>
             <w:r>
               <w:rPr>
@@ -1232,13 +1240,13 @@
               <w:lang w:eastAsia="es-419"/>
             </w:rPr>
           </w:pPr>
-          <w:hyperlink w:anchor="_Toc207241385" w:history="1">
+          <w:hyperlink w:anchor="_Toc207383095" w:history="1">
             <w:r>
               <w:rPr>
                 <w:rStyle w:val="Hipervnculo"/>
                 <w:noProof/>
               </w:rPr>
-              <w:t>Conclusiones</w:t>
+              <w:t>Base de datos SQL Server</w:t>
             </w:r>
             <w:r>
               <w:rPr>
@@ -1259,7 +1267,7 @@
                 <w:noProof/>
                 <w:webHidden/>
               </w:rPr>
-              <w:instrText xml:space="preserve"> PAGEREF _Toc207241385 \h </w:instrText>
+              <w:instrText xml:space="preserve"> PAGEREF _Toc207383095 \h </w:instrText>
             </w:r>
             <w:r>
               <w:rPr>
@@ -1280,6 +1288,294 @@
                 <w:webHidden/>
               </w:rPr>
               <w:t>10</w:t>
+            </w:r>
+            <w:r>
+              <w:rPr>
+                <w:noProof/>
+                <w:webHidden/>
+              </w:rPr>
+              <w:fldChar w:fldCharType="end"/>
+            </w:r>
+          </w:hyperlink>
+        </w:p>
+        <w:p>
+          <w:pPr>
+            <w:pStyle w:val="TDC2"/>
+            <w:tabs>
+              <w:tab w:val="right" w:leader="dot" w:pos="9394"/>
+            </w:tabs>
+            <w:rPr>
+              <w:rFonts w:asciiTheme="minorHAnsi" w:eastAsiaTheme="minorEastAsia" w:hAnsiTheme="minorHAnsi"/>
+              <w:noProof/>
+              <w:kern w:val="2"/>
+              <w:szCs w:val="24"/>
+              <w:lang w:eastAsia="es-419"/>
+            </w:rPr>
+          </w:pPr>
+          <w:hyperlink w:anchor="_Toc207383096" w:history="1">
+            <w:r>
+              <w:rPr>
+                <w:rStyle w:val="Hipervnculo"/>
+                <w:noProof/>
+              </w:rPr>
+              <w:t>¿Qué es SQL Server?</w:t>
+            </w:r>
+            <w:r>
+              <w:rPr>
+                <w:noProof/>
+                <w:webHidden/>
+              </w:rPr>
+              <w:tab/>
+            </w:r>
+            <w:r>
+              <w:rPr>
+                <w:noProof/>
+                <w:webHidden/>
+              </w:rPr>
+              <w:fldChar w:fldCharType="begin"/>
+            </w:r>
+            <w:r>
+              <w:rPr>
+                <w:noProof/>
+                <w:webHidden/>
+              </w:rPr>
+              <w:instrText xml:space="preserve"> PAGEREF _Toc207383096 \h </w:instrText>
+            </w:r>
+            <w:r>
+              <w:rPr>
+                <w:noProof/>
+                <w:webHidden/>
+              </w:rPr>
+            </w:r>
+            <w:r>
+              <w:rPr>
+                <w:noProof/>
+                <w:webHidden/>
+              </w:rPr>
+              <w:fldChar w:fldCharType="separate"/>
+            </w:r>
+            <w:r>
+              <w:rPr>
+                <w:noProof/>
+                <w:webHidden/>
+              </w:rPr>
+              <w:t>10</w:t>
+            </w:r>
+            <w:r>
+              <w:rPr>
+                <w:noProof/>
+                <w:webHidden/>
+              </w:rPr>
+              <w:fldChar w:fldCharType="end"/>
+            </w:r>
+          </w:hyperlink>
+        </w:p>
+        <w:p>
+          <w:pPr>
+            <w:pStyle w:val="TDC3"/>
+            <w:tabs>
+              <w:tab w:val="right" w:leader="dot" w:pos="9394"/>
+            </w:tabs>
+            <w:rPr>
+              <w:rFonts w:asciiTheme="minorHAnsi" w:eastAsiaTheme="minorEastAsia" w:hAnsiTheme="minorHAnsi"/>
+              <w:noProof/>
+              <w:kern w:val="2"/>
+              <w:szCs w:val="24"/>
+              <w:lang w:eastAsia="es-419"/>
+            </w:rPr>
+          </w:pPr>
+          <w:hyperlink w:anchor="_Toc207383097" w:history="1">
+            <w:r>
+              <w:rPr>
+                <w:rStyle w:val="Hipervnculo"/>
+                <w:noProof/>
+              </w:rPr>
+              <w:t>¿Cómo funciona?</w:t>
+            </w:r>
+            <w:r>
+              <w:rPr>
+                <w:noProof/>
+                <w:webHidden/>
+              </w:rPr>
+              <w:tab/>
+            </w:r>
+            <w:r>
+              <w:rPr>
+                <w:noProof/>
+                <w:webHidden/>
+              </w:rPr>
+              <w:fldChar w:fldCharType="begin"/>
+            </w:r>
+            <w:r>
+              <w:rPr>
+                <w:noProof/>
+                <w:webHidden/>
+              </w:rPr>
+              <w:instrText xml:space="preserve"> PAGEREF _Toc207383097 \h </w:instrText>
+            </w:r>
+            <w:r>
+              <w:rPr>
+                <w:noProof/>
+                <w:webHidden/>
+              </w:rPr>
+            </w:r>
+            <w:r>
+              <w:rPr>
+                <w:noProof/>
+                <w:webHidden/>
+              </w:rPr>
+              <w:fldChar w:fldCharType="separate"/>
+            </w:r>
+            <w:r>
+              <w:rPr>
+                <w:noProof/>
+                <w:webHidden/>
+              </w:rPr>
+              <w:t>10</w:t>
+            </w:r>
+            <w:r>
+              <w:rPr>
+                <w:noProof/>
+                <w:webHidden/>
+              </w:rPr>
+              <w:fldChar w:fldCharType="end"/>
+            </w:r>
+          </w:hyperlink>
+        </w:p>
+        <w:p>
+          <w:pPr>
+            <w:pStyle w:val="TDC3"/>
+            <w:tabs>
+              <w:tab w:val="right" w:leader="dot" w:pos="9394"/>
+            </w:tabs>
+            <w:rPr>
+              <w:rFonts w:asciiTheme="minorHAnsi" w:eastAsiaTheme="minorEastAsia" w:hAnsiTheme="minorHAnsi"/>
+              <w:noProof/>
+              <w:kern w:val="2"/>
+              <w:szCs w:val="24"/>
+              <w:lang w:eastAsia="es-419"/>
+            </w:rPr>
+          </w:pPr>
+          <w:hyperlink w:anchor="_Toc207383098" w:history="1">
+            <w:r>
+              <w:rPr>
+                <w:rStyle w:val="Hipervnculo"/>
+                <w:noProof/>
+              </w:rPr>
+              <w:t>¿Para qué se utiliza?</w:t>
+            </w:r>
+            <w:r>
+              <w:rPr>
+                <w:noProof/>
+                <w:webHidden/>
+              </w:rPr>
+              <w:tab/>
+            </w:r>
+            <w:r>
+              <w:rPr>
+                <w:noProof/>
+                <w:webHidden/>
+              </w:rPr>
+              <w:fldChar w:fldCharType="begin"/>
+            </w:r>
+            <w:r>
+              <w:rPr>
+                <w:noProof/>
+                <w:webHidden/>
+              </w:rPr>
+              <w:instrText xml:space="preserve"> PAGEREF _Toc207383098 \h </w:instrText>
+            </w:r>
+            <w:r>
+              <w:rPr>
+                <w:noProof/>
+                <w:webHidden/>
+              </w:rPr>
+            </w:r>
+            <w:r>
+              <w:rPr>
+                <w:noProof/>
+                <w:webHidden/>
+              </w:rPr>
+              <w:fldChar w:fldCharType="separate"/>
+            </w:r>
+            <w:r>
+              <w:rPr>
+                <w:noProof/>
+                <w:webHidden/>
+              </w:rPr>
+              <w:t>11</w:t>
+            </w:r>
+            <w:r>
+              <w:rPr>
+                <w:noProof/>
+                <w:webHidden/>
+              </w:rPr>
+              <w:fldChar w:fldCharType="end"/>
+            </w:r>
+          </w:hyperlink>
+        </w:p>
+        <w:p>
+          <w:pPr>
+            <w:pStyle w:val="TDC2"/>
+            <w:tabs>
+              <w:tab w:val="right" w:leader="dot" w:pos="9394"/>
+            </w:tabs>
+            <w:rPr>
+              <w:rFonts w:asciiTheme="minorHAnsi" w:eastAsiaTheme="minorEastAsia" w:hAnsiTheme="minorHAnsi"/>
+              <w:noProof/>
+              <w:kern w:val="2"/>
+              <w:szCs w:val="24"/>
+              <w:lang w:eastAsia="es-419"/>
+            </w:rPr>
+          </w:pPr>
+          <w:hyperlink w:anchor="_Toc207383099" w:history="1">
+            <w:r>
+              <w:rPr>
+                <w:rStyle w:val="Hipervnculo"/>
+                <w:noProof/>
+              </w:rPr>
+              <w:t>¿Cómo conectar la base de datos SQL Server?</w:t>
+            </w:r>
+            <w:r>
+              <w:rPr>
+                <w:noProof/>
+                <w:webHidden/>
+              </w:rPr>
+              <w:tab/>
+            </w:r>
+            <w:r>
+              <w:rPr>
+                <w:noProof/>
+                <w:webHidden/>
+              </w:rPr>
+              <w:fldChar w:fldCharType="begin"/>
+            </w:r>
+            <w:r>
+              <w:rPr>
+                <w:noProof/>
+                <w:webHidden/>
+              </w:rPr>
+              <w:instrText xml:space="preserve"> PAGEREF _Toc207383099 \h </w:instrText>
+            </w:r>
+            <w:r>
+              <w:rPr>
+                <w:noProof/>
+                <w:webHidden/>
+              </w:rPr>
+            </w:r>
+            <w:r>
+              <w:rPr>
+                <w:noProof/>
+                <w:webHidden/>
+              </w:rPr>
+              <w:fldChar w:fldCharType="separate"/>
+            </w:r>
+            <w:r>
+              <w:rPr>
+                <w:noProof/>
+                <w:webHidden/>
+              </w:rPr>
+              <w:t>12</w:t>
             </w:r>
             <w:r>
               <w:rPr>
@@ -1304,13 +1600,13 @@
               <w:lang w:eastAsia="es-419"/>
             </w:rPr>
           </w:pPr>
-          <w:hyperlink w:anchor="_Toc207241386" w:history="1">
+          <w:hyperlink w:anchor="_Toc207383100" w:history="1">
             <w:r>
               <w:rPr>
                 <w:rStyle w:val="Hipervnculo"/>
                 <w:noProof/>
               </w:rPr>
-              <w:t>Recomendaciones</w:t>
+              <w:t>Conclusiones</w:t>
             </w:r>
             <w:r>
               <w:rPr>
@@ -1331,7 +1627,7 @@
                 <w:noProof/>
                 <w:webHidden/>
               </w:rPr>
-              <w:instrText xml:space="preserve"> PAGEREF _Toc207241386 \h </w:instrText>
+              <w:instrText xml:space="preserve"> PAGEREF _Toc207383100 \h </w:instrText>
             </w:r>
             <w:r>
               <w:rPr>
@@ -1351,7 +1647,7 @@
                 <w:noProof/>
                 <w:webHidden/>
               </w:rPr>
-              <w:t>11</w:t>
+              <w:t>13</w:t>
             </w:r>
             <w:r>
               <w:rPr>
@@ -1376,14 +1672,13 @@
               <w:lang w:eastAsia="es-419"/>
             </w:rPr>
           </w:pPr>
-          <w:hyperlink w:anchor="_Toc207241387" w:history="1">
+          <w:hyperlink w:anchor="_Toc207383101" w:history="1">
             <w:r>
               <w:rPr>
                 <w:rStyle w:val="Hipervnculo"/>
                 <w:noProof/>
-                <w:lang w:val="es-MX"/>
-              </w:rPr>
-              <w:t>Bibliografía</w:t>
+              </w:rPr>
+              <w:t>Recomendaciones</w:t>
             </w:r>
             <w:r>
               <w:rPr>
@@ -1404,7 +1699,7 @@
                 <w:noProof/>
                 <w:webHidden/>
               </w:rPr>
-              <w:instrText xml:space="preserve"> PAGEREF _Toc207241387 \h </w:instrText>
+              <w:instrText xml:space="preserve"> PAGEREF _Toc207383101 \h </w:instrText>
             </w:r>
             <w:r>
               <w:rPr>
@@ -1424,7 +1719,7 @@
                 <w:noProof/>
                 <w:webHidden/>
               </w:rPr>
-              <w:t>12</w:t>
+              <w:t>14</w:t>
             </w:r>
             <w:r>
               <w:rPr>
@@ -1449,11 +1744,84 @@
               <w:lang w:eastAsia="es-419"/>
             </w:rPr>
           </w:pPr>
-          <w:hyperlink w:anchor="_Toc207241388" w:history="1">
+          <w:hyperlink w:anchor="_Toc207383102" w:history="1">
             <w:r>
               <w:rPr>
                 <w:rStyle w:val="Hipervnculo"/>
                 <w:noProof/>
+                <w:lang w:val="es-MX"/>
+              </w:rPr>
+              <w:t>Bibliografía</w:t>
+            </w:r>
+            <w:r>
+              <w:rPr>
+                <w:noProof/>
+                <w:webHidden/>
+              </w:rPr>
+              <w:tab/>
+            </w:r>
+            <w:r>
+              <w:rPr>
+                <w:noProof/>
+                <w:webHidden/>
+              </w:rPr>
+              <w:fldChar w:fldCharType="begin"/>
+            </w:r>
+            <w:r>
+              <w:rPr>
+                <w:noProof/>
+                <w:webHidden/>
+              </w:rPr>
+              <w:instrText xml:space="preserve"> PAGEREF _Toc207383102 \h </w:instrText>
+            </w:r>
+            <w:r>
+              <w:rPr>
+                <w:noProof/>
+                <w:webHidden/>
+              </w:rPr>
+            </w:r>
+            <w:r>
+              <w:rPr>
+                <w:noProof/>
+                <w:webHidden/>
+              </w:rPr>
+              <w:fldChar w:fldCharType="separate"/>
+            </w:r>
+            <w:r>
+              <w:rPr>
+                <w:noProof/>
+                <w:webHidden/>
+              </w:rPr>
+              <w:t>15</w:t>
+            </w:r>
+            <w:r>
+              <w:rPr>
+                <w:noProof/>
+                <w:webHidden/>
+              </w:rPr>
+              <w:fldChar w:fldCharType="end"/>
+            </w:r>
+          </w:hyperlink>
+        </w:p>
+        <w:p>
+          <w:pPr>
+            <w:pStyle w:val="TDC1"/>
+            <w:tabs>
+              <w:tab w:val="right" w:leader="dot" w:pos="9394"/>
+            </w:tabs>
+            <w:rPr>
+              <w:rFonts w:asciiTheme="minorHAnsi" w:eastAsiaTheme="minorEastAsia" w:hAnsiTheme="minorHAnsi"/>
+              <w:noProof/>
+              <w:kern w:val="2"/>
+              <w:szCs w:val="24"/>
+              <w:lang w:eastAsia="es-419"/>
+            </w:rPr>
+          </w:pPr>
+          <w:hyperlink w:anchor="_Toc207383103" w:history="1">
+            <w:r>
+              <w:rPr>
+                <w:rStyle w:val="Hipervnculo"/>
+                <w:noProof/>
               </w:rPr>
               <w:t>Cuestionario</w:t>
             </w:r>
@@ -1476,7 +1844,7 @@
                 <w:noProof/>
                 <w:webHidden/>
               </w:rPr>
-              <w:instrText xml:space="preserve"> PAGEREF _Toc207241388 \h </w:instrText>
+              <w:instrText xml:space="preserve"> PAGEREF _Toc207383103 \h </w:instrText>
             </w:r>
             <w:r>
               <w:rPr>
@@ -1496,7 +1864,7 @@
                 <w:noProof/>
                 <w:webHidden/>
               </w:rPr>
-              <w:t>13</w:t>
+              <w:t>16</w:t>
             </w:r>
             <w:r>
               <w:rPr>
@@ -1538,7 +1906,7 @@
       <w:pPr>
         <w:pStyle w:val="Ttulo1"/>
       </w:pPr>
-      <w:bookmarkStart w:id="0" w:name="_Toc207241372"/>
+      <w:bookmarkStart w:id="0" w:name="_Toc207383082"/>
       <w:r>
         <w:lastRenderedPageBreak/>
         <w:t>Introducción</w:t>
@@ -1547,7 +1915,15 @@
     </w:p>
     <w:p>
       <w:r>
-        <w:t>El presente documento aborda el desarrollo de un sistema web para la gestión de pedidos de comida, utilizando Python con Django. Se describen los conceptos clave del backend, manejo de base de datos, despliegue en la nube, control de versiones y se incluye un análisis práctico de la implementación. El objetivo es demostrar el entendimiento y aplicación de herramientas modernas de desarrollo web en un proyecto funcional, así como documentar el proceso siguiendo las normas APA.</w:t>
+        <w:t xml:space="preserve">El presente documento aborda el desarrollo de un sistema web para la gestión de pedidos de comida, utilizando Python con Django. Se describen los conceptos clave del </w:t>
+      </w:r>
+      <w:proofErr w:type="spellStart"/>
+      <w:r>
+        <w:t>backend</w:t>
+      </w:r>
+      <w:proofErr w:type="spellEnd"/>
+      <w:r>
+        <w:t>, manejo de base de datos, despliegue en la nube, control de versiones y se incluye un análisis práctico de la implementación. El objetivo es demostrar el entendimiento y aplicación de herramientas modernas de desarrollo web en un proyecto funcional, así como documentar el proceso siguiendo las normas APA.</w:t>
       </w:r>
       <w:r>
         <w:br w:type="page"/>
@@ -1557,7 +1933,7 @@
       <w:pPr>
         <w:pStyle w:val="Ttulo1"/>
       </w:pPr>
-      <w:bookmarkStart w:id="1" w:name="_Toc207241373"/>
+      <w:bookmarkStart w:id="1" w:name="_Toc207383083"/>
       <w:r>
         <w:lastRenderedPageBreak/>
         <w:t>Objetivos</w:t>
@@ -1568,7 +1944,7 @@
       <w:pPr>
         <w:pStyle w:val="Ttulo2"/>
       </w:pPr>
-      <w:bookmarkStart w:id="2" w:name="_Toc207241374"/>
+      <w:bookmarkStart w:id="2" w:name="_Toc207383084"/>
       <w:r>
         <w:t>Objetivo General</w:t>
       </w:r>
@@ -1576,7 +1952,15 @@
     </w:p>
     <w:p>
       <w:r>
-        <w:t>Explicar los fundamentos del desarrollo Backend con Python utilizando Django.</w:t>
+        <w:t xml:space="preserve">Explicar los fundamentos del desarrollo </w:t>
+      </w:r>
+      <w:proofErr w:type="spellStart"/>
+      <w:r>
+        <w:t>Backend</w:t>
+      </w:r>
+      <w:proofErr w:type="spellEnd"/>
+      <w:r>
+        <w:t xml:space="preserve"> con Python utilizando Django.</w:t>
       </w:r>
     </w:p>
     <w:p/>
@@ -1584,7 +1968,7 @@
       <w:pPr>
         <w:pStyle w:val="Ttulo2"/>
       </w:pPr>
-      <w:bookmarkStart w:id="3" w:name="_Toc207241375"/>
+      <w:bookmarkStart w:id="3" w:name="_Toc207383085"/>
       <w:r>
         <w:t>Objetivos Específicos</w:t>
       </w:r>
@@ -1599,7 +1983,23 @@
     <w:p/>
     <w:p>
       <w:r>
-        <w:t>Configurar vistas, URLs y templates para manejar la interacción con los usuarios.</w:t>
+        <w:t xml:space="preserve">Configurar vistas, </w:t>
+      </w:r>
+      <w:proofErr w:type="spellStart"/>
+      <w:r>
+        <w:t>URLs</w:t>
+      </w:r>
+      <w:proofErr w:type="spellEnd"/>
+      <w:r>
+        <w:t xml:space="preserve"> y </w:t>
+      </w:r>
+      <w:proofErr w:type="spellStart"/>
+      <w:r>
+        <w:t>templates</w:t>
+      </w:r>
+      <w:proofErr w:type="spellEnd"/>
+      <w:r>
+        <w:t xml:space="preserve"> para manejar la interacción con los usuarios.</w:t>
       </w:r>
     </w:p>
     <w:p/>
@@ -1628,12 +2028,14 @@
       <w:pPr>
         <w:pStyle w:val="Ttulo1"/>
       </w:pPr>
-      <w:bookmarkStart w:id="4" w:name="_Toc207241376"/>
+      <w:bookmarkStart w:id="4" w:name="_Toc207383086"/>
+      <w:proofErr w:type="spellStart"/>
       <w:r>
         <w:lastRenderedPageBreak/>
         <w:t>Backend</w:t>
       </w:r>
       <w:bookmarkEnd w:id="4"/>
+      <w:proofErr w:type="spellEnd"/>
     </w:p>
     <w:p>
       <w:pPr>
@@ -1644,7 +2046,7 @@
           <w:b w:val="0"/>
         </w:rPr>
       </w:pPr>
-      <w:bookmarkStart w:id="5" w:name="_Toc207241377"/>
+      <w:bookmarkStart w:id="5" w:name="_Toc207383087"/>
       <w:r>
         <w:rPr>
           <w:rFonts w:eastAsiaTheme="minorHAnsi"/>
@@ -1655,7 +2057,15 @@
     </w:p>
     <w:p>
       <w:r>
-        <w:t>Python es un lenguaje de programación ampliamente utilizado en las aplicaciones web, el desarrollo de software, la ciencia de datos y el machine learning (ML). Los desarrolladores utilizan Python porque es eficiente y fácil de aprender, además de que se puede ejecutar en muchas plataformas diferentes. El software Python se puede descargar gratis, se integra bien a todos los tipos de sistemas y aumenta la velocidad del desarrollo.</w:t>
+        <w:t xml:space="preserve">Python es un lenguaje de programación ampliamente utilizado en las aplicaciones web, el desarrollo de software, la ciencia de datos y el machine </w:t>
+      </w:r>
+      <w:proofErr w:type="spellStart"/>
+      <w:r>
+        <w:t>learning</w:t>
+      </w:r>
+      <w:proofErr w:type="spellEnd"/>
+      <w:r>
+        <w:t xml:space="preserve"> (ML). Los desarrolladores utilizan Python porque es eficiente y fácil de aprender, además de que se puede ejecutar en muchas plataformas diferentes. El software Python se puede descargar gratis, se integra bien a todos los tipos de sistemas y aumenta la velocidad del desarrollo.</w:t>
       </w:r>
       <w:sdt>
         <w:sdtPr>
@@ -1687,7 +2097,15 @@
     <w:p/>
     <w:p>
       <w:r>
-        <w:t>Django es un framework web de alto nivel basado en Python que fomenta el desarrollo rápido y un diseño limpio y pragmático. Desarrollado por desarrolladores experimentados, se encarga de gran parte de las complicaciones del desarrollo web, para que puedas concentrarte en escribir tu aplicación sin tener que reinventar la rueda. Es gratuito y de código abierto.</w:t>
+        <w:t xml:space="preserve">Django es un </w:t>
+      </w:r>
+      <w:proofErr w:type="spellStart"/>
+      <w:r>
+        <w:t>framework</w:t>
+      </w:r>
+      <w:proofErr w:type="spellEnd"/>
+      <w:r>
+        <w:t xml:space="preserve"> web de alto nivel basado en Python que fomenta el desarrollo rápido y un diseño limpio y pragmático. Desarrollado por desarrolladores experimentados, se encarga de gran parte de las complicaciones del desarrollo web, para que puedas concentrarte en escribir tu aplicación sin tener que reinventar la rueda. Es gratuito y de código abierto.</w:t>
       </w:r>
       <w:sdt>
         <w:sdtPr>
@@ -1741,7 +2159,23 @@
     </w:p>
     <w:p>
       <w:r>
-        <w:t>Seguridad: incluye protección contra ataques comunes, como inyecciones SQL, Cross-Site Scripting (XSS) y Cross-Site Request Forgery (CSRF).</w:t>
+        <w:t xml:space="preserve">Seguridad: incluye protección contra ataques comunes, como inyecciones SQL, Cross-Site Scripting (XSS) y Cross-Site </w:t>
+      </w:r>
+      <w:proofErr w:type="spellStart"/>
+      <w:r>
+        <w:t>Request</w:t>
+      </w:r>
+      <w:proofErr w:type="spellEnd"/>
+      <w:r>
+        <w:t xml:space="preserve"> </w:t>
+      </w:r>
+      <w:proofErr w:type="spellStart"/>
+      <w:r>
+        <w:t>Forgery</w:t>
+      </w:r>
+      <w:proofErr w:type="spellEnd"/>
+      <w:r>
+        <w:t xml:space="preserve"> (CSRF).</w:t>
       </w:r>
     </w:p>
     <w:p>
@@ -1753,10 +2187,27 @@
           <w:b/>
           <w:bCs/>
         </w:rPr>
-        <w:t>Visual Studio Code</w:t>
-      </w:r>
-      <w:r>
-        <w:t xml:space="preserve"> como editor de texto, junto con un entorno virtual (venv) para aislar las dependencias del proyecto y evitar conflictos con otras instalaciones de Python.</w:t>
+        <w:t xml:space="preserve">Visual Studio </w:t>
+      </w:r>
+      <w:proofErr w:type="spellStart"/>
+      <w:r>
+        <w:rPr>
+          <w:b/>
+          <w:bCs/>
+        </w:rPr>
+        <w:t>Code</w:t>
+      </w:r>
+      <w:proofErr w:type="spellEnd"/>
+      <w:r>
+        <w:t xml:space="preserve"> como editor de texto, junto con un entorno virtual (</w:t>
+      </w:r>
+      <w:proofErr w:type="spellStart"/>
+      <w:r>
+        <w:t>venv</w:t>
+      </w:r>
+      <w:proofErr w:type="spellEnd"/>
+      <w:r>
+        <w:t>) para aislar las dependencias del proyecto y evitar conflictos con otras instalaciones de Python.</w:t>
       </w:r>
     </w:p>
     <w:p>
@@ -1766,7 +2217,7 @@
           <w:rFonts w:eastAsiaTheme="minorHAnsi"/>
         </w:rPr>
       </w:pPr>
-      <w:bookmarkStart w:id="6" w:name="_Toc207241378"/>
+      <w:bookmarkStart w:id="6" w:name="_Toc207383088"/>
       <w:r>
         <w:rPr>
           <w:rFonts w:eastAsiaTheme="minorHAnsi"/>
@@ -1790,9 +2241,27 @@
       </w:r>
     </w:p>
     <w:p>
-      <w:r>
-        <w:t>python -m venv venv</w:t>
-      </w:r>
+      <w:proofErr w:type="spellStart"/>
+      <w:r>
+        <w:t>python</w:t>
+      </w:r>
+      <w:proofErr w:type="spellEnd"/>
+      <w:r>
+        <w:t xml:space="preserve"> -m </w:t>
+      </w:r>
+      <w:proofErr w:type="spellStart"/>
+      <w:r>
+        <w:t>venv</w:t>
+      </w:r>
+      <w:proofErr w:type="spellEnd"/>
+      <w:r>
+        <w:t xml:space="preserve"> </w:t>
+      </w:r>
+      <w:proofErr w:type="spellStart"/>
+      <w:r>
+        <w:t>venv</w:t>
+      </w:r>
+      <w:proofErr w:type="spellEnd"/>
     </w:p>
     <w:p/>
     <w:p>
@@ -1810,9 +2279,19 @@
       </w:r>
     </w:p>
     <w:p>
-      <w:r>
-        <w:t>venv\Scripts\activate</w:t>
-      </w:r>
+      <w:proofErr w:type="spellStart"/>
+      <w:r>
+        <w:t>venv</w:t>
+      </w:r>
+      <w:proofErr w:type="spellEnd"/>
+      <w:r>
+        <w:t>\Scripts\</w:t>
+      </w:r>
+      <w:proofErr w:type="spellStart"/>
+      <w:r>
+        <w:t>activate</w:t>
+      </w:r>
+      <w:proofErr w:type="spellEnd"/>
     </w:p>
     <w:p/>
     <w:p>
@@ -1830,9 +2309,27 @@
       </w:r>
     </w:p>
     <w:p>
-      <w:r>
-        <w:t>pip install django</w:t>
-      </w:r>
+      <w:proofErr w:type="spellStart"/>
+      <w:r>
+        <w:t>pip</w:t>
+      </w:r>
+      <w:proofErr w:type="spellEnd"/>
+      <w:r>
+        <w:t xml:space="preserve"> </w:t>
+      </w:r>
+      <w:proofErr w:type="spellStart"/>
+      <w:r>
+        <w:t>install</w:t>
+      </w:r>
+      <w:proofErr w:type="spellEnd"/>
+      <w:r>
+        <w:t xml:space="preserve"> </w:t>
+      </w:r>
+      <w:proofErr w:type="spellStart"/>
+      <w:r>
+        <w:t>django</w:t>
+      </w:r>
+      <w:proofErr w:type="spellEnd"/>
     </w:p>
     <w:p>
       <w:pPr>
@@ -1854,9 +2351,27 @@
       </w:r>
     </w:p>
     <w:p>
-      <w:r>
-        <w:t>django-admin startproject PedidosComida</w:t>
-      </w:r>
+      <w:proofErr w:type="spellStart"/>
+      <w:r>
+        <w:t>django-admin</w:t>
+      </w:r>
+      <w:proofErr w:type="spellEnd"/>
+      <w:r>
+        <w:t xml:space="preserve"> </w:t>
+      </w:r>
+      <w:proofErr w:type="spellStart"/>
+      <w:r>
+        <w:t>startproject</w:t>
+      </w:r>
+      <w:proofErr w:type="spellEnd"/>
+      <w:r>
+        <w:t xml:space="preserve"> </w:t>
+      </w:r>
+      <w:proofErr w:type="spellStart"/>
+      <w:r>
+        <w:t>PedidosComida</w:t>
+      </w:r>
+      <w:proofErr w:type="spellEnd"/>
     </w:p>
     <w:p>
       <w:pPr>
@@ -1878,8 +2393,21 @@
       </w:r>
     </w:p>
     <w:p>
-      <w:r>
-        <w:t>python manage.py startapp pedidos</w:t>
+      <w:proofErr w:type="spellStart"/>
+      <w:r>
+        <w:t>python</w:t>
+      </w:r>
+      <w:proofErr w:type="spellEnd"/>
+      <w:r>
+        <w:t xml:space="preserve"> manage.py </w:t>
+      </w:r>
+      <w:proofErr w:type="spellStart"/>
+      <w:r>
+        <w:t>startapp</w:t>
+      </w:r>
+      <w:proofErr w:type="spellEnd"/>
+      <w:r>
+        <w:t xml:space="preserve"> pedidos</w:t>
       </w:r>
     </w:p>
     <w:p/>
@@ -1890,7 +2418,7 @@
           <w:rFonts w:eastAsiaTheme="minorHAnsi"/>
         </w:rPr>
       </w:pPr>
-      <w:bookmarkStart w:id="7" w:name="_Toc207241379"/>
+      <w:bookmarkStart w:id="7" w:name="_Toc207383089"/>
       <w:r>
         <w:rPr>
           <w:rFonts w:eastAsiaTheme="minorHAnsi"/>
@@ -1938,7 +2466,7 @@
           <w:rFonts w:eastAsiaTheme="minorHAnsi"/>
         </w:rPr>
       </w:pPr>
-      <w:bookmarkStart w:id="8" w:name="_Toc207241380"/>
+      <w:bookmarkStart w:id="8" w:name="_Toc207383090"/>
       <w:r>
         <w:rPr>
           <w:rFonts w:eastAsiaTheme="minorHAnsi"/>
@@ -1957,74 +2485,72 @@
         <w:rPr>
           <w:lang w:val="en-US"/>
         </w:rPr>
-        <w:t>from django.db import models</w:t>
-      </w:r>
-    </w:p>
-    <w:p>
-      <w:pPr>
-        <w:rPr>
-          <w:lang w:val="en-US"/>
-        </w:rPr>
-      </w:pPr>
-    </w:p>
-    <w:p>
-      <w:pPr>
-        <w:rPr>
-          <w:lang w:val="en-US"/>
-        </w:rPr>
-      </w:pPr>
-      <w:r>
-        <w:rPr>
-          <w:lang w:val="en-US"/>
-        </w:rPr>
-        <w:t>class Estudiante(models.Model):</w:t>
-      </w:r>
-    </w:p>
-    <w:p>
-      <w:pPr>
-        <w:rPr>
-          <w:lang w:val="en-US"/>
-        </w:rPr>
-      </w:pPr>
-      <w:r>
-        <w:rPr>
-          <w:lang w:val="en-US"/>
-        </w:rPr>
-        <w:t xml:space="preserve">    nombre = models.CharField(max_length=100)</w:t>
-      </w:r>
-    </w:p>
-    <w:p>
-      <w:pPr>
-        <w:rPr>
-          <w:lang w:val="en-US"/>
-        </w:rPr>
-      </w:pPr>
-      <w:r>
-        <w:rPr>
-          <w:lang w:val="en-US"/>
-        </w:rPr>
-        <w:t xml:space="preserve">    edad = models.IntegerField()</w:t>
-      </w:r>
-    </w:p>
-    <w:p>
-      <w:pPr>
-        <w:rPr>
-          <w:lang w:val="en-US"/>
-        </w:rPr>
-      </w:pPr>
-      <w:r>
-        <w:rPr>
-          <w:lang w:val="en-US"/>
-        </w:rPr>
-        <w:t xml:space="preserve">    correo = models.EmailField(unique=True)</w:t>
-      </w:r>
-    </w:p>
-    <w:p>
-      <w:pPr>
-        <w:rPr>
-          <w:lang w:val="en-US"/>
-        </w:rPr>
-      </w:pPr>
+        <w:t xml:space="preserve">from </w:t>
+      </w:r>
+      <w:proofErr w:type="spellStart"/>
+      <w:r>
+        <w:rPr>
+          <w:lang w:val="en-US"/>
+        </w:rPr>
+        <w:t>django.db</w:t>
+      </w:r>
+      <w:proofErr w:type="spellEnd"/>
+      <w:r>
+        <w:rPr>
+          <w:lang w:val="en-US"/>
+        </w:rPr>
+        <w:t xml:space="preserve"> import models</w:t>
+      </w:r>
+    </w:p>
+    <w:p>
+      <w:pPr>
+        <w:rPr>
+          <w:lang w:val="en-US"/>
+        </w:rPr>
+      </w:pPr>
+    </w:p>
+    <w:p>
+      <w:pPr>
+        <w:rPr>
+          <w:lang w:val="en-US"/>
+        </w:rPr>
+      </w:pPr>
+      <w:r>
+        <w:rPr>
+          <w:lang w:val="en-US"/>
+        </w:rPr>
+        <w:t xml:space="preserve">class </w:t>
+      </w:r>
+      <w:proofErr w:type="spellStart"/>
+      <w:r>
+        <w:rPr>
+          <w:lang w:val="en-US"/>
+        </w:rPr>
+        <w:t>Estudiante</w:t>
+      </w:r>
+      <w:proofErr w:type="spellEnd"/>
+      <w:r>
+        <w:rPr>
+          <w:lang w:val="en-US"/>
+        </w:rPr>
+        <w:t>(</w:t>
+      </w:r>
+      <w:proofErr w:type="spellStart"/>
+      <w:proofErr w:type="gramStart"/>
+      <w:r>
+        <w:rPr>
+          <w:lang w:val="en-US"/>
+        </w:rPr>
+        <w:t>models.Model</w:t>
+      </w:r>
+      <w:proofErr w:type="spellEnd"/>
+      <w:proofErr w:type="gramEnd"/>
+      <w:r>
+        <w:rPr>
+          <w:lang w:val="en-US"/>
+        </w:rPr>
+        <w:t>):</w:t>
+      </w:r>
     </w:p>
     <w:p>
       <w:pPr>
@@ -2038,6 +2564,156 @@
         </w:rPr>
         <w:t xml:space="preserve">    </w:t>
       </w:r>
+      <w:proofErr w:type="spellStart"/>
+      <w:r>
+        <w:rPr>
+          <w:lang w:val="en-US"/>
+        </w:rPr>
+        <w:t>nombre</w:t>
+      </w:r>
+      <w:proofErr w:type="spellEnd"/>
+      <w:r>
+        <w:rPr>
+          <w:lang w:val="en-US"/>
+        </w:rPr>
+        <w:t xml:space="preserve"> = </w:t>
+      </w:r>
+      <w:proofErr w:type="spellStart"/>
+      <w:proofErr w:type="gramStart"/>
+      <w:r>
+        <w:rPr>
+          <w:lang w:val="en-US"/>
+        </w:rPr>
+        <w:t>models.CharField</w:t>
+      </w:r>
+      <w:proofErr w:type="spellEnd"/>
+      <w:proofErr w:type="gramEnd"/>
+      <w:r>
+        <w:rPr>
+          <w:lang w:val="en-US"/>
+        </w:rPr>
+        <w:t>(</w:t>
+      </w:r>
+      <w:proofErr w:type="spellStart"/>
+      <w:r>
+        <w:rPr>
+          <w:lang w:val="en-US"/>
+        </w:rPr>
+        <w:t>max_length</w:t>
+      </w:r>
+      <w:proofErr w:type="spellEnd"/>
+      <w:r>
+        <w:rPr>
+          <w:lang w:val="en-US"/>
+        </w:rPr>
+        <w:t>=100)</w:t>
+      </w:r>
+    </w:p>
+    <w:p>
+      <w:pPr>
+        <w:rPr>
+          <w:lang w:val="en-US"/>
+        </w:rPr>
+      </w:pPr>
+      <w:r>
+        <w:rPr>
+          <w:lang w:val="en-US"/>
+        </w:rPr>
+        <w:t xml:space="preserve">    </w:t>
+      </w:r>
+      <w:proofErr w:type="spellStart"/>
+      <w:r>
+        <w:rPr>
+          <w:lang w:val="en-US"/>
+        </w:rPr>
+        <w:t>edad</w:t>
+      </w:r>
+      <w:proofErr w:type="spellEnd"/>
+      <w:r>
+        <w:rPr>
+          <w:lang w:val="en-US"/>
+        </w:rPr>
+        <w:t xml:space="preserve"> = </w:t>
+      </w:r>
+      <w:proofErr w:type="spellStart"/>
+      <w:proofErr w:type="gramStart"/>
+      <w:r>
+        <w:rPr>
+          <w:lang w:val="en-US"/>
+        </w:rPr>
+        <w:t>models.IntegerField</w:t>
+      </w:r>
+      <w:proofErr w:type="spellEnd"/>
+      <w:proofErr w:type="gramEnd"/>
+      <w:r>
+        <w:rPr>
+          <w:lang w:val="en-US"/>
+        </w:rPr>
+        <w:t>()</w:t>
+      </w:r>
+    </w:p>
+    <w:p>
+      <w:pPr>
+        <w:rPr>
+          <w:lang w:val="en-US"/>
+        </w:rPr>
+      </w:pPr>
+      <w:r>
+        <w:rPr>
+          <w:lang w:val="en-US"/>
+        </w:rPr>
+        <w:t xml:space="preserve">    </w:t>
+      </w:r>
+      <w:proofErr w:type="spellStart"/>
+      <w:r>
+        <w:rPr>
+          <w:lang w:val="en-US"/>
+        </w:rPr>
+        <w:t>correo</w:t>
+      </w:r>
+      <w:proofErr w:type="spellEnd"/>
+      <w:r>
+        <w:rPr>
+          <w:lang w:val="en-US"/>
+        </w:rPr>
+        <w:t xml:space="preserve"> = </w:t>
+      </w:r>
+      <w:proofErr w:type="spellStart"/>
+      <w:proofErr w:type="gramStart"/>
+      <w:r>
+        <w:rPr>
+          <w:lang w:val="en-US"/>
+        </w:rPr>
+        <w:t>models.EmailField</w:t>
+      </w:r>
+      <w:proofErr w:type="spellEnd"/>
+      <w:proofErr w:type="gramEnd"/>
+      <w:r>
+        <w:rPr>
+          <w:lang w:val="en-US"/>
+        </w:rPr>
+        <w:t>(unique=True)</w:t>
+      </w:r>
+    </w:p>
+    <w:p>
+      <w:pPr>
+        <w:rPr>
+          <w:lang w:val="en-US"/>
+        </w:rPr>
+      </w:pPr>
+    </w:p>
+    <w:p>
+      <w:pPr>
+        <w:rPr>
+          <w:lang w:val="en-US"/>
+        </w:rPr>
+      </w:pPr>
+      <w:r>
+        <w:rPr>
+          <w:lang w:val="en-US"/>
+        </w:rPr>
+        <w:t xml:space="preserve">    </w:t>
+      </w:r>
       <w:r>
         <w:rPr>
           <w:lang w:val="en-US"/>
@@ -2055,37 +2731,74 @@
         <w:rPr>
           <w:lang w:val="en-US"/>
         </w:rPr>
-        <w:t xml:space="preserve">        return self.nombre</w:t>
-      </w:r>
-    </w:p>
-    <w:p>
-      <w:r>
-        <w:t>CharField: define un campo de texto con longitud máxima.</w:t>
-      </w:r>
-    </w:p>
-    <w:p/>
-    <w:p>
-      <w:r>
-        <w:t>IntegerField: define un campo numérico entero.</w:t>
-      </w:r>
-    </w:p>
-    <w:p/>
-    <w:p>
-      <w:r>
-        <w:t>EmailField: almacena correos electrónicos y valida automáticamente el formato.</w:t>
-      </w:r>
-    </w:p>
-    <w:p/>
-    <w:p>
+        <w:t xml:space="preserve">        return </w:t>
+      </w:r>
+      <w:proofErr w:type="spellStart"/>
+      <w:proofErr w:type="gramStart"/>
+      <w:r>
+        <w:rPr>
+          <w:lang w:val="en-US"/>
+        </w:rPr>
+        <w:t>self.nombre</w:t>
+      </w:r>
+      <w:proofErr w:type="spellEnd"/>
+      <w:proofErr w:type="gramEnd"/>
+    </w:p>
+    <w:p>
+      <w:proofErr w:type="spellStart"/>
+      <w:r>
+        <w:t>CharField</w:t>
+      </w:r>
+      <w:proofErr w:type="spellEnd"/>
+      <w:r>
+        <w:t>: define un campo de texto con longitud máxima.</w:t>
+      </w:r>
+    </w:p>
+    <w:p/>
+    <w:p>
+      <w:proofErr w:type="spellStart"/>
+      <w:r>
+        <w:t>IntegerField</w:t>
+      </w:r>
+      <w:proofErr w:type="spellEnd"/>
+      <w:r>
+        <w:t>: define un campo numérico entero.</w:t>
+      </w:r>
+    </w:p>
+    <w:p/>
+    <w:p>
+      <w:proofErr w:type="spellStart"/>
+      <w:r>
+        <w:t>EmailField</w:t>
+      </w:r>
+      <w:proofErr w:type="spellEnd"/>
+      <w:r>
+        <w:t>: almacena correos electrónicos y valida automáticamente el formato.</w:t>
+      </w:r>
+    </w:p>
+    <w:p/>
+    <w:p>
+      <w:proofErr w:type="spellStart"/>
       <w:r>
         <w:t>def</w:t>
       </w:r>
-      <w:r>
-        <w:t>__str__(</w:t>
-      </w:r>
+      <w:proofErr w:type="spellEnd"/>
+      <w:r>
+        <w:t>__</w:t>
+      </w:r>
+      <w:proofErr w:type="spellStart"/>
+      <w:r>
+        <w:t>str</w:t>
+      </w:r>
+      <w:proofErr w:type="spellEnd"/>
+      <w:r>
+        <w:t>__(</w:t>
+      </w:r>
+      <w:proofErr w:type="spellStart"/>
       <w:r>
         <w:t>self</w:t>
       </w:r>
+      <w:proofErr w:type="spellEnd"/>
       <w:r>
         <w:t>): método que define la representación de un objeto como cadena.</w:t>
       </w:r>
@@ -2105,7 +2818,7 @@
           <w:rFonts w:eastAsiaTheme="minorHAnsi"/>
         </w:rPr>
       </w:pPr>
-      <w:bookmarkStart w:id="9" w:name="_Toc207241381"/>
+      <w:bookmarkStart w:id="9" w:name="_Toc207383091"/>
       <w:r>
         <w:rPr>
           <w:rFonts w:eastAsiaTheme="minorHAnsi"/>
@@ -2116,7 +2829,15 @@
     </w:p>
     <w:p>
       <w:r>
-        <w:t>Las vistas en Django son funciones o clases que procesan las solicitudes HTTP y devuelven respuestas. Pueden devolver HTML, JSON o redireccionar a otras URLs según la lógica de la aplicación.</w:t>
+        <w:t xml:space="preserve">Las vistas en Django son funciones o clases que procesan las solicitudes HTTP y devuelven respuestas. Pueden devolver HTML, JSON o redireccionar a otras </w:t>
+      </w:r>
+      <w:proofErr w:type="spellStart"/>
+      <w:r>
+        <w:t>URLs</w:t>
+      </w:r>
+      <w:proofErr w:type="spellEnd"/>
+      <w:r>
+        <w:t xml:space="preserve"> según la lógica de la aplicación.</w:t>
       </w:r>
       <w:sdt>
         <w:sdtPr>
@@ -2162,59 +2883,149 @@
         <w:rPr>
           <w:lang w:val="en-US"/>
         </w:rPr>
-        <w:t>from django.http import HttpResponse</w:t>
-      </w:r>
-    </w:p>
-    <w:p>
-      <w:pPr>
-        <w:rPr>
-          <w:lang w:val="en-US"/>
-        </w:rPr>
-      </w:pPr>
-    </w:p>
-    <w:p>
-      <w:pPr>
-        <w:rPr>
-          <w:lang w:val="en-US"/>
-        </w:rPr>
-      </w:pPr>
-      <w:r>
-        <w:rPr>
-          <w:lang w:val="en-US"/>
-        </w:rPr>
-        <w:t>def saludo(request):</w:t>
-      </w:r>
-    </w:p>
-    <w:p>
-      <w:pPr>
-        <w:rPr>
-          <w:lang w:val="en-US"/>
-        </w:rPr>
-      </w:pPr>
-      <w:r>
-        <w:rPr>
-          <w:lang w:val="en-US"/>
-        </w:rPr>
-        <w:t xml:space="preserve">    return HttpResponse('Hola desde Django Backend')</w:t>
-      </w:r>
-    </w:p>
-    <w:p>
-      <w:pPr>
-        <w:rPr>
-          <w:lang w:val="en-US"/>
-        </w:rPr>
-      </w:pPr>
-    </w:p>
-    <w:p>
-      <w:pPr>
-        <w:rPr>
-          <w:lang w:val="en-US"/>
-        </w:rPr>
-      </w:pPr>
-    </w:p>
-    <w:p>
-      <w:r>
-        <w:t>En aplicaciones más complejas, las vistas se combinan con modelos y templates para generar páginas dinámicas y manejar formularios, autenticación de usuarios y otras funcionalidades del backend.</w:t>
+        <w:t xml:space="preserve">from </w:t>
+      </w:r>
+      <w:proofErr w:type="spellStart"/>
+      <w:proofErr w:type="gramStart"/>
+      <w:r>
+        <w:rPr>
+          <w:lang w:val="en-US"/>
+        </w:rPr>
+        <w:t>django.http</w:t>
+      </w:r>
+      <w:proofErr w:type="spellEnd"/>
+      <w:proofErr w:type="gramEnd"/>
+      <w:r>
+        <w:rPr>
+          <w:lang w:val="en-US"/>
+        </w:rPr>
+        <w:t xml:space="preserve"> import </w:t>
+      </w:r>
+      <w:proofErr w:type="spellStart"/>
+      <w:r>
+        <w:rPr>
+          <w:lang w:val="en-US"/>
+        </w:rPr>
+        <w:t>HttpResponse</w:t>
+      </w:r>
+      <w:proofErr w:type="spellEnd"/>
+    </w:p>
+    <w:p>
+      <w:pPr>
+        <w:rPr>
+          <w:lang w:val="en-US"/>
+        </w:rPr>
+      </w:pPr>
+    </w:p>
+    <w:p>
+      <w:pPr>
+        <w:rPr>
+          <w:lang w:val="en-US"/>
+        </w:rPr>
+      </w:pPr>
+      <w:r>
+        <w:rPr>
+          <w:lang w:val="en-US"/>
+        </w:rPr>
+        <w:t xml:space="preserve">def </w:t>
+      </w:r>
+      <w:proofErr w:type="spellStart"/>
+      <w:r>
+        <w:rPr>
+          <w:lang w:val="en-US"/>
+        </w:rPr>
+        <w:t>saludo</w:t>
+      </w:r>
+      <w:proofErr w:type="spellEnd"/>
+      <w:r>
+        <w:rPr>
+          <w:lang w:val="en-US"/>
+        </w:rPr>
+        <w:t>(request):</w:t>
+      </w:r>
+    </w:p>
+    <w:p>
+      <w:pPr>
+        <w:rPr>
+          <w:lang w:val="en-US"/>
+        </w:rPr>
+      </w:pPr>
+      <w:r>
+        <w:rPr>
+          <w:lang w:val="en-US"/>
+        </w:rPr>
+        <w:t xml:space="preserve">    return </w:t>
+      </w:r>
+      <w:proofErr w:type="spellStart"/>
+      <w:proofErr w:type="gramStart"/>
+      <w:r>
+        <w:rPr>
+          <w:lang w:val="en-US"/>
+        </w:rPr>
+        <w:t>HttpResponse</w:t>
+      </w:r>
+      <w:proofErr w:type="spellEnd"/>
+      <w:r>
+        <w:rPr>
+          <w:lang w:val="en-US"/>
+        </w:rPr>
+        <w:t>(</w:t>
+      </w:r>
+      <w:proofErr w:type="gramEnd"/>
+      <w:r>
+        <w:rPr>
+          <w:lang w:val="en-US"/>
+        </w:rPr>
+        <w:t xml:space="preserve">'Hola </w:t>
+      </w:r>
+      <w:proofErr w:type="spellStart"/>
+      <w:r>
+        <w:rPr>
+          <w:lang w:val="en-US"/>
+        </w:rPr>
+        <w:t>desde</w:t>
+      </w:r>
+      <w:proofErr w:type="spellEnd"/>
+      <w:r>
+        <w:rPr>
+          <w:lang w:val="en-US"/>
+        </w:rPr>
+        <w:t xml:space="preserve"> Django Backend')</w:t>
+      </w:r>
+    </w:p>
+    <w:p>
+      <w:pPr>
+        <w:rPr>
+          <w:lang w:val="en-US"/>
+        </w:rPr>
+      </w:pPr>
+    </w:p>
+    <w:p>
+      <w:pPr>
+        <w:rPr>
+          <w:lang w:val="en-US"/>
+        </w:rPr>
+      </w:pPr>
+    </w:p>
+    <w:p>
+      <w:r>
+        <w:t xml:space="preserve">En aplicaciones más complejas, las vistas se combinan con modelos y </w:t>
+      </w:r>
+      <w:proofErr w:type="spellStart"/>
+      <w:r>
+        <w:t>templates</w:t>
+      </w:r>
+      <w:proofErr w:type="spellEnd"/>
+      <w:r>
+        <w:t xml:space="preserve"> para generar páginas dinámicas y manejar formularios, autenticación de usuarios y otras funcionalidades del </w:t>
+      </w:r>
+      <w:proofErr w:type="spellStart"/>
+      <w:r>
+        <w:t>backend</w:t>
+      </w:r>
+      <w:proofErr w:type="spellEnd"/>
+      <w:r>
+        <w:t>.</w:t>
       </w:r>
     </w:p>
     <w:p/>
@@ -2225,7 +3036,8 @@
           <w:rFonts w:eastAsiaTheme="minorHAnsi"/>
         </w:rPr>
       </w:pPr>
-      <w:bookmarkStart w:id="10" w:name="_Toc207241382"/>
+      <w:bookmarkStart w:id="10" w:name="_Toc207383092"/>
+      <w:proofErr w:type="spellStart"/>
       <w:r>
         <w:rPr>
           <w:rFonts w:eastAsiaTheme="minorHAnsi"/>
@@ -2233,16 +3045,25 @@
         <w:t>URLs</w:t>
       </w:r>
       <w:bookmarkEnd w:id="10"/>
-    </w:p>
-    <w:p/>
-    <w:p>
-      <w:pPr>
-        <w:rPr>
-          <w:lang w:val="en-US"/>
-        </w:rPr>
-      </w:pPr>
-      <w:r>
-        <w:t>Las URLs son las rutas que conectan las solicitudes HTTP con las vistas correspondientes. En Django, se definen en archivos urls.py dentro del proyecto y las aplicaciones.</w:t>
+      <w:proofErr w:type="spellEnd"/>
+    </w:p>
+    <w:p/>
+    <w:p>
+      <w:pPr>
+        <w:rPr>
+          <w:lang w:val="en-US"/>
+        </w:rPr>
+      </w:pPr>
+      <w:r>
+        <w:t xml:space="preserve">Las </w:t>
+      </w:r>
+      <w:proofErr w:type="spellStart"/>
+      <w:r>
+        <w:t>URLs</w:t>
+      </w:r>
+      <w:proofErr w:type="spellEnd"/>
+      <w:r>
+        <w:t xml:space="preserve"> son las rutas que conectan las solicitudes HTTP con las vistas correspondientes. En Django, se definen en archivos urls.py dentro del proyecto y las aplicaciones.</w:t>
       </w:r>
       <w:sdt>
         <w:sdtPr>
@@ -2286,58 +3107,99 @@
           <w:lang w:val="en-US"/>
         </w:rPr>
       </w:pPr>
+      <w:proofErr w:type="spellStart"/>
       <w:r>
         <w:rPr>
           <w:rFonts w:eastAsiaTheme="minorHAnsi"/>
           <w:lang w:val="en-US"/>
         </w:rPr>
-        <w:t>Ejemplo:</w:t>
-      </w:r>
-    </w:p>
-    <w:p>
-      <w:pPr>
-        <w:rPr>
-          <w:lang w:val="en-US"/>
-        </w:rPr>
-      </w:pPr>
-      <w:r>
-        <w:rPr>
-          <w:lang w:val="en-US"/>
-        </w:rPr>
-        <w:t>from django.urls import path</w:t>
-      </w:r>
-    </w:p>
-    <w:p>
-      <w:pPr>
-        <w:rPr>
-          <w:lang w:val="en-US"/>
-        </w:rPr>
-      </w:pPr>
-      <w:r>
-        <w:rPr>
-          <w:lang w:val="en-US"/>
-        </w:rPr>
-        <w:t>from . import views</w:t>
-      </w:r>
-    </w:p>
-    <w:p>
-      <w:pPr>
-        <w:rPr>
-          <w:lang w:val="en-US"/>
-        </w:rPr>
-      </w:pPr>
-    </w:p>
-    <w:p>
-      <w:pPr>
-        <w:rPr>
-          <w:lang w:val="en-US"/>
-        </w:rPr>
-      </w:pPr>
-      <w:r>
-        <w:rPr>
-          <w:lang w:val="en-US"/>
-        </w:rPr>
-        <w:t>urlpatterns = [</w:t>
+        <w:t>Ejemplo</w:t>
+      </w:r>
+      <w:proofErr w:type="spellEnd"/>
+      <w:r>
+        <w:rPr>
+          <w:rFonts w:eastAsiaTheme="minorHAnsi"/>
+          <w:lang w:val="en-US"/>
+        </w:rPr>
+        <w:t>:</w:t>
+      </w:r>
+    </w:p>
+    <w:p>
+      <w:pPr>
+        <w:rPr>
+          <w:lang w:val="en-US"/>
+        </w:rPr>
+      </w:pPr>
+      <w:r>
+        <w:rPr>
+          <w:lang w:val="en-US"/>
+        </w:rPr>
+        <w:t xml:space="preserve">from </w:t>
+      </w:r>
+      <w:proofErr w:type="spellStart"/>
+      <w:proofErr w:type="gramStart"/>
+      <w:r>
+        <w:rPr>
+          <w:lang w:val="en-US"/>
+        </w:rPr>
+        <w:t>django.urls</w:t>
+      </w:r>
+      <w:proofErr w:type="spellEnd"/>
+      <w:proofErr w:type="gramEnd"/>
+      <w:r>
+        <w:rPr>
+          <w:lang w:val="en-US"/>
+        </w:rPr>
+        <w:t xml:space="preserve"> import path</w:t>
+      </w:r>
+    </w:p>
+    <w:p>
+      <w:pPr>
+        <w:rPr>
+          <w:lang w:val="en-US"/>
+        </w:rPr>
+      </w:pPr>
+      <w:proofErr w:type="gramStart"/>
+      <w:r>
+        <w:rPr>
+          <w:lang w:val="en-US"/>
+        </w:rPr>
+        <w:t>from .</w:t>
+      </w:r>
+      <w:proofErr w:type="gramEnd"/>
+      <w:r>
+        <w:rPr>
+          <w:lang w:val="en-US"/>
+        </w:rPr>
+        <w:t xml:space="preserve"> import views</w:t>
+      </w:r>
+    </w:p>
+    <w:p>
+      <w:pPr>
+        <w:rPr>
+          <w:lang w:val="en-US"/>
+        </w:rPr>
+      </w:pPr>
+    </w:p>
+    <w:p>
+      <w:pPr>
+        <w:rPr>
+          <w:lang w:val="en-US"/>
+        </w:rPr>
+      </w:pPr>
+      <w:proofErr w:type="spellStart"/>
+      <w:r>
+        <w:rPr>
+          <w:lang w:val="en-US"/>
+        </w:rPr>
+        <w:t>urlpatterns</w:t>
+      </w:r>
+      <w:proofErr w:type="spellEnd"/>
+      <w:r>
+        <w:rPr>
+          <w:lang w:val="en-US"/>
+        </w:rPr>
+        <w:t xml:space="preserve"> = [</w:t>
       </w:r>
     </w:p>
     <w:p>
@@ -2352,11 +3214,49 @@
         </w:rPr>
         <w:t xml:space="preserve">    </w:t>
       </w:r>
-      <w:r>
-        <w:rPr>
-          <w:lang w:val="en-US"/>
-        </w:rPr>
-        <w:t>path('saludo/', views.saludo),</w:t>
+      <w:proofErr w:type="gramStart"/>
+      <w:r>
+        <w:rPr>
+          <w:lang w:val="en-US"/>
+        </w:rPr>
+        <w:t>path(</w:t>
+      </w:r>
+      <w:proofErr w:type="gramEnd"/>
+      <w:r>
+        <w:rPr>
+          <w:lang w:val="en-US"/>
+        </w:rPr>
+        <w:t>'</w:t>
+      </w:r>
+      <w:proofErr w:type="spellStart"/>
+      <w:r>
+        <w:rPr>
+          <w:lang w:val="en-US"/>
+        </w:rPr>
+        <w:t>saludo</w:t>
+      </w:r>
+      <w:proofErr w:type="spellEnd"/>
+      <w:r>
+        <w:rPr>
+          <w:lang w:val="en-US"/>
+        </w:rPr>
+        <w:t xml:space="preserve">/', </w:t>
+      </w:r>
+      <w:proofErr w:type="spellStart"/>
+      <w:proofErr w:type="gramStart"/>
+      <w:r>
+        <w:rPr>
+          <w:lang w:val="en-US"/>
+        </w:rPr>
+        <w:t>views.saludo</w:t>
+      </w:r>
+      <w:proofErr w:type="spellEnd"/>
+      <w:proofErr w:type="gramEnd"/>
+      <w:r>
+        <w:rPr>
+          <w:lang w:val="en-US"/>
+        </w:rPr>
+        <w:t>),</w:t>
       </w:r>
     </w:p>
     <w:p>
@@ -2371,19 +3271,39 @@
       </w:pPr>
     </w:p>
     <w:p>
-      <w:r>
-        <w:t>path: define la ruta URL.</w:t>
-      </w:r>
-    </w:p>
-    <w:p>
-      <w:r>
-        <w:t>views.saludo: indica la vista que se ejecutará al acceder a la ruta.</w:t>
-      </w:r>
-    </w:p>
-    <w:p/>
-    <w:p>
-      <w:r>
-        <w:t>El uso de un sistema de URLs organizado facilita la escalabilidad y el mantenimiento del proyecto.</w:t>
+      <w:proofErr w:type="spellStart"/>
+      <w:r>
+        <w:t>path</w:t>
+      </w:r>
+      <w:proofErr w:type="spellEnd"/>
+      <w:r>
+        <w:t>: define la ruta URL.</w:t>
+      </w:r>
+    </w:p>
+    <w:p>
+      <w:proofErr w:type="spellStart"/>
+      <w:proofErr w:type="gramStart"/>
+      <w:r>
+        <w:t>views.saludo</w:t>
+      </w:r>
+      <w:proofErr w:type="spellEnd"/>
+      <w:proofErr w:type="gramEnd"/>
+      <w:r>
+        <w:t>: indica la vista que se ejecutará al acceder a la ruta.</w:t>
+      </w:r>
+    </w:p>
+    <w:p/>
+    <w:p>
+      <w:r>
+        <w:t xml:space="preserve">El uso de un sistema de </w:t>
+      </w:r>
+      <w:proofErr w:type="spellStart"/>
+      <w:r>
+        <w:t>URLs</w:t>
+      </w:r>
+      <w:proofErr w:type="spellEnd"/>
+      <w:r>
+        <w:t xml:space="preserve"> organizado facilita la escalabilidad y el mantenimiento del proyecto.</w:t>
       </w:r>
     </w:p>
     <w:p/>
@@ -2394,7 +3314,8 @@
           <w:rFonts w:eastAsiaTheme="minorHAnsi"/>
         </w:rPr>
       </w:pPr>
-      <w:bookmarkStart w:id="11" w:name="_Toc207241383"/>
+      <w:bookmarkStart w:id="11" w:name="_Toc207383093"/>
+      <w:proofErr w:type="spellStart"/>
       <w:r>
         <w:rPr>
           <w:rFonts w:eastAsiaTheme="minorHAnsi"/>
@@ -2402,10 +3323,19 @@
         <w:t>Templates</w:t>
       </w:r>
       <w:bookmarkEnd w:id="11"/>
-    </w:p>
-    <w:p>
-      <w:r>
-        <w:t>Django utiliza un sistema de plantillas que permite generar HTML dinámico y separar la lógica del backend del diseño visual. Esto ayuda a mantener el código limpio y facilita la colaboración entre desarrolladores y diseñadores.</w:t>
+      <w:proofErr w:type="spellEnd"/>
+    </w:p>
+    <w:p>
+      <w:r>
+        <w:t xml:space="preserve">Django utiliza un sistema de plantillas que permite generar HTML dinámico y separar la lógica del </w:t>
+      </w:r>
+      <w:proofErr w:type="spellStart"/>
+      <w:r>
+        <w:t>backend</w:t>
+      </w:r>
+      <w:proofErr w:type="spellEnd"/>
+      <w:r>
+        <w:t xml:space="preserve"> del diseño visual. Esto ayuda a mantener el código limpio y facilita la colaboración entre desarrolladores y diseñadores.</w:t>
       </w:r>
       <w:sdt>
         <w:sdtPr>
@@ -2442,26 +3372,71 @@
         </w:rPr>
       </w:pPr>
       <w:r>
-        <w:t>Ejemplo de template:</w:t>
-      </w:r>
-    </w:p>
-    <w:p/>
-    <w:p>
-      <w:r>
-        <w:t>&lt;h1&gt;Bienvenido {{ nombre }}&lt;/h1&gt;</w:t>
-      </w:r>
-    </w:p>
-    <w:p/>
-    <w:p/>
-    <w:p>
-      <w:r>
-        <w:t>{{ nombre }}: muestra el valor de la variable nombre enviada desde la vista.</w:t>
-      </w:r>
-    </w:p>
-    <w:p/>
-    <w:p>
-      <w:r>
-        <w:t>Los templates pueden extenderse mediante {% extends %} y {% block %} para reutilizar estructuras comunes (por ejemplo, encabezados y pies de página).</w:t>
+        <w:t xml:space="preserve">Ejemplo de </w:t>
+      </w:r>
+      <w:proofErr w:type="spellStart"/>
+      <w:r>
+        <w:t>template</w:t>
+      </w:r>
+      <w:proofErr w:type="spellEnd"/>
+      <w:r>
+        <w:t>:</w:t>
+      </w:r>
+    </w:p>
+    <w:p/>
+    <w:p>
+      <w:r>
+        <w:t xml:space="preserve">&lt;h1&gt;Bienvenido </w:t>
+      </w:r>
+      <w:proofErr w:type="gramStart"/>
+      <w:r>
+        <w:t>{{ nombre</w:t>
+      </w:r>
+      <w:proofErr w:type="gramEnd"/>
+      <w:r>
+        <w:t xml:space="preserve"> </w:t>
+      </w:r>
+      <w:proofErr w:type="gramStart"/>
+      <w:r>
+        <w:t>}}&lt;</w:t>
+      </w:r>
+      <w:proofErr w:type="gramEnd"/>
+      <w:r>
+        <w:t>/h1&gt;</w:t>
+      </w:r>
+    </w:p>
+    <w:p/>
+    <w:p/>
+    <w:p>
+      <w:proofErr w:type="gramStart"/>
+      <w:r>
+        <w:t>{{ nombre</w:t>
+      </w:r>
+      <w:proofErr w:type="gramEnd"/>
+      <w:r>
+        <w:t xml:space="preserve"> }}: muestra el valor de la variable nombre enviada desde la vista.</w:t>
+      </w:r>
+    </w:p>
+    <w:p/>
+    <w:p>
+      <w:r>
+        <w:t xml:space="preserve">Los </w:t>
+      </w:r>
+      <w:proofErr w:type="spellStart"/>
+      <w:r>
+        <w:t>templates</w:t>
+      </w:r>
+      <w:proofErr w:type="spellEnd"/>
+      <w:r>
+        <w:t xml:space="preserve"> pueden extenderse mediante {% </w:t>
+      </w:r>
+      <w:proofErr w:type="spellStart"/>
+      <w:r>
+        <w:t>extends</w:t>
+      </w:r>
+      <w:proofErr w:type="spellEnd"/>
+      <w:r>
+        <w:t xml:space="preserve"> %} y {% block %} para reutilizar estructuras comunes (por ejemplo, encabezados y pies de página).</w:t>
       </w:r>
     </w:p>
     <w:p/>
@@ -2472,7 +3447,7 @@
           <w:rFonts w:eastAsiaTheme="minorHAnsi"/>
         </w:rPr>
       </w:pPr>
-      <w:bookmarkStart w:id="12" w:name="_Toc207241384"/>
+      <w:bookmarkStart w:id="12" w:name="_Toc207383094"/>
       <w:r>
         <w:rPr>
           <w:rFonts w:eastAsiaTheme="minorHAnsi"/>
@@ -2484,7 +3459,23 @@
     <w:p/>
     <w:p>
       <w:r>
-        <w:t>El backend se encarga de recibir solicitudes HTTP (GET, POST, PUT, DELETE), procesarlas mediante vistas y modelos, y enviar una respuesta adecuada al frontend. Esto incluye:</w:t>
+        <w:t xml:space="preserve">El </w:t>
+      </w:r>
+      <w:proofErr w:type="spellStart"/>
+      <w:r>
+        <w:t>backend</w:t>
+      </w:r>
+      <w:proofErr w:type="spellEnd"/>
+      <w:r>
+        <w:t xml:space="preserve"> se encarga de recibir solicitudes HTTP (GET, POST, PUT, DELETE), procesarlas mediante vistas y modelos, y enviar una respuesta adecuada al </w:t>
+      </w:r>
+      <w:proofErr w:type="spellStart"/>
+      <w:r>
+        <w:t>frontend</w:t>
+      </w:r>
+      <w:proofErr w:type="spellEnd"/>
+      <w:r>
+        <w:t>. Esto incluye:</w:t>
       </w:r>
     </w:p>
     <w:p/>
@@ -2515,7 +3506,15 @@
     <w:p/>
     <w:p>
       <w:r>
-        <w:t>Por ejemplo, al crear un nuevo pedido, la solicitud POST enviada desde el frontend se procesa en la vista correspondiente, se guarda en la base de datos mediante el modelo Pedido y luego se redirige al usuario a la lista de pedidos actualizada.</w:t>
+        <w:t xml:space="preserve">Por ejemplo, al crear un nuevo pedido, la solicitud POST enviada desde el </w:t>
+      </w:r>
+      <w:proofErr w:type="spellStart"/>
+      <w:r>
+        <w:t>frontend</w:t>
+      </w:r>
+      <w:proofErr w:type="spellEnd"/>
+      <w:r>
+        <w:t xml:space="preserve"> se procesa en la vista correspondiente, se guarda en la base de datos mediante el modelo Pedido y luego se redirige al usuario a la lista de pedidos actualizada.</w:t>
       </w:r>
       <w:sdt>
         <w:sdtPr>
@@ -2566,17 +3565,320 @@
     <w:p/>
     <w:p>
       <w:pPr>
-        <w:ind w:firstLine="0"/>
-        <w:jc w:val="center"/>
-        <w:rPr>
-          <w:b/>
-        </w:rPr>
-      </w:pPr>
+        <w:pStyle w:val="Ttulo1"/>
+      </w:pPr>
+      <w:bookmarkStart w:id="13" w:name="_Toc207383095"/>
       <w:r>
         <w:lastRenderedPageBreak/>
         <w:t>Base de datos SQL Server</w:t>
       </w:r>
-    </w:p>
+      <w:bookmarkEnd w:id="13"/>
+    </w:p>
+    <w:p>
+      <w:pPr>
+        <w:pStyle w:val="Ttulo2"/>
+      </w:pPr>
+      <w:bookmarkStart w:id="14" w:name="_Toc207383096"/>
+      <w:r>
+        <w:t>¿Qué es SQL Server?</w:t>
+      </w:r>
+      <w:bookmarkEnd w:id="14"/>
+    </w:p>
+    <w:p>
+      <w:r>
+        <w:t xml:space="preserve">SQL Server es un sistema de gestión de bases de datos relacionales (RDBMS) desarrollado por Microsoft, diseñado para almacenar, organizar y administrar datos de manera estructurada y segura. Su arquitectura permite manejar grandes volúmenes de información, facilitando el acceso concurrente por múltiples usuarios y aplicaciones. SQL Server utiliza el lenguaje de consulta estructurada (SQL) como base, y extiende sus capacidades mediante </w:t>
+      </w:r>
+      <w:proofErr w:type="spellStart"/>
+      <w:r>
+        <w:t>Transact</w:t>
+      </w:r>
+      <w:proofErr w:type="spellEnd"/>
+      <w:r>
+        <w:t xml:space="preserve">-SQL (T-SQL), un dialecto propio que incorpora funciones avanzadas como procedimientos almacenados, </w:t>
+      </w:r>
+      <w:proofErr w:type="spellStart"/>
+      <w:r>
+        <w:t>triggers</w:t>
+      </w:r>
+      <w:proofErr w:type="spellEnd"/>
+      <w:r>
+        <w:t>, manejo de errores y control de flujo.</w:t>
+      </w:r>
+    </w:p>
+    <w:p>
+      <w:r>
+        <w:t xml:space="preserve">Este sistema se integra fácilmente con otras tecnologías del ecosistema Microsoft, como .NET, Azure y </w:t>
+      </w:r>
+      <w:proofErr w:type="spellStart"/>
+      <w:r>
+        <w:t>Power</w:t>
+      </w:r>
+      <w:proofErr w:type="spellEnd"/>
+      <w:r>
+        <w:t xml:space="preserve"> BI, y también ofrece compatibilidad con estándares abiertos, lo que lo convierte en una plataforma versátil para desarrolladores, analistas y administradores de sistemas. SQL Server está disponible en diversas ediciones (Express, Standard, Enterprise, </w:t>
+      </w:r>
+      <w:proofErr w:type="spellStart"/>
+      <w:r>
+        <w:t>Developer</w:t>
+      </w:r>
+      <w:proofErr w:type="spellEnd"/>
+      <w:r>
+        <w:t>), cada una adaptada a distintos niveles de complejidad, presupuesto y carga de trabajo, desde proyectos personales hasta infraestructuras empresariales de misión crítica.</w:t>
+      </w:r>
+    </w:p>
+    <w:p>
+      <w:r>
+        <w:t>Además de su robustez técnica, SQL Server incluye herramientas gráficas como SQL Server Management Studio (SSMS), que permiten administrar bases de datos, ejecutar consultas, monitorear el rendimiento y configurar la seguridad de forma intuitiva. Su motor de base de datos está optimizado para garantizar alta disponibilidad, integridad de los datos y escalabilidad horizontal y vertical.</w:t>
+      </w:r>
+    </w:p>
+    <w:p>
+      <w:pPr>
+        <w:pStyle w:val="Ttulo3"/>
+      </w:pPr>
+      <w:bookmarkStart w:id="15" w:name="_Toc207383097"/>
+      <w:r>
+        <w:t>¿Cómo funciona?</w:t>
+      </w:r>
+      <w:bookmarkEnd w:id="15"/>
+    </w:p>
+    <w:p>
+      <w:r>
+        <w:t>SQL Server opera bajo una arquitectura modular que combina almacenamiento eficiente, procesamiento de consultas, seguridad avanzada y conectividad con múltiples clientes. Sus componentes principales incluyen:</w:t>
+      </w:r>
+    </w:p>
+    <w:p>
+      <w:pPr>
+        <w:pStyle w:val="Ttulo4"/>
+      </w:pPr>
+      <w:r>
+        <w:t>Almacenamiento de datos</w:t>
+      </w:r>
+    </w:p>
+    <w:p>
+      <w:r>
+        <w:t>Los datos se organizan en tablas compuestas por filas y columnas, donde cada fila representa un registro y cada columna un atributo. A diferencia de una hoja de cálculo, SQL Server permite definir tipos de datos, restricciones, índices y relaciones entre tablas, lo que garantiza una estructura lógica y coherente. Además, el sistema gestiona automáticamente el espacio en disco, la fragmentación y la recuperación ante fallos.</w:t>
+      </w:r>
+    </w:p>
+    <w:p>
+      <w:pPr>
+        <w:pStyle w:val="Ttulo4"/>
+      </w:pPr>
+      <w:r>
+        <w:t>Lenguaje SQL (T-SQL)</w:t>
+      </w:r>
+    </w:p>
+    <w:p>
+      <w:r>
+        <w:t xml:space="preserve">Los usuarios interactúan con SQL Server mediante T-SQL, que permite ejecutar comandos para crear objetos (tablas, vistas, funciones), manipular datos (INSERT, UPDATE, DELETE), consultar información (SELECT con filtros, agrupaciones y </w:t>
+      </w:r>
+      <w:proofErr w:type="spellStart"/>
+      <w:r>
+        <w:t>joins</w:t>
+      </w:r>
+      <w:proofErr w:type="spellEnd"/>
+      <w:r>
+        <w:t>), y controlar transacciones. T-SQL también incluye estructuras de programación como bucles, condicionales y manejo de errores, lo que lo convierte en una herramienta poderosa para automatizar procesos dentro de la base de datos.</w:t>
+      </w:r>
+    </w:p>
+    <w:p>
+      <w:pPr>
+        <w:pStyle w:val="Ttulo4"/>
+      </w:pPr>
+      <w:r>
+        <w:lastRenderedPageBreak/>
+        <w:t>Modelo cliente-servidor</w:t>
+      </w:r>
+    </w:p>
+    <w:p>
+      <w:r>
+        <w:t>SQL Server sigue el paradigma cliente-servidor, donde las aplicaciones cliente (como sitios web, sistemas ERP o herramientas de análisis) envían solicitudes al servidor de base de datos. El servidor procesa esas solicitudes, accede a los datos y devuelve los resultados. Esta comunicación puede realizarse localmente o a través de redes, incluyendo conexiones seguras por internet. El modelo permite escalabilidad, separación de responsabilidades y acceso concurrente por múltiples usuarios.</w:t>
+      </w:r>
+    </w:p>
+    <w:p>
+      <w:pPr>
+        <w:pStyle w:val="Ttulo4"/>
+      </w:pPr>
+      <w:r>
+        <w:t>Integridad de los datos</w:t>
+      </w:r>
+    </w:p>
+    <w:p>
+      <w:pPr>
+        <w:ind w:firstLine="0"/>
+      </w:pPr>
+      <w:r>
+        <w:t>Para garantizar la fiabilidad de la información, SQL Server implementa mecanismos como:</w:t>
+      </w:r>
+    </w:p>
+    <w:p>
+      <w:r>
+        <w:t>Integridad referencial: Uso de claves foráneas para relacionar tablas y evitar inconsistencias.</w:t>
+      </w:r>
+    </w:p>
+    <w:p>
+      <w:r>
+        <w:t>Restricciones: Validación de datos mediante reglas como NOT NULL, CHECK, UNIQUE.</w:t>
+      </w:r>
+    </w:p>
+    <w:p>
+      <w:r>
+        <w:t>Propiedades ACID: Aseguran que las transacciones sean Atómicas, Consistentes, Aisladas y Duraderas, lo que protege los datos ante errores, caídas del sistema o accesos simultáneos.</w:t>
+      </w:r>
+    </w:p>
+    <w:p>
+      <w:pPr>
+        <w:pStyle w:val="Ttulo3"/>
+      </w:pPr>
+      <w:bookmarkStart w:id="16" w:name="_Toc207383098"/>
+      <w:r>
+        <w:t>¿Para qué se utiliza?</w:t>
+      </w:r>
+      <w:bookmarkEnd w:id="16"/>
+    </w:p>
+    <w:p>
+      <w:r>
+        <w:t>SQL Server es una herramienta fundamental en múltiples contextos tecnológicos y empresariales. Sus principales usos incluyen:</w:t>
+      </w:r>
+    </w:p>
+    <w:p>
+      <w:pPr>
+        <w:pStyle w:val="Ttulo4"/>
+      </w:pPr>
+      <w:r>
+        <w:t>Gestión de información estructurada</w:t>
+      </w:r>
+    </w:p>
+    <w:p>
+      <w:r>
+        <w:t>Permite almacenar y organizar grandes volúmenes de datos, como registros de clientes, inventarios, transacciones financieras, historiales médicos o contenidos multimedia. Su capacidad para definir relaciones entre entidades facilita la creación de modelos de datos complejos y precisos.</w:t>
+      </w:r>
+    </w:p>
+    <w:p>
+      <w:pPr>
+        <w:pStyle w:val="Ttulo4"/>
+      </w:pPr>
+      <w:r>
+        <w:t>Soporte para aplicaciones empresariales</w:t>
+      </w:r>
+    </w:p>
+    <w:p>
+      <w:r>
+        <w:t>SQL Server es el motor detrás de muchas aplicaciones críticas, tanto web como de escritorio. Proporciona una base sólida para sistemas de facturación, comercio electrónico, gestión de recursos humanos, control de producción, entre otros. Su rendimiento y seguridad lo hacen ideal para entornos que requieren alta disponibilidad y protección de datos sensibles.</w:t>
+      </w:r>
+    </w:p>
+    <w:p>
+      <w:pPr>
+        <w:pStyle w:val="Ttulo4"/>
+      </w:pPr>
+      <w:r>
+        <w:t>Análisis de datos e inteligencia empresarial</w:t>
+      </w:r>
+    </w:p>
+    <w:p>
+      <w:r>
+        <w:t xml:space="preserve">Incluye herramientas como SQL Server </w:t>
+      </w:r>
+      <w:proofErr w:type="spellStart"/>
+      <w:r>
+        <w:t>Analysis</w:t>
+      </w:r>
+      <w:proofErr w:type="spellEnd"/>
+      <w:r>
+        <w:t xml:space="preserve"> </w:t>
+      </w:r>
+      <w:proofErr w:type="spellStart"/>
+      <w:r>
+        <w:t>Services</w:t>
+      </w:r>
+      <w:proofErr w:type="spellEnd"/>
+      <w:r>
+        <w:t xml:space="preserve"> (SSAS), </w:t>
+      </w:r>
+      <w:proofErr w:type="spellStart"/>
+      <w:r>
+        <w:t>Integration</w:t>
+      </w:r>
+      <w:proofErr w:type="spellEnd"/>
+      <w:r>
+        <w:t xml:space="preserve"> </w:t>
+      </w:r>
+      <w:proofErr w:type="spellStart"/>
+      <w:r>
+        <w:t>Services</w:t>
+      </w:r>
+      <w:proofErr w:type="spellEnd"/>
+      <w:r>
+        <w:t xml:space="preserve"> (SSIS) y </w:t>
+      </w:r>
+      <w:proofErr w:type="spellStart"/>
+      <w:r>
+        <w:t>Reporting</w:t>
+      </w:r>
+      <w:proofErr w:type="spellEnd"/>
+      <w:r>
+        <w:t xml:space="preserve"> </w:t>
+      </w:r>
+      <w:proofErr w:type="spellStart"/>
+      <w:r>
+        <w:t>Services</w:t>
+      </w:r>
+      <w:proofErr w:type="spellEnd"/>
+      <w:r>
+        <w:t xml:space="preserve"> (SSRS), que permiten realizar análisis multidimensionales, integrar datos desde múltiples fuentes y generar informes dinámicos. Además, se puede integrar con plataformas de machine </w:t>
+      </w:r>
+      <w:proofErr w:type="spellStart"/>
+      <w:r>
+        <w:t>learning</w:t>
+      </w:r>
+      <w:proofErr w:type="spellEnd"/>
+      <w:r>
+        <w:t xml:space="preserve">, servicios cognitivos y visualización de datos como </w:t>
+      </w:r>
+      <w:proofErr w:type="spellStart"/>
+      <w:r>
+        <w:t>Power</w:t>
+      </w:r>
+      <w:proofErr w:type="spellEnd"/>
+      <w:r>
+        <w:t xml:space="preserve"> BI, lo que potencia la toma de decisiones basada en datos.</w:t>
+      </w:r>
+    </w:p>
+    <w:p>
+      <w:pPr>
+        <w:pStyle w:val="Ttulo4"/>
+      </w:pPr>
+      <w:r>
+        <w:t>Escalabilidad y rendimiento</w:t>
+      </w:r>
+    </w:p>
+    <w:p>
+      <w:r>
+        <w:t xml:space="preserve">SQL Server está diseñado para crecer junto con las necesidades del negocio. Puede manejar desde bases de datos pequeñas en equipos personales hasta sistemas distribuidos con miles de </w:t>
+      </w:r>
+      <w:r>
+        <w:lastRenderedPageBreak/>
+        <w:t xml:space="preserve">usuarios simultáneos. Soporta replicación, particionamiento, </w:t>
+      </w:r>
+      <w:proofErr w:type="spellStart"/>
+      <w:r>
+        <w:t>clustering</w:t>
+      </w:r>
+      <w:proofErr w:type="spellEnd"/>
+      <w:r>
+        <w:t xml:space="preserve"> y otras técnicas que permiten mantener el rendimiento incluso en escenarios de alta demanda.</w:t>
+      </w:r>
+    </w:p>
+    <w:p>
+      <w:pPr>
+        <w:pStyle w:val="Ttulo2"/>
+      </w:pPr>
+      <w:bookmarkStart w:id="17" w:name="_Toc207383099"/>
+      <w:r>
+        <w:t>¿Cómo conectar la base de datos SQL Server?</w:t>
+      </w:r>
+      <w:bookmarkEnd w:id="17"/>
+    </w:p>
+    <w:p/>
     <w:p>
       <w:pPr>
         <w:ind w:firstLine="0"/>
@@ -2589,516 +3891,7 @@
       <w:r>
         <w:rPr>
           <w:bCs/>
-          <w:color w:val="000000" w:themeColor="text1"/>
-        </w:rPr>
-        <w:t>¿Qué es SQL Server?</w:t>
-      </w:r>
-    </w:p>
-    <w:p>
-      <w:pPr>
-        <w:ind w:firstLine="0"/>
-        <w:jc w:val="left"/>
-        <w:rPr>
-          <w:bCs/>
-          <w:color w:val="000000" w:themeColor="text1"/>
-        </w:rPr>
-      </w:pPr>
-      <w:r>
-        <w:rPr>
-          <w:bCs/>
-          <w:color w:val="000000" w:themeColor="text1"/>
-        </w:rPr>
-        <w:t>SQL Server es un sistema de gestión de bases de datos relacionales (RDBMS) desarrollado por Microsoft, diseñado para almacenar, organizar y administrar datos de manera estructurada y segura. Su arquitectura permite manejar grandes volúmenes de información, facilitando el acceso concurrente por múltiples usuarios y aplicaciones. SQL Server utiliza el lenguaje de consulta estructurada (SQL) como base, y extiende sus capacidades mediante Transact-SQL (T-SQL), un dialecto propio que incorpora funciones avanzadas como procedimientos almacenados, triggers, manejo de errores y control de flujo.</w:t>
-      </w:r>
-    </w:p>
-    <w:p>
-      <w:pPr>
-        <w:ind w:firstLine="0"/>
-        <w:jc w:val="left"/>
-        <w:rPr>
-          <w:bCs/>
-          <w:color w:val="000000" w:themeColor="text1"/>
-        </w:rPr>
-      </w:pPr>
-      <w:r>
-        <w:rPr>
-          <w:bCs/>
-          <w:color w:val="000000" w:themeColor="text1"/>
-        </w:rPr>
-        <w:t>Este sistema se integra fácilmente con otras tecnologías del ecosistema Microsoft, como .NET, Azure y Power BI, y también ofrece compatibilidad con estándares abiertos, lo que lo convierte en una plataforma versátil para desarrolladores, analistas y administradores de sistemas. SQL Server está disponible en diversas ediciones (Express, Standard, Enterprise, Developer), cada una adaptada a distintos niveles de complejidad, presupuesto y carga de trabajo, desde proyectos personales hasta infraestructuras empresariales de misión crítica.</w:t>
-      </w:r>
-    </w:p>
-    <w:p>
-      <w:pPr>
-        <w:ind w:firstLine="0"/>
-        <w:jc w:val="left"/>
-        <w:rPr>
-          <w:bCs/>
-          <w:color w:val="000000" w:themeColor="text1"/>
-        </w:rPr>
-      </w:pPr>
-      <w:r>
-        <w:rPr>
-          <w:bCs/>
-          <w:color w:val="000000" w:themeColor="text1"/>
-        </w:rPr>
-        <w:t>Además de su robustez técnica, SQL Server incluye herramientas gráficas como SQL Server Management Studio (SSMS), que permiten administrar bases de datos, ejecutar consultas, monitorear el rendimiento y configurar la seguridad de forma intuitiva. Su motor de base de datos está optimizado para garantizar alta disponibilidad, integridad de los datos y escalabilidad horizontal y vertical.</w:t>
-      </w:r>
-    </w:p>
-    <w:p>
-      <w:pPr>
-        <w:ind w:firstLine="0"/>
-        <w:jc w:val="left"/>
-        <w:rPr>
-          <w:bCs/>
-          <w:color w:val="000000" w:themeColor="text1"/>
-        </w:rPr>
-      </w:pPr>
-      <w:r>
-        <w:rPr>
-          <w:bCs/>
-          <w:color w:val="000000" w:themeColor="text1"/>
-        </w:rPr>
-        <w:t>¿Cómo funciona?</w:t>
-      </w:r>
-    </w:p>
-    <w:p>
-      <w:pPr>
-        <w:ind w:firstLine="0"/>
-        <w:jc w:val="left"/>
-        <w:rPr>
-          <w:bCs/>
-          <w:color w:val="000000" w:themeColor="text1"/>
-        </w:rPr>
-      </w:pPr>
-      <w:r>
-        <w:rPr>
-          <w:bCs/>
-          <w:color w:val="000000" w:themeColor="text1"/>
-        </w:rPr>
-        <w:t>SQL Server opera bajo una arquitectura modular que combina almacenamiento eficiente, procesamiento de consultas, seguridad avanzada y conectividad con múltiples clientes. Sus componentes principales incluyen:</w:t>
-      </w:r>
-    </w:p>
-    <w:p>
-      <w:pPr>
-        <w:pStyle w:val="Prrafodelista"/>
-        <w:numPr>
-          <w:ilvl w:val="0"/>
-          <w:numId w:val="4"/>
-        </w:numPr>
-        <w:jc w:val="left"/>
-        <w:rPr>
-          <w:bCs/>
-          <w:color w:val="000000" w:themeColor="text1"/>
-        </w:rPr>
-      </w:pPr>
-      <w:r>
-        <w:rPr>
-          <w:bCs/>
-          <w:color w:val="000000" w:themeColor="text1"/>
-        </w:rPr>
-        <w:t>Almacenamiento de datos</w:t>
-      </w:r>
-    </w:p>
-    <w:p>
-      <w:pPr>
-        <w:ind w:firstLine="0"/>
-        <w:jc w:val="left"/>
-        <w:rPr>
-          <w:bCs/>
-          <w:color w:val="000000" w:themeColor="text1"/>
-        </w:rPr>
-      </w:pPr>
-      <w:r>
-        <w:rPr>
-          <w:bCs/>
-          <w:color w:val="000000" w:themeColor="text1"/>
-        </w:rPr>
-        <w:t>Los datos se organizan en tablas compuestas por filas y columnas, donde cada fila representa un registro y cada columna un atributo. A diferencia de una hoja de cálculo, SQL Server permite definir tipos de datos, restricciones, índices y relaciones entre tablas, lo que garantiza una estructura lógica y coherente. Además, el sistema gestiona automáticamente el espacio en disco, la fragmentación y la recuperación ante fallos.</w:t>
-      </w:r>
-    </w:p>
-    <w:p>
-      <w:pPr>
-        <w:pStyle w:val="Prrafodelista"/>
-        <w:numPr>
-          <w:ilvl w:val="0"/>
-          <w:numId w:val="4"/>
-        </w:numPr>
-        <w:jc w:val="left"/>
-        <w:rPr>
-          <w:bCs/>
-          <w:color w:val="000000" w:themeColor="text1"/>
-        </w:rPr>
-      </w:pPr>
-      <w:r>
-        <w:rPr>
-          <w:bCs/>
-          <w:color w:val="000000" w:themeColor="text1"/>
-        </w:rPr>
-        <w:t>Lenguaje SQL (T-SQL)</w:t>
-      </w:r>
-    </w:p>
-    <w:p>
-      <w:pPr>
-        <w:ind w:firstLine="0"/>
-        <w:jc w:val="left"/>
-        <w:rPr>
-          <w:bCs/>
-          <w:color w:val="000000" w:themeColor="text1"/>
-        </w:rPr>
-      </w:pPr>
-      <w:r>
-        <w:rPr>
-          <w:bCs/>
-          <w:color w:val="000000" w:themeColor="text1"/>
-        </w:rPr>
-        <w:t>Los usuarios interactúan con SQL Server mediante T-SQL, que permite ejecutar comandos para crear objetos (tablas, vistas, funciones), manipular datos (INSERT, UPDATE, DELETE), consultar información (SELECT con filtros, agrupaciones y joins), y controlar transacciones. T-SQL también incluye estructuras de programación como bucles, condicionales y manejo de errores, lo que lo convierte en una herramienta poderosa para automatizar procesos dentro de la base de datos.</w:t>
-      </w:r>
-    </w:p>
-    <w:p>
-      <w:pPr>
-        <w:pStyle w:val="Prrafodelista"/>
-        <w:numPr>
-          <w:ilvl w:val="0"/>
-          <w:numId w:val="4"/>
-        </w:numPr>
-        <w:jc w:val="left"/>
-        <w:rPr>
-          <w:bCs/>
-          <w:color w:val="000000" w:themeColor="text1"/>
-        </w:rPr>
-      </w:pPr>
-      <w:r>
-        <w:rPr>
-          <w:bCs/>
-          <w:color w:val="000000" w:themeColor="text1"/>
-        </w:rPr>
-        <w:lastRenderedPageBreak/>
-        <w:t>Modelo cliente-servidor</w:t>
-      </w:r>
-    </w:p>
-    <w:p>
-      <w:pPr>
-        <w:ind w:firstLine="0"/>
-        <w:jc w:val="left"/>
-        <w:rPr>
-          <w:bCs/>
-          <w:color w:val="000000" w:themeColor="text1"/>
-        </w:rPr>
-      </w:pPr>
-      <w:r>
-        <w:rPr>
-          <w:bCs/>
-          <w:color w:val="000000" w:themeColor="text1"/>
-        </w:rPr>
-        <w:t>SQL Server sigue el paradigma cliente-servidor, donde las aplicaciones cliente (como sitios web, sistemas ERP o herramientas de análisis) envían solicitudes al servidor de base de datos. El servidor procesa esas solicitudes, accede a los datos y devuelve los resultados. Esta comunicación puede realizarse localmente o a través de redes, incluyendo conexiones seguras por internet. El modelo permite escalabilidad, separación de responsabilidades y acceso concurrente por múltiples usuarios.</w:t>
-      </w:r>
-    </w:p>
-    <w:p>
-      <w:pPr>
-        <w:pStyle w:val="Prrafodelista"/>
-        <w:numPr>
-          <w:ilvl w:val="0"/>
-          <w:numId w:val="4"/>
-        </w:numPr>
-        <w:jc w:val="left"/>
-        <w:rPr>
-          <w:bCs/>
-          <w:color w:val="000000" w:themeColor="text1"/>
-        </w:rPr>
-      </w:pPr>
-      <w:r>
-        <w:rPr>
-          <w:bCs/>
-          <w:color w:val="000000" w:themeColor="text1"/>
-        </w:rPr>
-        <w:t>Integridad de los datos</w:t>
-      </w:r>
-    </w:p>
-    <w:p>
-      <w:pPr>
-        <w:ind w:firstLine="0"/>
-        <w:jc w:val="left"/>
-        <w:rPr>
-          <w:bCs/>
-          <w:color w:val="000000" w:themeColor="text1"/>
-        </w:rPr>
-      </w:pPr>
-      <w:r>
-        <w:rPr>
-          <w:bCs/>
-          <w:color w:val="000000" w:themeColor="text1"/>
-        </w:rPr>
-        <w:t>Para garantizar la fiabilidad de la información, SQL Server implementa mecanismos como:</w:t>
-      </w:r>
-    </w:p>
-    <w:p>
-      <w:pPr>
-        <w:ind w:firstLine="0"/>
-        <w:jc w:val="left"/>
-        <w:rPr>
-          <w:bCs/>
-          <w:color w:val="000000" w:themeColor="text1"/>
-        </w:rPr>
-      </w:pPr>
-      <w:r>
-        <w:rPr>
-          <w:bCs/>
-          <w:color w:val="000000" w:themeColor="text1"/>
-        </w:rPr>
-        <w:t>Integridad referencial: Uso de claves foráneas para relacionar tablas y evitar inconsistencias.</w:t>
-      </w:r>
-    </w:p>
-    <w:p>
-      <w:pPr>
-        <w:ind w:firstLine="0"/>
-        <w:jc w:val="left"/>
-        <w:rPr>
-          <w:bCs/>
-          <w:color w:val="000000" w:themeColor="text1"/>
-        </w:rPr>
-      </w:pPr>
-      <w:r>
-        <w:rPr>
-          <w:bCs/>
-          <w:color w:val="000000" w:themeColor="text1"/>
-        </w:rPr>
-        <w:t>Restricciones: Validación de datos mediante reglas como NOT NULL, CHECK, UNIQUE.</w:t>
-      </w:r>
-    </w:p>
-    <w:p>
-      <w:pPr>
-        <w:ind w:firstLine="0"/>
-        <w:jc w:val="left"/>
-        <w:rPr>
-          <w:bCs/>
-          <w:color w:val="000000" w:themeColor="text1"/>
-        </w:rPr>
-      </w:pPr>
-      <w:r>
-        <w:rPr>
-          <w:bCs/>
-          <w:color w:val="000000" w:themeColor="text1"/>
-        </w:rPr>
-        <w:t>Propiedades ACID: Aseguran que las transacciones sean Atómicas, Consistentes, Aisladas y Duraderas, lo que protege los datos ante errores, caídas del sistema o accesos simultáneos.</w:t>
-      </w:r>
-    </w:p>
-    <w:p>
-      <w:pPr>
-        <w:ind w:firstLine="0"/>
-        <w:jc w:val="left"/>
-        <w:rPr>
-          <w:bCs/>
-          <w:color w:val="000000" w:themeColor="text1"/>
-        </w:rPr>
-      </w:pPr>
-      <w:r>
-        <w:rPr>
-          <w:bCs/>
-          <w:color w:val="000000" w:themeColor="text1"/>
-        </w:rPr>
-        <w:t>¿Para qué se utiliza?</w:t>
-      </w:r>
-    </w:p>
-    <w:p>
-      <w:pPr>
-        <w:ind w:firstLine="0"/>
-        <w:jc w:val="left"/>
-        <w:rPr>
-          <w:bCs/>
-          <w:color w:val="000000" w:themeColor="text1"/>
-        </w:rPr>
-      </w:pPr>
-      <w:r>
-        <w:rPr>
-          <w:bCs/>
-          <w:color w:val="000000" w:themeColor="text1"/>
-        </w:rPr>
-        <w:t>SQL Server es una herramienta fundamental en múltiples contextos tecnológicos y empresariales. Sus principales usos incluyen:</w:t>
-      </w:r>
-    </w:p>
-    <w:p>
-      <w:pPr>
-        <w:pStyle w:val="Prrafodelista"/>
-        <w:numPr>
-          <w:ilvl w:val="0"/>
-          <w:numId w:val="5"/>
-        </w:numPr>
-        <w:jc w:val="left"/>
-        <w:rPr>
-          <w:bCs/>
-          <w:color w:val="000000" w:themeColor="text1"/>
-        </w:rPr>
-      </w:pPr>
-      <w:r>
-        <w:rPr>
-          <w:bCs/>
-          <w:color w:val="000000" w:themeColor="text1"/>
-        </w:rPr>
-        <w:t>Gestión de información estructurada</w:t>
-      </w:r>
-    </w:p>
-    <w:p>
-      <w:pPr>
-        <w:ind w:firstLine="0"/>
-        <w:jc w:val="left"/>
-        <w:rPr>
-          <w:bCs/>
-          <w:color w:val="000000" w:themeColor="text1"/>
-        </w:rPr>
-      </w:pPr>
-      <w:r>
-        <w:rPr>
-          <w:bCs/>
-          <w:color w:val="000000" w:themeColor="text1"/>
-        </w:rPr>
-        <w:t>Permite almacenar y organizar grandes volúmenes de datos, como registros de clientes, inventarios, transacciones financieras, historiales médicos o contenidos multimedia. Su capacidad para definir relaciones entre entidades facilita la creación de modelos de datos complejos y precisos.</w:t>
-      </w:r>
-    </w:p>
-    <w:p>
-      <w:pPr>
-        <w:pStyle w:val="Prrafodelista"/>
-        <w:numPr>
-          <w:ilvl w:val="0"/>
-          <w:numId w:val="5"/>
-        </w:numPr>
-        <w:jc w:val="left"/>
-        <w:rPr>
-          <w:bCs/>
-          <w:color w:val="000000" w:themeColor="text1"/>
-        </w:rPr>
-      </w:pPr>
-      <w:r>
-        <w:rPr>
-          <w:bCs/>
-          <w:color w:val="000000" w:themeColor="text1"/>
-        </w:rPr>
-        <w:t>Soporte para aplicaciones empresariales</w:t>
-      </w:r>
-    </w:p>
-    <w:p>
-      <w:pPr>
-        <w:ind w:firstLine="0"/>
-        <w:jc w:val="left"/>
-        <w:rPr>
-          <w:bCs/>
-          <w:color w:val="000000" w:themeColor="text1"/>
-        </w:rPr>
-      </w:pPr>
-      <w:r>
-        <w:rPr>
-          <w:bCs/>
-          <w:color w:val="000000" w:themeColor="text1"/>
-        </w:rPr>
-        <w:t>SQL Server es el motor detrás de muchas aplicaciones críticas, tanto web como de escritorio. Proporciona una base sólida para sistemas de facturación, comercio electrónico, gestión de recursos humanos, control de producción, entre otros. Su rendimiento y seguridad lo hacen ideal para entornos que requieren alta disponibilidad y protección de datos sensibles.</w:t>
-      </w:r>
-    </w:p>
-    <w:p>
-      <w:pPr>
-        <w:pStyle w:val="Prrafodelista"/>
-        <w:numPr>
-          <w:ilvl w:val="0"/>
-          <w:numId w:val="5"/>
-        </w:numPr>
-        <w:jc w:val="left"/>
-        <w:rPr>
-          <w:bCs/>
-          <w:color w:val="000000" w:themeColor="text1"/>
-        </w:rPr>
-      </w:pPr>
-      <w:r>
-        <w:rPr>
-          <w:bCs/>
-          <w:color w:val="000000" w:themeColor="text1"/>
-        </w:rPr>
-        <w:t>Análisis de datos e inteligencia empresarial</w:t>
-      </w:r>
-    </w:p>
-    <w:p>
-      <w:pPr>
-        <w:ind w:firstLine="0"/>
-        <w:jc w:val="left"/>
-        <w:rPr>
-          <w:bCs/>
-          <w:color w:val="000000" w:themeColor="text1"/>
-        </w:rPr>
-      </w:pPr>
-      <w:r>
-        <w:rPr>
-          <w:bCs/>
-          <w:color w:val="000000" w:themeColor="text1"/>
-        </w:rPr>
-        <w:t>Incluye herramientas como SQL Server Analysis Services (SSAS), Integration Services (SSIS) y Reporting Services (SSRS), que permiten realizar análisis multidimensionales, integrar datos desde múltiples fuentes y generar informes dinámicos. Además, se puede integrar con plataformas de machine learning, servicios cognitivos y visualización de datos como Power BI, lo que potencia la toma de decisiones basada en datos.</w:t>
-      </w:r>
-    </w:p>
-    <w:p>
-      <w:pPr>
-        <w:pStyle w:val="Prrafodelista"/>
-        <w:numPr>
-          <w:ilvl w:val="0"/>
-          <w:numId w:val="5"/>
-        </w:numPr>
-        <w:jc w:val="left"/>
-        <w:rPr>
-          <w:bCs/>
-          <w:color w:val="000000" w:themeColor="text1"/>
-        </w:rPr>
-      </w:pPr>
-      <w:r>
-        <w:rPr>
-          <w:bCs/>
-          <w:color w:val="000000" w:themeColor="text1"/>
-        </w:rPr>
-        <w:t>Escalabilidad y rendimiento</w:t>
-      </w:r>
-    </w:p>
-    <w:p>
-      <w:pPr>
-        <w:ind w:firstLine="0"/>
-        <w:jc w:val="left"/>
-        <w:rPr>
-          <w:bCs/>
-          <w:color w:val="000000" w:themeColor="text1"/>
-        </w:rPr>
-      </w:pPr>
-      <w:r>
-        <w:rPr>
-          <w:bCs/>
-          <w:color w:val="000000" w:themeColor="text1"/>
-        </w:rPr>
-        <w:lastRenderedPageBreak/>
-        <w:t>SQL Server está diseñado para crecer junto con las necesidades del negocio. Puede manejar desde bases de datos pequeñas en equipos personales hasta sistemas distribuidos con miles de usuarios simultáneos. Soporta replicación, particionamiento, clustering y otras técnicas que permiten mantener el rendimiento incluso en escenarios de alta demanda.</w:t>
-      </w:r>
-    </w:p>
-    <w:p>
-      <w:pPr>
-        <w:ind w:firstLine="0"/>
-        <w:jc w:val="left"/>
-        <w:rPr>
-          <w:bCs/>
-          <w:color w:val="000000" w:themeColor="text1"/>
-        </w:rPr>
-      </w:pPr>
-      <w:r>
-        <w:rPr>
-          <w:bCs/>
-          <w:color w:val="000000" w:themeColor="text1"/>
-        </w:rPr>
-        <w:t>¿Cómo conectar la base de datos SQL Server?</w:t>
-      </w:r>
-    </w:p>
-    <w:p>
-      <w:pPr>
-        <w:ind w:firstLine="0"/>
-        <w:jc w:val="left"/>
-        <w:rPr>
-          <w:bCs/>
-          <w:color w:val="000000" w:themeColor="text1"/>
-        </w:rPr>
-      </w:pPr>
-      <w:r>
-        <w:rPr>
-          <w:bCs/>
+          <w:noProof/>
           <w:color w:val="000000" w:themeColor="text1"/>
         </w:rPr>
         <w:drawing>
@@ -3154,16 +3947,24 @@
       <w:pPr>
         <w:pStyle w:val="Ttulo1"/>
       </w:pPr>
-      <w:bookmarkStart w:id="13" w:name="_Toc207241385"/>
+      <w:bookmarkStart w:id="18" w:name="_Toc207383100"/>
       <w:r>
         <w:lastRenderedPageBreak/>
         <w:t>Conclusiones</w:t>
       </w:r>
-      <w:bookmarkEnd w:id="13"/>
-    </w:p>
-    <w:p>
-      <w:r>
-        <w:t>El desarrollo backend con Python y Django permite estructurar aplicaciones de forma ordenada y eficiente. Django ofrece una solución completa con ORM, vistas, rutas y plantillas, lo que facilita la creación de aplicaciones escalables. El uso de modelos ORM simplifica el acceso a la base de datos y el manejo de la lógica de negocio.</w:t>
+      <w:bookmarkEnd w:id="18"/>
+    </w:p>
+    <w:p>
+      <w:r>
+        <w:t xml:space="preserve">El desarrollo </w:t>
+      </w:r>
+      <w:proofErr w:type="spellStart"/>
+      <w:r>
+        <w:t>backend</w:t>
+      </w:r>
+      <w:proofErr w:type="spellEnd"/>
+      <w:r>
+        <w:t xml:space="preserve"> con Python y Django permite estructurar aplicaciones de forma ordenada y eficiente. Django ofrece una solución completa con ORM, vistas, rutas y plantillas, lo que facilita la creación de aplicaciones escalables. El uso de modelos ORM simplifica el acceso a la base de datos y el manejo de la lógica de negocio.</w:t>
       </w:r>
     </w:p>
     <w:p/>
@@ -3176,12 +3977,12 @@
       <w:pPr>
         <w:pStyle w:val="Ttulo1"/>
       </w:pPr>
-      <w:bookmarkStart w:id="14" w:name="_Toc207241386"/>
+      <w:bookmarkStart w:id="19" w:name="_Toc207383101"/>
       <w:r>
         <w:lastRenderedPageBreak/>
         <w:t>Recomendaciones</w:t>
       </w:r>
-      <w:bookmarkEnd w:id="14"/>
+      <w:bookmarkEnd w:id="19"/>
     </w:p>
     <w:p>
       <w:r>
@@ -3197,7 +3998,7 @@
         <w:br w:type="page"/>
       </w:r>
     </w:p>
-    <w:bookmarkStart w:id="15" w:name="_Toc207241387" w:displacedByCustomXml="next"/>
+    <w:bookmarkStart w:id="20" w:name="_Toc207383102" w:displacedByCustomXml="next"/>
     <w:sdt>
       <w:sdtPr>
         <w:rPr>
@@ -3229,7 +4030,7 @@
             </w:rPr>
             <w:t>Bibliografía</w:t>
           </w:r>
-          <w:bookmarkEnd w:id="15"/>
+          <w:bookmarkEnd w:id="20"/>
         </w:p>
         <w:sdt>
           <w:sdtPr>
@@ -3449,16 +4250,24 @@
       <w:pPr>
         <w:pStyle w:val="Ttulo1"/>
       </w:pPr>
-      <w:bookmarkStart w:id="16" w:name="_Toc207241388"/>
+      <w:bookmarkStart w:id="21" w:name="_Toc207383103"/>
       <w:r>
         <w:lastRenderedPageBreak/>
         <w:t>Cuestionario</w:t>
       </w:r>
-      <w:bookmarkEnd w:id="16"/>
-    </w:p>
-    <w:p>
-      <w:r>
-        <w:t>1. ¿Qué diferencia hay entre Django y Flask?</w:t>
+      <w:bookmarkEnd w:id="21"/>
+    </w:p>
+    <w:p>
+      <w:r>
+        <w:t xml:space="preserve">1. ¿Qué diferencia hay entre Django y </w:t>
+      </w:r>
+      <w:proofErr w:type="spellStart"/>
+      <w:r>
+        <w:t>Flask</w:t>
+      </w:r>
+      <w:proofErr w:type="spellEnd"/>
+      <w:r>
+        <w:t>?</w:t>
       </w:r>
     </w:p>
     <w:p>
@@ -3473,12 +4282,28 @@
     </w:p>
     <w:p>
       <w:r>
-        <w:t>4. ¿Qué ventaja tienen las vistas en un backend?</w:t>
-      </w:r>
-    </w:p>
-    <w:p>
-      <w:r>
-        <w:t>5. ¿Cómo se integran los templates en un proyecto de Django?</w:t>
+        <w:t xml:space="preserve">4. ¿Qué ventaja tienen las vistas en un </w:t>
+      </w:r>
+      <w:proofErr w:type="spellStart"/>
+      <w:r>
+        <w:t>backend</w:t>
+      </w:r>
+      <w:proofErr w:type="spellEnd"/>
+      <w:r>
+        <w:t>?</w:t>
+      </w:r>
+    </w:p>
+    <w:p>
+      <w:r>
+        <w:t xml:space="preserve">5. ¿Cómo se integran los </w:t>
+      </w:r>
+      <w:proofErr w:type="spellStart"/>
+      <w:r>
+        <w:t>templates</w:t>
+      </w:r>
+      <w:proofErr w:type="spellEnd"/>
+      <w:r>
+        <w:t xml:space="preserve"> en un proyecto de Django?</w:t>
       </w:r>
     </w:p>
     <w:p/>
@@ -4648,7 +5473,7 @@
     <w:uiPriority w:val="9"/>
     <w:unhideWhenUsed/>
     <w:qFormat/>
-    <w:rsid w:val="0007595A"/>
+    <w:rsid w:val="002231ED"/>
     <w:pPr>
       <w:keepNext/>
       <w:keepLines/>
@@ -4774,6 +5599,7 @@
   <w:style w:type="character" w:default="1" w:styleId="Fuentedeprrafopredeter">
     <w:name w:val="Default Paragraph Font"/>
     <w:uiPriority w:val="1"/>
+    <w:semiHidden/>
     <w:unhideWhenUsed/>
   </w:style>
   <w:style w:type="table" w:default="1" w:styleId="Tablanormal">
@@ -4841,7 +5667,7 @@
     <w:basedOn w:val="Fuentedeprrafopredeter"/>
     <w:link w:val="Ttulo4"/>
     <w:uiPriority w:val="9"/>
-    <w:rsid w:val="0007595A"/>
+    <w:rsid w:val="003E0565"/>
     <w:rPr>
       <w:rFonts w:ascii="Times New Roman" w:eastAsiaTheme="majorEastAsia" w:hAnsi="Times New Roman" w:cstheme="majorBidi"/>
       <w:b/>

</xml_diff>

<commit_message>
Revert "Actualizacion de Docuemtno | Normas APA | Pendiente"
This reverts commit af7c70c5030ea4957617bf90d34c3bc72d584a1d.
</commit_message>
<xml_diff>
--- a/Exposicion2.docx
+++ b/Exposicion2.docx
@@ -190,15 +190,7 @@
         <w:jc w:val="right"/>
       </w:pPr>
       <w:r>
-        <w:t xml:space="preserve">Aldo </w:t>
-      </w:r>
-      <w:proofErr w:type="spellStart"/>
-      <w:r>
-        <w:t>Mamfredo</w:t>
-      </w:r>
-      <w:proofErr w:type="spellEnd"/>
-      <w:r>
-        <w:t xml:space="preserve"> Yax Gutiérrez</w:t>
+        <w:t>Aldo Mamfredo Yax Gutiérrez</w:t>
       </w:r>
       <w:r>
         <w:t xml:space="preserve"> - 1690-22-6510</w:t>
@@ -304,7 +296,7 @@
           <w:r>
             <w:fldChar w:fldCharType="separate"/>
           </w:r>
-          <w:hyperlink w:anchor="_Toc207383082" w:history="1">
+          <w:hyperlink w:anchor="_Toc207241372" w:history="1">
             <w:r>
               <w:rPr>
                 <w:rStyle w:val="Hipervnculo"/>
@@ -331,7 +323,7 @@
                 <w:noProof/>
                 <w:webHidden/>
               </w:rPr>
-              <w:instrText xml:space="preserve"> PAGEREF _Toc207383082 \h </w:instrText>
+              <w:instrText xml:space="preserve"> PAGEREF _Toc207241372 \h </w:instrText>
             </w:r>
             <w:r>
               <w:rPr>
@@ -376,7 +368,7 @@
               <w:lang w:eastAsia="es-419"/>
             </w:rPr>
           </w:pPr>
-          <w:hyperlink w:anchor="_Toc207383083" w:history="1">
+          <w:hyperlink w:anchor="_Toc207241373" w:history="1">
             <w:r>
               <w:rPr>
                 <w:rStyle w:val="Hipervnculo"/>
@@ -403,7 +395,7 @@
                 <w:noProof/>
                 <w:webHidden/>
               </w:rPr>
-              <w:instrText xml:space="preserve"> PAGEREF _Toc207383083 \h </w:instrText>
+              <w:instrText xml:space="preserve"> PAGEREF _Toc207241373 \h </w:instrText>
             </w:r>
             <w:r>
               <w:rPr>
@@ -448,7 +440,7 @@
               <w:lang w:eastAsia="es-419"/>
             </w:rPr>
           </w:pPr>
-          <w:hyperlink w:anchor="_Toc207383084" w:history="1">
+          <w:hyperlink w:anchor="_Toc207241374" w:history="1">
             <w:r>
               <w:rPr>
                 <w:rStyle w:val="Hipervnculo"/>
@@ -475,7 +467,7 @@
                 <w:noProof/>
                 <w:webHidden/>
               </w:rPr>
-              <w:instrText xml:space="preserve"> PAGEREF _Toc207383084 \h </w:instrText>
+              <w:instrText xml:space="preserve"> PAGEREF _Toc207241374 \h </w:instrText>
             </w:r>
             <w:r>
               <w:rPr>
@@ -520,7 +512,7 @@
               <w:lang w:eastAsia="es-419"/>
             </w:rPr>
           </w:pPr>
-          <w:hyperlink w:anchor="_Toc207383085" w:history="1">
+          <w:hyperlink w:anchor="_Toc207241375" w:history="1">
             <w:r>
               <w:rPr>
                 <w:rStyle w:val="Hipervnculo"/>
@@ -547,7 +539,7 @@
                 <w:noProof/>
                 <w:webHidden/>
               </w:rPr>
-              <w:instrText xml:space="preserve"> PAGEREF _Toc207383085 \h </w:instrText>
+              <w:instrText xml:space="preserve"> PAGEREF _Toc207241375 \h </w:instrText>
             </w:r>
             <w:r>
               <w:rPr>
@@ -592,7 +584,7 @@
               <w:lang w:eastAsia="es-419"/>
             </w:rPr>
           </w:pPr>
-          <w:hyperlink w:anchor="_Toc207383086" w:history="1">
+          <w:hyperlink w:anchor="_Toc207241376" w:history="1">
             <w:r>
               <w:rPr>
                 <w:rStyle w:val="Hipervnculo"/>
@@ -619,7 +611,7 @@
                 <w:noProof/>
                 <w:webHidden/>
               </w:rPr>
-              <w:instrText xml:space="preserve"> PAGEREF _Toc207383086 \h </w:instrText>
+              <w:instrText xml:space="preserve"> PAGEREF _Toc207241376 \h </w:instrText>
             </w:r>
             <w:r>
               <w:rPr>
@@ -664,7 +656,7 @@
               <w:lang w:eastAsia="es-419"/>
             </w:rPr>
           </w:pPr>
-          <w:hyperlink w:anchor="_Toc207383087" w:history="1">
+          <w:hyperlink w:anchor="_Toc207241377" w:history="1">
             <w:r>
               <w:rPr>
                 <w:rStyle w:val="Hipervnculo"/>
@@ -691,7 +683,7 @@
                 <w:noProof/>
                 <w:webHidden/>
               </w:rPr>
-              <w:instrText xml:space="preserve"> PAGEREF _Toc207383087 \h </w:instrText>
+              <w:instrText xml:space="preserve"> PAGEREF _Toc207241377 \h </w:instrText>
             </w:r>
             <w:r>
               <w:rPr>
@@ -736,7 +728,7 @@
               <w:lang w:eastAsia="es-419"/>
             </w:rPr>
           </w:pPr>
-          <w:hyperlink w:anchor="_Toc207383088" w:history="1">
+          <w:hyperlink w:anchor="_Toc207241378" w:history="1">
             <w:r>
               <w:rPr>
                 <w:rStyle w:val="Hipervnculo"/>
@@ -763,7 +755,7 @@
                 <w:noProof/>
                 <w:webHidden/>
               </w:rPr>
-              <w:instrText xml:space="preserve"> PAGEREF _Toc207383088 \h </w:instrText>
+              <w:instrText xml:space="preserve"> PAGEREF _Toc207241378 \h </w:instrText>
             </w:r>
             <w:r>
               <w:rPr>
@@ -783,7 +775,7 @@
                 <w:noProof/>
                 <w:webHidden/>
               </w:rPr>
-              <w:t>5</w:t>
+              <w:t>6</w:t>
             </w:r>
             <w:r>
               <w:rPr>
@@ -808,7 +800,7 @@
               <w:lang w:eastAsia="es-419"/>
             </w:rPr>
           </w:pPr>
-          <w:hyperlink w:anchor="_Toc207383089" w:history="1">
+          <w:hyperlink w:anchor="_Toc207241379" w:history="1">
             <w:r>
               <w:rPr>
                 <w:rStyle w:val="Hipervnculo"/>
@@ -835,7 +827,7 @@
                 <w:noProof/>
                 <w:webHidden/>
               </w:rPr>
-              <w:instrText xml:space="preserve"> PAGEREF _Toc207383089 \h </w:instrText>
+              <w:instrText xml:space="preserve"> PAGEREF _Toc207241379 \h </w:instrText>
             </w:r>
             <w:r>
               <w:rPr>
@@ -880,7 +872,7 @@
               <w:lang w:eastAsia="es-419"/>
             </w:rPr>
           </w:pPr>
-          <w:hyperlink w:anchor="_Toc207383090" w:history="1">
+          <w:hyperlink w:anchor="_Toc207241380" w:history="1">
             <w:r>
               <w:rPr>
                 <w:rStyle w:val="Hipervnculo"/>
@@ -907,7 +899,7 @@
                 <w:noProof/>
                 <w:webHidden/>
               </w:rPr>
-              <w:instrText xml:space="preserve"> PAGEREF _Toc207383090 \h </w:instrText>
+              <w:instrText xml:space="preserve"> PAGEREF _Toc207241380 \h </w:instrText>
             </w:r>
             <w:r>
               <w:rPr>
@@ -952,7 +944,7 @@
               <w:lang w:eastAsia="es-419"/>
             </w:rPr>
           </w:pPr>
-          <w:hyperlink w:anchor="_Toc207383091" w:history="1">
+          <w:hyperlink w:anchor="_Toc207241381" w:history="1">
             <w:r>
               <w:rPr>
                 <w:rStyle w:val="Hipervnculo"/>
@@ -979,7 +971,7 @@
                 <w:noProof/>
                 <w:webHidden/>
               </w:rPr>
-              <w:instrText xml:space="preserve"> PAGEREF _Toc207383091 \h </w:instrText>
+              <w:instrText xml:space="preserve"> PAGEREF _Toc207241381 \h </w:instrText>
             </w:r>
             <w:r>
               <w:rPr>
@@ -1024,7 +1016,7 @@
               <w:lang w:eastAsia="es-419"/>
             </w:rPr>
           </w:pPr>
-          <w:hyperlink w:anchor="_Toc207383092" w:history="1">
+          <w:hyperlink w:anchor="_Toc207241382" w:history="1">
             <w:r>
               <w:rPr>
                 <w:rStyle w:val="Hipervnculo"/>
@@ -1051,7 +1043,7 @@
                 <w:noProof/>
                 <w:webHidden/>
               </w:rPr>
-              <w:instrText xml:space="preserve"> PAGEREF _Toc207383092 \h </w:instrText>
+              <w:instrText xml:space="preserve"> PAGEREF _Toc207241382 \h </w:instrText>
             </w:r>
             <w:r>
               <w:rPr>
@@ -1071,7 +1063,7 @@
                 <w:noProof/>
                 <w:webHidden/>
               </w:rPr>
-              <w:t>7</w:t>
+              <w:t>8</w:t>
             </w:r>
             <w:r>
               <w:rPr>
@@ -1096,7 +1088,7 @@
               <w:lang w:eastAsia="es-419"/>
             </w:rPr>
           </w:pPr>
-          <w:hyperlink w:anchor="_Toc207383093" w:history="1">
+          <w:hyperlink w:anchor="_Toc207241383" w:history="1">
             <w:r>
               <w:rPr>
                 <w:rStyle w:val="Hipervnculo"/>
@@ -1123,7 +1115,7 @@
                 <w:noProof/>
                 <w:webHidden/>
               </w:rPr>
-              <w:instrText xml:space="preserve"> PAGEREF _Toc207383093 \h </w:instrText>
+              <w:instrText xml:space="preserve"> PAGEREF _Toc207241383 \h </w:instrText>
             </w:r>
             <w:r>
               <w:rPr>
@@ -1168,7 +1160,7 @@
               <w:lang w:eastAsia="es-419"/>
             </w:rPr>
           </w:pPr>
-          <w:hyperlink w:anchor="_Toc207383094" w:history="1">
+          <w:hyperlink w:anchor="_Toc207241384" w:history="1">
             <w:r>
               <w:rPr>
                 <w:rStyle w:val="Hipervnculo"/>
@@ -1195,7 +1187,7 @@
                 <w:noProof/>
                 <w:webHidden/>
               </w:rPr>
-              <w:instrText xml:space="preserve"> PAGEREF _Toc207383094 \h </w:instrText>
+              <w:instrText xml:space="preserve"> PAGEREF _Toc207241384 \h </w:instrText>
             </w:r>
             <w:r>
               <w:rPr>
@@ -1215,7 +1207,7 @@
                 <w:noProof/>
                 <w:webHidden/>
               </w:rPr>
-              <w:t>8</w:t>
+              <w:t>9</w:t>
             </w:r>
             <w:r>
               <w:rPr>
@@ -1240,13 +1232,13 @@
               <w:lang w:eastAsia="es-419"/>
             </w:rPr>
           </w:pPr>
-          <w:hyperlink w:anchor="_Toc207383095" w:history="1">
+          <w:hyperlink w:anchor="_Toc207241385" w:history="1">
             <w:r>
               <w:rPr>
                 <w:rStyle w:val="Hipervnculo"/>
                 <w:noProof/>
               </w:rPr>
-              <w:t>Base de datos SQL Server</w:t>
+              <w:t>Conclusiones</w:t>
             </w:r>
             <w:r>
               <w:rPr>
@@ -1267,7 +1259,7 @@
                 <w:noProof/>
                 <w:webHidden/>
               </w:rPr>
-              <w:instrText xml:space="preserve"> PAGEREF _Toc207383095 \h </w:instrText>
+              <w:instrText xml:space="preserve"> PAGEREF _Toc207241385 \h </w:instrText>
             </w:r>
             <w:r>
               <w:rPr>
@@ -1288,294 +1280,6 @@
                 <w:webHidden/>
               </w:rPr>
               <w:t>10</w:t>
-            </w:r>
-            <w:r>
-              <w:rPr>
-                <w:noProof/>
-                <w:webHidden/>
-              </w:rPr>
-              <w:fldChar w:fldCharType="end"/>
-            </w:r>
-          </w:hyperlink>
-        </w:p>
-        <w:p>
-          <w:pPr>
-            <w:pStyle w:val="TDC2"/>
-            <w:tabs>
-              <w:tab w:val="right" w:leader="dot" w:pos="9394"/>
-            </w:tabs>
-            <w:rPr>
-              <w:rFonts w:asciiTheme="minorHAnsi" w:eastAsiaTheme="minorEastAsia" w:hAnsiTheme="minorHAnsi"/>
-              <w:noProof/>
-              <w:kern w:val="2"/>
-              <w:szCs w:val="24"/>
-              <w:lang w:eastAsia="es-419"/>
-            </w:rPr>
-          </w:pPr>
-          <w:hyperlink w:anchor="_Toc207383096" w:history="1">
-            <w:r>
-              <w:rPr>
-                <w:rStyle w:val="Hipervnculo"/>
-                <w:noProof/>
-              </w:rPr>
-              <w:t>¿Qué es SQL Server?</w:t>
-            </w:r>
-            <w:r>
-              <w:rPr>
-                <w:noProof/>
-                <w:webHidden/>
-              </w:rPr>
-              <w:tab/>
-            </w:r>
-            <w:r>
-              <w:rPr>
-                <w:noProof/>
-                <w:webHidden/>
-              </w:rPr>
-              <w:fldChar w:fldCharType="begin"/>
-            </w:r>
-            <w:r>
-              <w:rPr>
-                <w:noProof/>
-                <w:webHidden/>
-              </w:rPr>
-              <w:instrText xml:space="preserve"> PAGEREF _Toc207383096 \h </w:instrText>
-            </w:r>
-            <w:r>
-              <w:rPr>
-                <w:noProof/>
-                <w:webHidden/>
-              </w:rPr>
-            </w:r>
-            <w:r>
-              <w:rPr>
-                <w:noProof/>
-                <w:webHidden/>
-              </w:rPr>
-              <w:fldChar w:fldCharType="separate"/>
-            </w:r>
-            <w:r>
-              <w:rPr>
-                <w:noProof/>
-                <w:webHidden/>
-              </w:rPr>
-              <w:t>10</w:t>
-            </w:r>
-            <w:r>
-              <w:rPr>
-                <w:noProof/>
-                <w:webHidden/>
-              </w:rPr>
-              <w:fldChar w:fldCharType="end"/>
-            </w:r>
-          </w:hyperlink>
-        </w:p>
-        <w:p>
-          <w:pPr>
-            <w:pStyle w:val="TDC3"/>
-            <w:tabs>
-              <w:tab w:val="right" w:leader="dot" w:pos="9394"/>
-            </w:tabs>
-            <w:rPr>
-              <w:rFonts w:asciiTheme="minorHAnsi" w:eastAsiaTheme="minorEastAsia" w:hAnsiTheme="minorHAnsi"/>
-              <w:noProof/>
-              <w:kern w:val="2"/>
-              <w:szCs w:val="24"/>
-              <w:lang w:eastAsia="es-419"/>
-            </w:rPr>
-          </w:pPr>
-          <w:hyperlink w:anchor="_Toc207383097" w:history="1">
-            <w:r>
-              <w:rPr>
-                <w:rStyle w:val="Hipervnculo"/>
-                <w:noProof/>
-              </w:rPr>
-              <w:t>¿Cómo funciona?</w:t>
-            </w:r>
-            <w:r>
-              <w:rPr>
-                <w:noProof/>
-                <w:webHidden/>
-              </w:rPr>
-              <w:tab/>
-            </w:r>
-            <w:r>
-              <w:rPr>
-                <w:noProof/>
-                <w:webHidden/>
-              </w:rPr>
-              <w:fldChar w:fldCharType="begin"/>
-            </w:r>
-            <w:r>
-              <w:rPr>
-                <w:noProof/>
-                <w:webHidden/>
-              </w:rPr>
-              <w:instrText xml:space="preserve"> PAGEREF _Toc207383097 \h </w:instrText>
-            </w:r>
-            <w:r>
-              <w:rPr>
-                <w:noProof/>
-                <w:webHidden/>
-              </w:rPr>
-            </w:r>
-            <w:r>
-              <w:rPr>
-                <w:noProof/>
-                <w:webHidden/>
-              </w:rPr>
-              <w:fldChar w:fldCharType="separate"/>
-            </w:r>
-            <w:r>
-              <w:rPr>
-                <w:noProof/>
-                <w:webHidden/>
-              </w:rPr>
-              <w:t>10</w:t>
-            </w:r>
-            <w:r>
-              <w:rPr>
-                <w:noProof/>
-                <w:webHidden/>
-              </w:rPr>
-              <w:fldChar w:fldCharType="end"/>
-            </w:r>
-          </w:hyperlink>
-        </w:p>
-        <w:p>
-          <w:pPr>
-            <w:pStyle w:val="TDC3"/>
-            <w:tabs>
-              <w:tab w:val="right" w:leader="dot" w:pos="9394"/>
-            </w:tabs>
-            <w:rPr>
-              <w:rFonts w:asciiTheme="minorHAnsi" w:eastAsiaTheme="minorEastAsia" w:hAnsiTheme="minorHAnsi"/>
-              <w:noProof/>
-              <w:kern w:val="2"/>
-              <w:szCs w:val="24"/>
-              <w:lang w:eastAsia="es-419"/>
-            </w:rPr>
-          </w:pPr>
-          <w:hyperlink w:anchor="_Toc207383098" w:history="1">
-            <w:r>
-              <w:rPr>
-                <w:rStyle w:val="Hipervnculo"/>
-                <w:noProof/>
-              </w:rPr>
-              <w:t>¿Para qué se utiliza?</w:t>
-            </w:r>
-            <w:r>
-              <w:rPr>
-                <w:noProof/>
-                <w:webHidden/>
-              </w:rPr>
-              <w:tab/>
-            </w:r>
-            <w:r>
-              <w:rPr>
-                <w:noProof/>
-                <w:webHidden/>
-              </w:rPr>
-              <w:fldChar w:fldCharType="begin"/>
-            </w:r>
-            <w:r>
-              <w:rPr>
-                <w:noProof/>
-                <w:webHidden/>
-              </w:rPr>
-              <w:instrText xml:space="preserve"> PAGEREF _Toc207383098 \h </w:instrText>
-            </w:r>
-            <w:r>
-              <w:rPr>
-                <w:noProof/>
-                <w:webHidden/>
-              </w:rPr>
-            </w:r>
-            <w:r>
-              <w:rPr>
-                <w:noProof/>
-                <w:webHidden/>
-              </w:rPr>
-              <w:fldChar w:fldCharType="separate"/>
-            </w:r>
-            <w:r>
-              <w:rPr>
-                <w:noProof/>
-                <w:webHidden/>
-              </w:rPr>
-              <w:t>11</w:t>
-            </w:r>
-            <w:r>
-              <w:rPr>
-                <w:noProof/>
-                <w:webHidden/>
-              </w:rPr>
-              <w:fldChar w:fldCharType="end"/>
-            </w:r>
-          </w:hyperlink>
-        </w:p>
-        <w:p>
-          <w:pPr>
-            <w:pStyle w:val="TDC2"/>
-            <w:tabs>
-              <w:tab w:val="right" w:leader="dot" w:pos="9394"/>
-            </w:tabs>
-            <w:rPr>
-              <w:rFonts w:asciiTheme="minorHAnsi" w:eastAsiaTheme="minorEastAsia" w:hAnsiTheme="minorHAnsi"/>
-              <w:noProof/>
-              <w:kern w:val="2"/>
-              <w:szCs w:val="24"/>
-              <w:lang w:eastAsia="es-419"/>
-            </w:rPr>
-          </w:pPr>
-          <w:hyperlink w:anchor="_Toc207383099" w:history="1">
-            <w:r>
-              <w:rPr>
-                <w:rStyle w:val="Hipervnculo"/>
-                <w:noProof/>
-              </w:rPr>
-              <w:t>¿Cómo conectar la base de datos SQL Server?</w:t>
-            </w:r>
-            <w:r>
-              <w:rPr>
-                <w:noProof/>
-                <w:webHidden/>
-              </w:rPr>
-              <w:tab/>
-            </w:r>
-            <w:r>
-              <w:rPr>
-                <w:noProof/>
-                <w:webHidden/>
-              </w:rPr>
-              <w:fldChar w:fldCharType="begin"/>
-            </w:r>
-            <w:r>
-              <w:rPr>
-                <w:noProof/>
-                <w:webHidden/>
-              </w:rPr>
-              <w:instrText xml:space="preserve"> PAGEREF _Toc207383099 \h </w:instrText>
-            </w:r>
-            <w:r>
-              <w:rPr>
-                <w:noProof/>
-                <w:webHidden/>
-              </w:rPr>
-            </w:r>
-            <w:r>
-              <w:rPr>
-                <w:noProof/>
-                <w:webHidden/>
-              </w:rPr>
-              <w:fldChar w:fldCharType="separate"/>
-            </w:r>
-            <w:r>
-              <w:rPr>
-                <w:noProof/>
-                <w:webHidden/>
-              </w:rPr>
-              <w:t>12</w:t>
             </w:r>
             <w:r>
               <w:rPr>
@@ -1600,13 +1304,13 @@
               <w:lang w:eastAsia="es-419"/>
             </w:rPr>
           </w:pPr>
-          <w:hyperlink w:anchor="_Toc207383100" w:history="1">
+          <w:hyperlink w:anchor="_Toc207241386" w:history="1">
             <w:r>
               <w:rPr>
                 <w:rStyle w:val="Hipervnculo"/>
                 <w:noProof/>
               </w:rPr>
-              <w:t>Conclusiones</w:t>
+              <w:t>Recomendaciones</w:t>
             </w:r>
             <w:r>
               <w:rPr>
@@ -1627,7 +1331,7 @@
                 <w:noProof/>
                 <w:webHidden/>
               </w:rPr>
-              <w:instrText xml:space="preserve"> PAGEREF _Toc207383100 \h </w:instrText>
+              <w:instrText xml:space="preserve"> PAGEREF _Toc207241386 \h </w:instrText>
             </w:r>
             <w:r>
               <w:rPr>
@@ -1647,7 +1351,7 @@
                 <w:noProof/>
                 <w:webHidden/>
               </w:rPr>
-              <w:t>13</w:t>
+              <w:t>11</w:t>
             </w:r>
             <w:r>
               <w:rPr>
@@ -1672,13 +1376,14 @@
               <w:lang w:eastAsia="es-419"/>
             </w:rPr>
           </w:pPr>
-          <w:hyperlink w:anchor="_Toc207383101" w:history="1">
+          <w:hyperlink w:anchor="_Toc207241387" w:history="1">
             <w:r>
               <w:rPr>
                 <w:rStyle w:val="Hipervnculo"/>
                 <w:noProof/>
-              </w:rPr>
-              <w:t>Recomendaciones</w:t>
+                <w:lang w:val="es-MX"/>
+              </w:rPr>
+              <w:t>Bibliografía</w:t>
             </w:r>
             <w:r>
               <w:rPr>
@@ -1699,7 +1404,7 @@
                 <w:noProof/>
                 <w:webHidden/>
               </w:rPr>
-              <w:instrText xml:space="preserve"> PAGEREF _Toc207383101 \h </w:instrText>
+              <w:instrText xml:space="preserve"> PAGEREF _Toc207241387 \h </w:instrText>
             </w:r>
             <w:r>
               <w:rPr>
@@ -1719,7 +1424,7 @@
                 <w:noProof/>
                 <w:webHidden/>
               </w:rPr>
-              <w:t>14</w:t>
+              <w:t>12</w:t>
             </w:r>
             <w:r>
               <w:rPr>
@@ -1744,14 +1449,13 @@
               <w:lang w:eastAsia="es-419"/>
             </w:rPr>
           </w:pPr>
-          <w:hyperlink w:anchor="_Toc207383102" w:history="1">
+          <w:hyperlink w:anchor="_Toc207241388" w:history="1">
             <w:r>
               <w:rPr>
                 <w:rStyle w:val="Hipervnculo"/>
                 <w:noProof/>
-                <w:lang w:val="es-MX"/>
-              </w:rPr>
-              <w:t>Bibliografía</w:t>
+              </w:rPr>
+              <w:t>Cuestionario</w:t>
             </w:r>
             <w:r>
               <w:rPr>
@@ -1772,7 +1476,7 @@
                 <w:noProof/>
                 <w:webHidden/>
               </w:rPr>
-              <w:instrText xml:space="preserve"> PAGEREF _Toc207383102 \h </w:instrText>
+              <w:instrText xml:space="preserve"> PAGEREF _Toc207241388 \h </w:instrText>
             </w:r>
             <w:r>
               <w:rPr>
@@ -1792,79 +1496,7 @@
                 <w:noProof/>
                 <w:webHidden/>
               </w:rPr>
-              <w:t>15</w:t>
-            </w:r>
-            <w:r>
-              <w:rPr>
-                <w:noProof/>
-                <w:webHidden/>
-              </w:rPr>
-              <w:fldChar w:fldCharType="end"/>
-            </w:r>
-          </w:hyperlink>
-        </w:p>
-        <w:p>
-          <w:pPr>
-            <w:pStyle w:val="TDC1"/>
-            <w:tabs>
-              <w:tab w:val="right" w:leader="dot" w:pos="9394"/>
-            </w:tabs>
-            <w:rPr>
-              <w:rFonts w:asciiTheme="minorHAnsi" w:eastAsiaTheme="minorEastAsia" w:hAnsiTheme="minorHAnsi"/>
-              <w:noProof/>
-              <w:kern w:val="2"/>
-              <w:szCs w:val="24"/>
-              <w:lang w:eastAsia="es-419"/>
-            </w:rPr>
-          </w:pPr>
-          <w:hyperlink w:anchor="_Toc207383103" w:history="1">
-            <w:r>
-              <w:rPr>
-                <w:rStyle w:val="Hipervnculo"/>
-                <w:noProof/>
-              </w:rPr>
-              <w:t>Cuestionario</w:t>
-            </w:r>
-            <w:r>
-              <w:rPr>
-                <w:noProof/>
-                <w:webHidden/>
-              </w:rPr>
-              <w:tab/>
-            </w:r>
-            <w:r>
-              <w:rPr>
-                <w:noProof/>
-                <w:webHidden/>
-              </w:rPr>
-              <w:fldChar w:fldCharType="begin"/>
-            </w:r>
-            <w:r>
-              <w:rPr>
-                <w:noProof/>
-                <w:webHidden/>
-              </w:rPr>
-              <w:instrText xml:space="preserve"> PAGEREF _Toc207383103 \h </w:instrText>
-            </w:r>
-            <w:r>
-              <w:rPr>
-                <w:noProof/>
-                <w:webHidden/>
-              </w:rPr>
-            </w:r>
-            <w:r>
-              <w:rPr>
-                <w:noProof/>
-                <w:webHidden/>
-              </w:rPr>
-              <w:fldChar w:fldCharType="separate"/>
-            </w:r>
-            <w:r>
-              <w:rPr>
-                <w:noProof/>
-                <w:webHidden/>
-              </w:rPr>
-              <w:t>16</w:t>
+              <w:t>13</w:t>
             </w:r>
             <w:r>
               <w:rPr>
@@ -1906,7 +1538,7 @@
       <w:pPr>
         <w:pStyle w:val="Ttulo1"/>
       </w:pPr>
-      <w:bookmarkStart w:id="0" w:name="_Toc207383082"/>
+      <w:bookmarkStart w:id="0" w:name="_Toc207241372"/>
       <w:r>
         <w:lastRenderedPageBreak/>
         <w:t>Introducción</w:t>
@@ -1915,15 +1547,7 @@
     </w:p>
     <w:p>
       <w:r>
-        <w:t xml:space="preserve">El presente documento aborda el desarrollo de un sistema web para la gestión de pedidos de comida, utilizando Python con Django. Se describen los conceptos clave del </w:t>
-      </w:r>
-      <w:proofErr w:type="spellStart"/>
-      <w:r>
-        <w:t>backend</w:t>
-      </w:r>
-      <w:proofErr w:type="spellEnd"/>
-      <w:r>
-        <w:t>, manejo de base de datos, despliegue en la nube, control de versiones y se incluye un análisis práctico de la implementación. El objetivo es demostrar el entendimiento y aplicación de herramientas modernas de desarrollo web en un proyecto funcional, así como documentar el proceso siguiendo las normas APA.</w:t>
+        <w:t>El presente documento aborda el desarrollo de un sistema web para la gestión de pedidos de comida, utilizando Python con Django. Se describen los conceptos clave del backend, manejo de base de datos, despliegue en la nube, control de versiones y se incluye un análisis práctico de la implementación. El objetivo es demostrar el entendimiento y aplicación de herramientas modernas de desarrollo web en un proyecto funcional, así como documentar el proceso siguiendo las normas APA.</w:t>
       </w:r>
       <w:r>
         <w:br w:type="page"/>
@@ -1933,7 +1557,7 @@
       <w:pPr>
         <w:pStyle w:val="Ttulo1"/>
       </w:pPr>
-      <w:bookmarkStart w:id="1" w:name="_Toc207383083"/>
+      <w:bookmarkStart w:id="1" w:name="_Toc207241373"/>
       <w:r>
         <w:lastRenderedPageBreak/>
         <w:t>Objetivos</w:t>
@@ -1944,7 +1568,7 @@
       <w:pPr>
         <w:pStyle w:val="Ttulo2"/>
       </w:pPr>
-      <w:bookmarkStart w:id="2" w:name="_Toc207383084"/>
+      <w:bookmarkStart w:id="2" w:name="_Toc207241374"/>
       <w:r>
         <w:t>Objetivo General</w:t>
       </w:r>
@@ -1952,15 +1576,7 @@
     </w:p>
     <w:p>
       <w:r>
-        <w:t xml:space="preserve">Explicar los fundamentos del desarrollo </w:t>
-      </w:r>
-      <w:proofErr w:type="spellStart"/>
-      <w:r>
-        <w:t>Backend</w:t>
-      </w:r>
-      <w:proofErr w:type="spellEnd"/>
-      <w:r>
-        <w:t xml:space="preserve"> con Python utilizando Django.</w:t>
+        <w:t>Explicar los fundamentos del desarrollo Backend con Python utilizando Django.</w:t>
       </w:r>
     </w:p>
     <w:p/>
@@ -1968,7 +1584,7 @@
       <w:pPr>
         <w:pStyle w:val="Ttulo2"/>
       </w:pPr>
-      <w:bookmarkStart w:id="3" w:name="_Toc207383085"/>
+      <w:bookmarkStart w:id="3" w:name="_Toc207241375"/>
       <w:r>
         <w:t>Objetivos Específicos</w:t>
       </w:r>
@@ -1983,23 +1599,7 @@
     <w:p/>
     <w:p>
       <w:r>
-        <w:t xml:space="preserve">Configurar vistas, </w:t>
-      </w:r>
-      <w:proofErr w:type="spellStart"/>
-      <w:r>
-        <w:t>URLs</w:t>
-      </w:r>
-      <w:proofErr w:type="spellEnd"/>
-      <w:r>
-        <w:t xml:space="preserve"> y </w:t>
-      </w:r>
-      <w:proofErr w:type="spellStart"/>
-      <w:r>
-        <w:t>templates</w:t>
-      </w:r>
-      <w:proofErr w:type="spellEnd"/>
-      <w:r>
-        <w:t xml:space="preserve"> para manejar la interacción con los usuarios.</w:t>
+        <w:t>Configurar vistas, URLs y templates para manejar la interacción con los usuarios.</w:t>
       </w:r>
     </w:p>
     <w:p/>
@@ -2028,14 +1628,12 @@
       <w:pPr>
         <w:pStyle w:val="Ttulo1"/>
       </w:pPr>
-      <w:bookmarkStart w:id="4" w:name="_Toc207383086"/>
-      <w:proofErr w:type="spellStart"/>
+      <w:bookmarkStart w:id="4" w:name="_Toc207241376"/>
       <w:r>
         <w:lastRenderedPageBreak/>
         <w:t>Backend</w:t>
       </w:r>
       <w:bookmarkEnd w:id="4"/>
-      <w:proofErr w:type="spellEnd"/>
     </w:p>
     <w:p>
       <w:pPr>
@@ -2046,7 +1644,7 @@
           <w:b w:val="0"/>
         </w:rPr>
       </w:pPr>
-      <w:bookmarkStart w:id="5" w:name="_Toc207383087"/>
+      <w:bookmarkStart w:id="5" w:name="_Toc207241377"/>
       <w:r>
         <w:rPr>
           <w:rFonts w:eastAsiaTheme="minorHAnsi"/>
@@ -2057,15 +1655,7 @@
     </w:p>
     <w:p>
       <w:r>
-        <w:t xml:space="preserve">Python es un lenguaje de programación ampliamente utilizado en las aplicaciones web, el desarrollo de software, la ciencia de datos y el machine </w:t>
-      </w:r>
-      <w:proofErr w:type="spellStart"/>
-      <w:r>
-        <w:t>learning</w:t>
-      </w:r>
-      <w:proofErr w:type="spellEnd"/>
-      <w:r>
-        <w:t xml:space="preserve"> (ML). Los desarrolladores utilizan Python porque es eficiente y fácil de aprender, además de que se puede ejecutar en muchas plataformas diferentes. El software Python se puede descargar gratis, se integra bien a todos los tipos de sistemas y aumenta la velocidad del desarrollo.</w:t>
+        <w:t>Python es un lenguaje de programación ampliamente utilizado en las aplicaciones web, el desarrollo de software, la ciencia de datos y el machine learning (ML). Los desarrolladores utilizan Python porque es eficiente y fácil de aprender, además de que se puede ejecutar en muchas plataformas diferentes. El software Python se puede descargar gratis, se integra bien a todos los tipos de sistemas y aumenta la velocidad del desarrollo.</w:t>
       </w:r>
       <w:sdt>
         <w:sdtPr>
@@ -2097,15 +1687,7 @@
     <w:p/>
     <w:p>
       <w:r>
-        <w:t xml:space="preserve">Django es un </w:t>
-      </w:r>
-      <w:proofErr w:type="spellStart"/>
-      <w:r>
-        <w:t>framework</w:t>
-      </w:r>
-      <w:proofErr w:type="spellEnd"/>
-      <w:r>
-        <w:t xml:space="preserve"> web de alto nivel basado en Python que fomenta el desarrollo rápido y un diseño limpio y pragmático. Desarrollado por desarrolladores experimentados, se encarga de gran parte de las complicaciones del desarrollo web, para que puedas concentrarte en escribir tu aplicación sin tener que reinventar la rueda. Es gratuito y de código abierto.</w:t>
+        <w:t>Django es un framework web de alto nivel basado en Python que fomenta el desarrollo rápido y un diseño limpio y pragmático. Desarrollado por desarrolladores experimentados, se encarga de gran parte de las complicaciones del desarrollo web, para que puedas concentrarte en escribir tu aplicación sin tener que reinventar la rueda. Es gratuito y de código abierto.</w:t>
       </w:r>
       <w:sdt>
         <w:sdtPr>
@@ -2159,23 +1741,7 @@
     </w:p>
     <w:p>
       <w:r>
-        <w:t xml:space="preserve">Seguridad: incluye protección contra ataques comunes, como inyecciones SQL, Cross-Site Scripting (XSS) y Cross-Site </w:t>
-      </w:r>
-      <w:proofErr w:type="spellStart"/>
-      <w:r>
-        <w:t>Request</w:t>
-      </w:r>
-      <w:proofErr w:type="spellEnd"/>
-      <w:r>
-        <w:t xml:space="preserve"> </w:t>
-      </w:r>
-      <w:proofErr w:type="spellStart"/>
-      <w:r>
-        <w:t>Forgery</w:t>
-      </w:r>
-      <w:proofErr w:type="spellEnd"/>
-      <w:r>
-        <w:t xml:space="preserve"> (CSRF).</w:t>
+        <w:t>Seguridad: incluye protección contra ataques comunes, como inyecciones SQL, Cross-Site Scripting (XSS) y Cross-Site Request Forgery (CSRF).</w:t>
       </w:r>
     </w:p>
     <w:p>
@@ -2187,27 +1753,10 @@
           <w:b/>
           <w:bCs/>
         </w:rPr>
-        <w:t xml:space="preserve">Visual Studio </w:t>
-      </w:r>
-      <w:proofErr w:type="spellStart"/>
-      <w:r>
-        <w:rPr>
-          <w:b/>
-          <w:bCs/>
-        </w:rPr>
-        <w:t>Code</w:t>
-      </w:r>
-      <w:proofErr w:type="spellEnd"/>
-      <w:r>
-        <w:t xml:space="preserve"> como editor de texto, junto con un entorno virtual (</w:t>
-      </w:r>
-      <w:proofErr w:type="spellStart"/>
-      <w:r>
-        <w:t>venv</w:t>
-      </w:r>
-      <w:proofErr w:type="spellEnd"/>
-      <w:r>
-        <w:t>) para aislar las dependencias del proyecto y evitar conflictos con otras instalaciones de Python.</w:t>
+        <w:t>Visual Studio Code</w:t>
+      </w:r>
+      <w:r>
+        <w:t xml:space="preserve"> como editor de texto, junto con un entorno virtual (venv) para aislar las dependencias del proyecto y evitar conflictos con otras instalaciones de Python.</w:t>
       </w:r>
     </w:p>
     <w:p>
@@ -2217,7 +1766,7 @@
           <w:rFonts w:eastAsiaTheme="minorHAnsi"/>
         </w:rPr>
       </w:pPr>
-      <w:bookmarkStart w:id="6" w:name="_Toc207383088"/>
+      <w:bookmarkStart w:id="6" w:name="_Toc207241378"/>
       <w:r>
         <w:rPr>
           <w:rFonts w:eastAsiaTheme="minorHAnsi"/>
@@ -2241,27 +1790,9 @@
       </w:r>
     </w:p>
     <w:p>
-      <w:proofErr w:type="spellStart"/>
-      <w:r>
-        <w:t>python</w:t>
-      </w:r>
-      <w:proofErr w:type="spellEnd"/>
-      <w:r>
-        <w:t xml:space="preserve"> -m </w:t>
-      </w:r>
-      <w:proofErr w:type="spellStart"/>
-      <w:r>
-        <w:t>venv</w:t>
-      </w:r>
-      <w:proofErr w:type="spellEnd"/>
-      <w:r>
-        <w:t xml:space="preserve"> </w:t>
-      </w:r>
-      <w:proofErr w:type="spellStart"/>
-      <w:r>
-        <w:t>venv</w:t>
-      </w:r>
-      <w:proofErr w:type="spellEnd"/>
+      <w:r>
+        <w:t>python -m venv venv</w:t>
+      </w:r>
     </w:p>
     <w:p/>
     <w:p>
@@ -2279,19 +1810,9 @@
       </w:r>
     </w:p>
     <w:p>
-      <w:proofErr w:type="spellStart"/>
-      <w:r>
-        <w:t>venv</w:t>
-      </w:r>
-      <w:proofErr w:type="spellEnd"/>
-      <w:r>
-        <w:t>\Scripts\</w:t>
-      </w:r>
-      <w:proofErr w:type="spellStart"/>
-      <w:r>
-        <w:t>activate</w:t>
-      </w:r>
-      <w:proofErr w:type="spellEnd"/>
+      <w:r>
+        <w:t>venv\Scripts\activate</w:t>
+      </w:r>
     </w:p>
     <w:p/>
     <w:p>
@@ -2309,27 +1830,9 @@
       </w:r>
     </w:p>
     <w:p>
-      <w:proofErr w:type="spellStart"/>
-      <w:r>
-        <w:t>pip</w:t>
-      </w:r>
-      <w:proofErr w:type="spellEnd"/>
-      <w:r>
-        <w:t xml:space="preserve"> </w:t>
-      </w:r>
-      <w:proofErr w:type="spellStart"/>
-      <w:r>
-        <w:t>install</w:t>
-      </w:r>
-      <w:proofErr w:type="spellEnd"/>
-      <w:r>
-        <w:t xml:space="preserve"> </w:t>
-      </w:r>
-      <w:proofErr w:type="spellStart"/>
-      <w:r>
-        <w:t>django</w:t>
-      </w:r>
-      <w:proofErr w:type="spellEnd"/>
+      <w:r>
+        <w:t>pip install django</w:t>
+      </w:r>
     </w:p>
     <w:p>
       <w:pPr>
@@ -2351,27 +1854,9 @@
       </w:r>
     </w:p>
     <w:p>
-      <w:proofErr w:type="spellStart"/>
-      <w:r>
-        <w:t>django-admin</w:t>
-      </w:r>
-      <w:proofErr w:type="spellEnd"/>
-      <w:r>
-        <w:t xml:space="preserve"> </w:t>
-      </w:r>
-      <w:proofErr w:type="spellStart"/>
-      <w:r>
-        <w:t>startproject</w:t>
-      </w:r>
-      <w:proofErr w:type="spellEnd"/>
-      <w:r>
-        <w:t xml:space="preserve"> </w:t>
-      </w:r>
-      <w:proofErr w:type="spellStart"/>
-      <w:r>
-        <w:t>PedidosComida</w:t>
-      </w:r>
-      <w:proofErr w:type="spellEnd"/>
+      <w:r>
+        <w:t>django-admin startproject PedidosComida</w:t>
+      </w:r>
     </w:p>
     <w:p>
       <w:pPr>
@@ -2393,21 +1878,8 @@
       </w:r>
     </w:p>
     <w:p>
-      <w:proofErr w:type="spellStart"/>
-      <w:r>
-        <w:t>python</w:t>
-      </w:r>
-      <w:proofErr w:type="spellEnd"/>
-      <w:r>
-        <w:t xml:space="preserve"> manage.py </w:t>
-      </w:r>
-      <w:proofErr w:type="spellStart"/>
-      <w:r>
-        <w:t>startapp</w:t>
-      </w:r>
-      <w:proofErr w:type="spellEnd"/>
-      <w:r>
-        <w:t xml:space="preserve"> pedidos</w:t>
+      <w:r>
+        <w:t>python manage.py startapp pedidos</w:t>
       </w:r>
     </w:p>
     <w:p/>
@@ -2418,7 +1890,7 @@
           <w:rFonts w:eastAsiaTheme="minorHAnsi"/>
         </w:rPr>
       </w:pPr>
-      <w:bookmarkStart w:id="7" w:name="_Toc207383089"/>
+      <w:bookmarkStart w:id="7" w:name="_Toc207241379"/>
       <w:r>
         <w:rPr>
           <w:rFonts w:eastAsiaTheme="minorHAnsi"/>
@@ -2466,7 +1938,7 @@
           <w:rFonts w:eastAsiaTheme="minorHAnsi"/>
         </w:rPr>
       </w:pPr>
-      <w:bookmarkStart w:id="8" w:name="_Toc207383090"/>
+      <w:bookmarkStart w:id="8" w:name="_Toc207241380"/>
       <w:r>
         <w:rPr>
           <w:rFonts w:eastAsiaTheme="minorHAnsi"/>
@@ -2485,29 +1957,28 @@
         <w:rPr>
           <w:lang w:val="en-US"/>
         </w:rPr>
-        <w:t xml:space="preserve">from </w:t>
-      </w:r>
-      <w:proofErr w:type="spellStart"/>
-      <w:r>
+        <w:t>from django.db import models</w:t>
+      </w:r>
+    </w:p>
+    <w:p>
+      <w:pPr>
         <w:rPr>
           <w:lang w:val="en-US"/>
         </w:rPr>
-        <w:t>django.db</w:t>
-      </w:r>
-      <w:proofErr w:type="spellEnd"/>
-      <w:r>
+      </w:pPr>
+    </w:p>
+    <w:p>
+      <w:pPr>
         <w:rPr>
           <w:lang w:val="en-US"/>
         </w:rPr>
-        <w:t xml:space="preserve"> import models</w:t>
-      </w:r>
-    </w:p>
-    <w:p>
-      <w:pPr>
+      </w:pPr>
+      <w:r>
         <w:rPr>
           <w:lang w:val="en-US"/>
         </w:rPr>
-      </w:pPr>
+        <w:t>class Estudiante(models.Model):</w:t>
+      </w:r>
     </w:p>
     <w:p>
       <w:pPr>
@@ -2519,37 +1990,33 @@
         <w:rPr>
           <w:lang w:val="en-US"/>
         </w:rPr>
-        <w:t xml:space="preserve">class </w:t>
-      </w:r>
-      <w:proofErr w:type="spellStart"/>
-      <w:r>
+        <w:t xml:space="preserve">    nombre = models.CharField(max_length=100)</w:t>
+      </w:r>
+    </w:p>
+    <w:p>
+      <w:pPr>
         <w:rPr>
           <w:lang w:val="en-US"/>
         </w:rPr>
-        <w:t>Estudiante</w:t>
-      </w:r>
-      <w:proofErr w:type="spellEnd"/>
+      </w:pPr>
       <w:r>
         <w:rPr>
           <w:lang w:val="en-US"/>
         </w:rPr>
-        <w:t>(</w:t>
-      </w:r>
-      <w:proofErr w:type="spellStart"/>
-      <w:proofErr w:type="gramStart"/>
-      <w:r>
+        <w:t xml:space="preserve">    edad = models.IntegerField()</w:t>
+      </w:r>
+    </w:p>
+    <w:p>
+      <w:pPr>
         <w:rPr>
           <w:lang w:val="en-US"/>
         </w:rPr>
-        <w:t>models.Model</w:t>
-      </w:r>
-      <w:proofErr w:type="spellEnd"/>
-      <w:proofErr w:type="gramEnd"/>
+      </w:pPr>
       <w:r>
         <w:rPr>
           <w:lang w:val="en-US"/>
         </w:rPr>
-        <w:t>):</w:t>
+        <w:t xml:space="preserve">    correo = models.EmailField(unique=True)</w:t>
       </w:r>
     </w:p>
     <w:p>
@@ -2558,247 +2025,67 @@
           <w:lang w:val="en-US"/>
         </w:rPr>
       </w:pPr>
-      <w:r>
+    </w:p>
+    <w:p>
+      <w:pPr>
         <w:rPr>
           <w:lang w:val="en-US"/>
         </w:rPr>
+      </w:pPr>
+      <w:r>
+        <w:rPr>
+          <w:lang w:val="en-US"/>
+        </w:rPr>
         <w:t xml:space="preserve">    </w:t>
       </w:r>
-      <w:proofErr w:type="spellStart"/>
       <w:r>
         <w:rPr>
           <w:lang w:val="en-US"/>
         </w:rPr>
-        <w:t>nombre</w:t>
-      </w:r>
-      <w:proofErr w:type="spellEnd"/>
-      <w:r>
+        <w:t>def __str__(self):</w:t>
+      </w:r>
+    </w:p>
+    <w:p>
+      <w:pPr>
         <w:rPr>
           <w:lang w:val="en-US"/>
         </w:rPr>
-        <w:t xml:space="preserve"> = </w:t>
-      </w:r>
-      <w:proofErr w:type="spellStart"/>
-      <w:proofErr w:type="gramStart"/>
+      </w:pPr>
       <w:r>
         <w:rPr>
           <w:lang w:val="en-US"/>
         </w:rPr>
-        <w:t>models.CharField</w:t>
-      </w:r>
-      <w:proofErr w:type="spellEnd"/>
-      <w:proofErr w:type="gramEnd"/>
-      <w:r>
-        <w:rPr>
-          <w:lang w:val="en-US"/>
-        </w:rPr>
-        <w:t>(</w:t>
-      </w:r>
-      <w:proofErr w:type="spellStart"/>
-      <w:r>
-        <w:rPr>
-          <w:lang w:val="en-US"/>
-        </w:rPr>
-        <w:t>max_length</w:t>
-      </w:r>
-      <w:proofErr w:type="spellEnd"/>
-      <w:r>
-        <w:rPr>
-          <w:lang w:val="en-US"/>
-        </w:rPr>
-        <w:t>=100)</w:t>
-      </w:r>
-    </w:p>
-    <w:p>
-      <w:pPr>
-        <w:rPr>
-          <w:lang w:val="en-US"/>
-        </w:rPr>
-      </w:pPr>
-      <w:r>
-        <w:rPr>
-          <w:lang w:val="en-US"/>
-        </w:rPr>
-        <w:t xml:space="preserve">    </w:t>
-      </w:r>
-      <w:proofErr w:type="spellStart"/>
-      <w:r>
-        <w:rPr>
-          <w:lang w:val="en-US"/>
-        </w:rPr>
-        <w:t>edad</w:t>
-      </w:r>
-      <w:proofErr w:type="spellEnd"/>
-      <w:r>
-        <w:rPr>
-          <w:lang w:val="en-US"/>
-        </w:rPr>
-        <w:t xml:space="preserve"> = </w:t>
-      </w:r>
-      <w:proofErr w:type="spellStart"/>
-      <w:proofErr w:type="gramStart"/>
-      <w:r>
-        <w:rPr>
-          <w:lang w:val="en-US"/>
-        </w:rPr>
-        <w:t>models.IntegerField</w:t>
-      </w:r>
-      <w:proofErr w:type="spellEnd"/>
-      <w:proofErr w:type="gramEnd"/>
-      <w:r>
-        <w:rPr>
-          <w:lang w:val="en-US"/>
-        </w:rPr>
-        <w:t>()</w:t>
-      </w:r>
-    </w:p>
-    <w:p>
-      <w:pPr>
-        <w:rPr>
-          <w:lang w:val="en-US"/>
-        </w:rPr>
-      </w:pPr>
-      <w:r>
-        <w:rPr>
-          <w:lang w:val="en-US"/>
-        </w:rPr>
-        <w:t xml:space="preserve">    </w:t>
-      </w:r>
-      <w:proofErr w:type="spellStart"/>
-      <w:r>
-        <w:rPr>
-          <w:lang w:val="en-US"/>
-        </w:rPr>
-        <w:t>correo</w:t>
-      </w:r>
-      <w:proofErr w:type="spellEnd"/>
-      <w:r>
-        <w:rPr>
-          <w:lang w:val="en-US"/>
-        </w:rPr>
-        <w:t xml:space="preserve"> = </w:t>
-      </w:r>
-      <w:proofErr w:type="spellStart"/>
-      <w:proofErr w:type="gramStart"/>
-      <w:r>
-        <w:rPr>
-          <w:lang w:val="en-US"/>
-        </w:rPr>
-        <w:t>models.EmailField</w:t>
-      </w:r>
-      <w:proofErr w:type="spellEnd"/>
-      <w:proofErr w:type="gramEnd"/>
-      <w:r>
-        <w:rPr>
-          <w:lang w:val="en-US"/>
-        </w:rPr>
-        <w:t>(unique=True)</w:t>
-      </w:r>
-    </w:p>
-    <w:p>
-      <w:pPr>
-        <w:rPr>
-          <w:lang w:val="en-US"/>
-        </w:rPr>
-      </w:pPr>
-    </w:p>
-    <w:p>
-      <w:pPr>
-        <w:rPr>
-          <w:lang w:val="en-US"/>
-        </w:rPr>
-      </w:pPr>
-      <w:r>
-        <w:rPr>
-          <w:lang w:val="en-US"/>
-        </w:rPr>
-        <w:t xml:space="preserve">    </w:t>
-      </w:r>
-      <w:r>
-        <w:rPr>
-          <w:lang w:val="en-US"/>
-        </w:rPr>
-        <w:t>def __str__(self):</w:t>
-      </w:r>
-    </w:p>
-    <w:p>
-      <w:pPr>
-        <w:rPr>
-          <w:lang w:val="en-US"/>
-        </w:rPr>
-      </w:pPr>
-      <w:r>
-        <w:rPr>
-          <w:lang w:val="en-US"/>
-        </w:rPr>
-        <w:t xml:space="preserve">        return </w:t>
-      </w:r>
-      <w:proofErr w:type="spellStart"/>
-      <w:proofErr w:type="gramStart"/>
-      <w:r>
-        <w:rPr>
-          <w:lang w:val="en-US"/>
-        </w:rPr>
-        <w:t>self.nombre</w:t>
-      </w:r>
-      <w:proofErr w:type="spellEnd"/>
-      <w:proofErr w:type="gramEnd"/>
-    </w:p>
-    <w:p>
-      <w:proofErr w:type="spellStart"/>
-      <w:r>
-        <w:t>CharField</w:t>
-      </w:r>
-      <w:proofErr w:type="spellEnd"/>
-      <w:r>
-        <w:t>: define un campo de texto con longitud máxima.</w:t>
-      </w:r>
-    </w:p>
-    <w:p/>
-    <w:p>
-      <w:proofErr w:type="spellStart"/>
-      <w:r>
-        <w:t>IntegerField</w:t>
-      </w:r>
-      <w:proofErr w:type="spellEnd"/>
-      <w:r>
-        <w:t>: define un campo numérico entero.</w:t>
-      </w:r>
-    </w:p>
-    <w:p/>
-    <w:p>
-      <w:proofErr w:type="spellStart"/>
-      <w:r>
-        <w:t>EmailField</w:t>
-      </w:r>
-      <w:proofErr w:type="spellEnd"/>
-      <w:r>
-        <w:t>: almacena correos electrónicos y valida automáticamente el formato.</w:t>
-      </w:r>
-    </w:p>
-    <w:p/>
-    <w:p>
-      <w:proofErr w:type="spellStart"/>
+        <w:t xml:space="preserve">        return self.nombre</w:t>
+      </w:r>
+    </w:p>
+    <w:p>
+      <w:r>
+        <w:t>CharField: define un campo de texto con longitud máxima.</w:t>
+      </w:r>
+    </w:p>
+    <w:p/>
+    <w:p>
+      <w:r>
+        <w:t>IntegerField: define un campo numérico entero.</w:t>
+      </w:r>
+    </w:p>
+    <w:p/>
+    <w:p>
+      <w:r>
+        <w:t>EmailField: almacena correos electrónicos y valida automáticamente el formato.</w:t>
+      </w:r>
+    </w:p>
+    <w:p/>
+    <w:p>
       <w:r>
         <w:t>def</w:t>
       </w:r>
-      <w:proofErr w:type="spellEnd"/>
-      <w:r>
-        <w:t>__</w:t>
-      </w:r>
-      <w:proofErr w:type="spellStart"/>
-      <w:r>
-        <w:t>str</w:t>
-      </w:r>
-      <w:proofErr w:type="spellEnd"/>
-      <w:r>
-        <w:t>__(</w:t>
-      </w:r>
-      <w:proofErr w:type="spellStart"/>
+      <w:r>
+        <w:t>__str__(</w:t>
+      </w:r>
       <w:r>
         <w:t>self</w:t>
       </w:r>
-      <w:proofErr w:type="spellEnd"/>
       <w:r>
         <w:t>): método que define la representación de un objeto como cadena.</w:t>
       </w:r>
@@ -2818,7 +2105,7 @@
           <w:rFonts w:eastAsiaTheme="minorHAnsi"/>
         </w:rPr>
       </w:pPr>
-      <w:bookmarkStart w:id="9" w:name="_Toc207383091"/>
+      <w:bookmarkStart w:id="9" w:name="_Toc207241381"/>
       <w:r>
         <w:rPr>
           <w:rFonts w:eastAsiaTheme="minorHAnsi"/>
@@ -2829,15 +2116,7 @@
     </w:p>
     <w:p>
       <w:r>
-        <w:t xml:space="preserve">Las vistas en Django son funciones o clases que procesan las solicitudes HTTP y devuelven respuestas. Pueden devolver HTML, JSON o redireccionar a otras </w:t>
-      </w:r>
-      <w:proofErr w:type="spellStart"/>
-      <w:r>
-        <w:t>URLs</w:t>
-      </w:r>
-      <w:proofErr w:type="spellEnd"/>
-      <w:r>
-        <w:t xml:space="preserve"> según la lógica de la aplicación.</w:t>
+        <w:t>Las vistas en Django son funciones o clases que procesan las solicitudes HTTP y devuelven respuestas. Pueden devolver HTML, JSON o redireccionar a otras URLs según la lógica de la aplicación.</w:t>
       </w:r>
       <w:sdt>
         <w:sdtPr>
@@ -2883,32 +2162,28 @@
         <w:rPr>
           <w:lang w:val="en-US"/>
         </w:rPr>
-        <w:t xml:space="preserve">from </w:t>
-      </w:r>
-      <w:proofErr w:type="spellStart"/>
-      <w:proofErr w:type="gramStart"/>
-      <w:r>
+        <w:t>from django.http import HttpResponse</w:t>
+      </w:r>
+    </w:p>
+    <w:p>
+      <w:pPr>
         <w:rPr>
           <w:lang w:val="en-US"/>
         </w:rPr>
-        <w:t>django.http</w:t>
-      </w:r>
-      <w:proofErr w:type="spellEnd"/>
-      <w:proofErr w:type="gramEnd"/>
-      <w:r>
+      </w:pPr>
+    </w:p>
+    <w:p>
+      <w:pPr>
         <w:rPr>
           <w:lang w:val="en-US"/>
         </w:rPr>
-        <w:t xml:space="preserve"> import </w:t>
-      </w:r>
-      <w:proofErr w:type="spellStart"/>
+      </w:pPr>
       <w:r>
         <w:rPr>
           <w:lang w:val="en-US"/>
         </w:rPr>
-        <w:t>HttpResponse</w:t>
-      </w:r>
-      <w:proofErr w:type="spellEnd"/>
+        <w:t>def saludo(request):</w:t>
+      </w:r>
     </w:p>
     <w:p>
       <w:pPr>
@@ -2916,154 +2191,58 @@
           <w:lang w:val="en-US"/>
         </w:rPr>
       </w:pPr>
-    </w:p>
-    <w:p>
-      <w:pPr>
+      <w:r>
         <w:rPr>
           <w:lang w:val="en-US"/>
         </w:rPr>
-      </w:pPr>
-      <w:r>
+        <w:t xml:space="preserve">    return HttpResponse('Hola desde Django Backend')</w:t>
+      </w:r>
+    </w:p>
+    <w:p>
+      <w:pPr>
         <w:rPr>
           <w:lang w:val="en-US"/>
         </w:rPr>
-        <w:t xml:space="preserve">def </w:t>
-      </w:r>
-      <w:proofErr w:type="spellStart"/>
-      <w:r>
+      </w:pPr>
+    </w:p>
+    <w:p>
+      <w:pPr>
         <w:rPr>
           <w:lang w:val="en-US"/>
         </w:rPr>
-        <w:t>saludo</w:t>
-      </w:r>
-      <w:proofErr w:type="spellEnd"/>
-      <w:r>
+      </w:pPr>
+    </w:p>
+    <w:p>
+      <w:r>
+        <w:t>En aplicaciones más complejas, las vistas se combinan con modelos y templates para generar páginas dinámicas y manejar formularios, autenticación de usuarios y otras funcionalidades del backend.</w:t>
+      </w:r>
+    </w:p>
+    <w:p/>
+    <w:p>
+      <w:pPr>
+        <w:pStyle w:val="Ttulo2"/>
+        <w:rPr>
+          <w:rFonts w:eastAsiaTheme="minorHAnsi"/>
+        </w:rPr>
+      </w:pPr>
+      <w:bookmarkStart w:id="10" w:name="_Toc207241382"/>
+      <w:r>
+        <w:rPr>
+          <w:rFonts w:eastAsiaTheme="minorHAnsi"/>
+        </w:rPr>
+        <w:t>URLs</w:t>
+      </w:r>
+      <w:bookmarkEnd w:id="10"/>
+    </w:p>
+    <w:p/>
+    <w:p>
+      <w:pPr>
         <w:rPr>
           <w:lang w:val="en-US"/>
         </w:rPr>
-        <w:t>(request):</w:t>
-      </w:r>
-    </w:p>
-    <w:p>
-      <w:pPr>
-        <w:rPr>
-          <w:lang w:val="en-US"/>
-        </w:rPr>
-      </w:pPr>
-      <w:r>
-        <w:rPr>
-          <w:lang w:val="en-US"/>
-        </w:rPr>
-        <w:t xml:space="preserve">    return </w:t>
-      </w:r>
-      <w:proofErr w:type="spellStart"/>
-      <w:proofErr w:type="gramStart"/>
-      <w:r>
-        <w:rPr>
-          <w:lang w:val="en-US"/>
-        </w:rPr>
-        <w:t>HttpResponse</w:t>
-      </w:r>
-      <w:proofErr w:type="spellEnd"/>
-      <w:r>
-        <w:rPr>
-          <w:lang w:val="en-US"/>
-        </w:rPr>
-        <w:t>(</w:t>
-      </w:r>
-      <w:proofErr w:type="gramEnd"/>
-      <w:r>
-        <w:rPr>
-          <w:lang w:val="en-US"/>
-        </w:rPr>
-        <w:t xml:space="preserve">'Hola </w:t>
-      </w:r>
-      <w:proofErr w:type="spellStart"/>
-      <w:r>
-        <w:rPr>
-          <w:lang w:val="en-US"/>
-        </w:rPr>
-        <w:t>desde</w:t>
-      </w:r>
-      <w:proofErr w:type="spellEnd"/>
-      <w:r>
-        <w:rPr>
-          <w:lang w:val="en-US"/>
-        </w:rPr>
-        <w:t xml:space="preserve"> Django Backend')</w:t>
-      </w:r>
-    </w:p>
-    <w:p>
-      <w:pPr>
-        <w:rPr>
-          <w:lang w:val="en-US"/>
-        </w:rPr>
-      </w:pPr>
-    </w:p>
-    <w:p>
-      <w:pPr>
-        <w:rPr>
-          <w:lang w:val="en-US"/>
-        </w:rPr>
-      </w:pPr>
-    </w:p>
-    <w:p>
-      <w:r>
-        <w:t xml:space="preserve">En aplicaciones más complejas, las vistas se combinan con modelos y </w:t>
-      </w:r>
-      <w:proofErr w:type="spellStart"/>
-      <w:r>
-        <w:t>templates</w:t>
-      </w:r>
-      <w:proofErr w:type="spellEnd"/>
-      <w:r>
-        <w:t xml:space="preserve"> para generar páginas dinámicas y manejar formularios, autenticación de usuarios y otras funcionalidades del </w:t>
-      </w:r>
-      <w:proofErr w:type="spellStart"/>
-      <w:r>
-        <w:t>backend</w:t>
-      </w:r>
-      <w:proofErr w:type="spellEnd"/>
-      <w:r>
-        <w:t>.</w:t>
-      </w:r>
-    </w:p>
-    <w:p/>
-    <w:p>
-      <w:pPr>
-        <w:pStyle w:val="Ttulo2"/>
-        <w:rPr>
-          <w:rFonts w:eastAsiaTheme="minorHAnsi"/>
-        </w:rPr>
-      </w:pPr>
-      <w:bookmarkStart w:id="10" w:name="_Toc207383092"/>
-      <w:proofErr w:type="spellStart"/>
-      <w:r>
-        <w:rPr>
-          <w:rFonts w:eastAsiaTheme="minorHAnsi"/>
-        </w:rPr>
-        <w:t>URLs</w:t>
-      </w:r>
-      <w:bookmarkEnd w:id="10"/>
-      <w:proofErr w:type="spellEnd"/>
-    </w:p>
-    <w:p/>
-    <w:p>
-      <w:pPr>
-        <w:rPr>
-          <w:lang w:val="en-US"/>
-        </w:rPr>
-      </w:pPr>
-      <w:r>
-        <w:t xml:space="preserve">Las </w:t>
-      </w:r>
-      <w:proofErr w:type="spellStart"/>
-      <w:r>
-        <w:t>URLs</w:t>
-      </w:r>
-      <w:proofErr w:type="spellEnd"/>
-      <w:r>
-        <w:t xml:space="preserve"> son las rutas que conectan las solicitudes HTTP con las vistas correspondientes. En Django, se definen en archivos urls.py dentro del proyecto y las aplicaciones.</w:t>
+      </w:pPr>
+      <w:r>
+        <w:t>Las URLs son las rutas que conectan las solicitudes HTTP con las vistas correspondientes. En Django, se definen en archivos urls.py dentro del proyecto y las aplicaciones.</w:t>
       </w:r>
       <w:sdt>
         <w:sdtPr>
@@ -3107,51 +2286,46 @@
           <w:lang w:val="en-US"/>
         </w:rPr>
       </w:pPr>
-      <w:proofErr w:type="spellStart"/>
       <w:r>
         <w:rPr>
           <w:rFonts w:eastAsiaTheme="minorHAnsi"/>
           <w:lang w:val="en-US"/>
         </w:rPr>
-        <w:t>Ejemplo</w:t>
-      </w:r>
-      <w:proofErr w:type="spellEnd"/>
-      <w:r>
-        <w:rPr>
-          <w:rFonts w:eastAsiaTheme="minorHAnsi"/>
+        <w:t>Ejemplo:</w:t>
+      </w:r>
+    </w:p>
+    <w:p>
+      <w:pPr>
+        <w:rPr>
           <w:lang w:val="en-US"/>
         </w:rPr>
-        <w:t>:</w:t>
-      </w:r>
-    </w:p>
-    <w:p>
-      <w:pPr>
+      </w:pPr>
+      <w:r>
         <w:rPr>
           <w:lang w:val="en-US"/>
         </w:rPr>
-      </w:pPr>
-      <w:r>
+        <w:t>from django.urls import path</w:t>
+      </w:r>
+    </w:p>
+    <w:p>
+      <w:pPr>
         <w:rPr>
           <w:lang w:val="en-US"/>
         </w:rPr>
-        <w:t xml:space="preserve">from </w:t>
-      </w:r>
-      <w:proofErr w:type="spellStart"/>
-      <w:proofErr w:type="gramStart"/>
+      </w:pPr>
       <w:r>
         <w:rPr>
           <w:lang w:val="en-US"/>
         </w:rPr>
-        <w:t>django.urls</w:t>
-      </w:r>
-      <w:proofErr w:type="spellEnd"/>
-      <w:proofErr w:type="gramEnd"/>
-      <w:r>
+        <w:t>from . import views</w:t>
+      </w:r>
+    </w:p>
+    <w:p>
+      <w:pPr>
         <w:rPr>
           <w:lang w:val="en-US"/>
         </w:rPr>
-        <w:t xml:space="preserve"> import path</w:t>
-      </w:r>
+      </w:pPr>
     </w:p>
     <w:p>
       <w:pPr>
@@ -3159,104 +2333,30 @@
           <w:lang w:val="en-US"/>
         </w:rPr>
       </w:pPr>
-      <w:proofErr w:type="gramStart"/>
       <w:r>
         <w:rPr>
           <w:lang w:val="en-US"/>
         </w:rPr>
-        <w:t>from .</w:t>
-      </w:r>
-      <w:proofErr w:type="gramEnd"/>
-      <w:r>
+        <w:t>urlpatterns = [</w:t>
+      </w:r>
+    </w:p>
+    <w:p>
+      <w:pPr>
         <w:rPr>
           <w:lang w:val="en-US"/>
         </w:rPr>
-        <w:t xml:space="preserve"> import views</w:t>
-      </w:r>
-    </w:p>
-    <w:p>
-      <w:pPr>
+      </w:pPr>
+      <w:r>
         <w:rPr>
           <w:lang w:val="en-US"/>
         </w:rPr>
-      </w:pPr>
-    </w:p>
-    <w:p>
-      <w:pPr>
+        <w:t xml:space="preserve">    </w:t>
+      </w:r>
+      <w:r>
         <w:rPr>
           <w:lang w:val="en-US"/>
         </w:rPr>
-      </w:pPr>
-      <w:proofErr w:type="spellStart"/>
-      <w:r>
-        <w:rPr>
-          <w:lang w:val="en-US"/>
-        </w:rPr>
-        <w:t>urlpatterns</w:t>
-      </w:r>
-      <w:proofErr w:type="spellEnd"/>
-      <w:r>
-        <w:rPr>
-          <w:lang w:val="en-US"/>
-        </w:rPr>
-        <w:t xml:space="preserve"> = [</w:t>
-      </w:r>
-    </w:p>
-    <w:p>
-      <w:pPr>
-        <w:rPr>
-          <w:lang w:val="en-US"/>
-        </w:rPr>
-      </w:pPr>
-      <w:r>
-        <w:rPr>
-          <w:lang w:val="en-US"/>
-        </w:rPr>
-        <w:t xml:space="preserve">    </w:t>
-      </w:r>
-      <w:proofErr w:type="gramStart"/>
-      <w:r>
-        <w:rPr>
-          <w:lang w:val="en-US"/>
-        </w:rPr>
-        <w:t>path(</w:t>
-      </w:r>
-      <w:proofErr w:type="gramEnd"/>
-      <w:r>
-        <w:rPr>
-          <w:lang w:val="en-US"/>
-        </w:rPr>
-        <w:t>'</w:t>
-      </w:r>
-      <w:proofErr w:type="spellStart"/>
-      <w:r>
-        <w:rPr>
-          <w:lang w:val="en-US"/>
-        </w:rPr>
-        <w:t>saludo</w:t>
-      </w:r>
-      <w:proofErr w:type="spellEnd"/>
-      <w:r>
-        <w:rPr>
-          <w:lang w:val="en-US"/>
-        </w:rPr>
-        <w:t xml:space="preserve">/', </w:t>
-      </w:r>
-      <w:proofErr w:type="spellStart"/>
-      <w:proofErr w:type="gramStart"/>
-      <w:r>
-        <w:rPr>
-          <w:lang w:val="en-US"/>
-        </w:rPr>
-        <w:t>views.saludo</w:t>
-      </w:r>
-      <w:proofErr w:type="spellEnd"/>
-      <w:proofErr w:type="gramEnd"/>
-      <w:r>
-        <w:rPr>
-          <w:lang w:val="en-US"/>
-        </w:rPr>
-        <w:t>),</w:t>
+        <w:t>path('saludo/', views.saludo),</w:t>
       </w:r>
     </w:p>
     <w:p>
@@ -3271,39 +2371,19 @@
       </w:pPr>
     </w:p>
     <w:p>
-      <w:proofErr w:type="spellStart"/>
-      <w:r>
-        <w:t>path</w:t>
-      </w:r>
-      <w:proofErr w:type="spellEnd"/>
-      <w:r>
-        <w:t>: define la ruta URL.</w:t>
-      </w:r>
-    </w:p>
-    <w:p>
-      <w:proofErr w:type="spellStart"/>
-      <w:proofErr w:type="gramStart"/>
-      <w:r>
-        <w:t>views.saludo</w:t>
-      </w:r>
-      <w:proofErr w:type="spellEnd"/>
-      <w:proofErr w:type="gramEnd"/>
-      <w:r>
-        <w:t>: indica la vista que se ejecutará al acceder a la ruta.</w:t>
-      </w:r>
-    </w:p>
-    <w:p/>
-    <w:p>
-      <w:r>
-        <w:t xml:space="preserve">El uso de un sistema de </w:t>
-      </w:r>
-      <w:proofErr w:type="spellStart"/>
-      <w:r>
-        <w:t>URLs</w:t>
-      </w:r>
-      <w:proofErr w:type="spellEnd"/>
-      <w:r>
-        <w:t xml:space="preserve"> organizado facilita la escalabilidad y el mantenimiento del proyecto.</w:t>
+      <w:r>
+        <w:t>path: define la ruta URL.</w:t>
+      </w:r>
+    </w:p>
+    <w:p>
+      <w:r>
+        <w:t>views.saludo: indica la vista que se ejecutará al acceder a la ruta.</w:t>
+      </w:r>
+    </w:p>
+    <w:p/>
+    <w:p>
+      <w:r>
+        <w:t>El uso de un sistema de URLs organizado facilita la escalabilidad y el mantenimiento del proyecto.</w:t>
       </w:r>
     </w:p>
     <w:p/>
@@ -3314,8 +2394,7 @@
           <w:rFonts w:eastAsiaTheme="minorHAnsi"/>
         </w:rPr>
       </w:pPr>
-      <w:bookmarkStart w:id="11" w:name="_Toc207383093"/>
-      <w:proofErr w:type="spellStart"/>
+      <w:bookmarkStart w:id="11" w:name="_Toc207241383"/>
       <w:r>
         <w:rPr>
           <w:rFonts w:eastAsiaTheme="minorHAnsi"/>
@@ -3323,19 +2402,10 @@
         <w:t>Templates</w:t>
       </w:r>
       <w:bookmarkEnd w:id="11"/>
-      <w:proofErr w:type="spellEnd"/>
-    </w:p>
-    <w:p>
-      <w:r>
-        <w:t xml:space="preserve">Django utiliza un sistema de plantillas que permite generar HTML dinámico y separar la lógica del </w:t>
-      </w:r>
-      <w:proofErr w:type="spellStart"/>
-      <w:r>
-        <w:t>backend</w:t>
-      </w:r>
-      <w:proofErr w:type="spellEnd"/>
-      <w:r>
-        <w:t xml:space="preserve"> del diseño visual. Esto ayuda a mantener el código limpio y facilita la colaboración entre desarrolladores y diseñadores.</w:t>
+    </w:p>
+    <w:p>
+      <w:r>
+        <w:t>Django utiliza un sistema de plantillas que permite generar HTML dinámico y separar la lógica del backend del diseño visual. Esto ayuda a mantener el código limpio y facilita la colaboración entre desarrolladores y diseñadores.</w:t>
       </w:r>
       <w:sdt>
         <w:sdtPr>
@@ -3372,71 +2442,26 @@
         </w:rPr>
       </w:pPr>
       <w:r>
-        <w:t xml:space="preserve">Ejemplo de </w:t>
-      </w:r>
-      <w:proofErr w:type="spellStart"/>
-      <w:r>
-        <w:t>template</w:t>
-      </w:r>
-      <w:proofErr w:type="spellEnd"/>
-      <w:r>
-        <w:t>:</w:t>
-      </w:r>
-    </w:p>
-    <w:p/>
-    <w:p>
-      <w:r>
-        <w:t xml:space="preserve">&lt;h1&gt;Bienvenido </w:t>
-      </w:r>
-      <w:proofErr w:type="gramStart"/>
-      <w:r>
-        <w:t>{{ nombre</w:t>
-      </w:r>
-      <w:proofErr w:type="gramEnd"/>
-      <w:r>
-        <w:t xml:space="preserve"> </w:t>
-      </w:r>
-      <w:proofErr w:type="gramStart"/>
-      <w:r>
-        <w:t>}}&lt;</w:t>
-      </w:r>
-      <w:proofErr w:type="gramEnd"/>
-      <w:r>
-        <w:t>/h1&gt;</w:t>
-      </w:r>
-    </w:p>
-    <w:p/>
-    <w:p/>
-    <w:p>
-      <w:proofErr w:type="gramStart"/>
-      <w:r>
-        <w:t>{{ nombre</w:t>
-      </w:r>
-      <w:proofErr w:type="gramEnd"/>
-      <w:r>
-        <w:t xml:space="preserve"> }}: muestra el valor de la variable nombre enviada desde la vista.</w:t>
-      </w:r>
-    </w:p>
-    <w:p/>
-    <w:p>
-      <w:r>
-        <w:t xml:space="preserve">Los </w:t>
-      </w:r>
-      <w:proofErr w:type="spellStart"/>
-      <w:r>
-        <w:t>templates</w:t>
-      </w:r>
-      <w:proofErr w:type="spellEnd"/>
-      <w:r>
-        <w:t xml:space="preserve"> pueden extenderse mediante {% </w:t>
-      </w:r>
-      <w:proofErr w:type="spellStart"/>
-      <w:r>
-        <w:t>extends</w:t>
-      </w:r>
-      <w:proofErr w:type="spellEnd"/>
-      <w:r>
-        <w:t xml:space="preserve"> %} y {% block %} para reutilizar estructuras comunes (por ejemplo, encabezados y pies de página).</w:t>
+        <w:t>Ejemplo de template:</w:t>
+      </w:r>
+    </w:p>
+    <w:p/>
+    <w:p>
+      <w:r>
+        <w:t>&lt;h1&gt;Bienvenido {{ nombre }}&lt;/h1&gt;</w:t>
+      </w:r>
+    </w:p>
+    <w:p/>
+    <w:p/>
+    <w:p>
+      <w:r>
+        <w:t>{{ nombre }}: muestra el valor de la variable nombre enviada desde la vista.</w:t>
+      </w:r>
+    </w:p>
+    <w:p/>
+    <w:p>
+      <w:r>
+        <w:t>Los templates pueden extenderse mediante {% extends %} y {% block %} para reutilizar estructuras comunes (por ejemplo, encabezados y pies de página).</w:t>
       </w:r>
     </w:p>
     <w:p/>
@@ -3447,7 +2472,7 @@
           <w:rFonts w:eastAsiaTheme="minorHAnsi"/>
         </w:rPr>
       </w:pPr>
-      <w:bookmarkStart w:id="12" w:name="_Toc207383094"/>
+      <w:bookmarkStart w:id="12" w:name="_Toc207241384"/>
       <w:r>
         <w:rPr>
           <w:rFonts w:eastAsiaTheme="minorHAnsi"/>
@@ -3459,23 +2484,7 @@
     <w:p/>
     <w:p>
       <w:r>
-        <w:t xml:space="preserve">El </w:t>
-      </w:r>
-      <w:proofErr w:type="spellStart"/>
-      <w:r>
-        <w:t>backend</w:t>
-      </w:r>
-      <w:proofErr w:type="spellEnd"/>
-      <w:r>
-        <w:t xml:space="preserve"> se encarga de recibir solicitudes HTTP (GET, POST, PUT, DELETE), procesarlas mediante vistas y modelos, y enviar una respuesta adecuada al </w:t>
-      </w:r>
-      <w:proofErr w:type="spellStart"/>
-      <w:r>
-        <w:t>frontend</w:t>
-      </w:r>
-      <w:proofErr w:type="spellEnd"/>
-      <w:r>
-        <w:t>. Esto incluye:</w:t>
+        <w:t>El backend se encarga de recibir solicitudes HTTP (GET, POST, PUT, DELETE), procesarlas mediante vistas y modelos, y enviar una respuesta adecuada al frontend. Esto incluye:</w:t>
       </w:r>
     </w:p>
     <w:p/>
@@ -3506,15 +2515,7 @@
     <w:p/>
     <w:p>
       <w:r>
-        <w:t xml:space="preserve">Por ejemplo, al crear un nuevo pedido, la solicitud POST enviada desde el </w:t>
-      </w:r>
-      <w:proofErr w:type="spellStart"/>
-      <w:r>
-        <w:t>frontend</w:t>
-      </w:r>
-      <w:proofErr w:type="spellEnd"/>
-      <w:r>
-        <w:t xml:space="preserve"> se procesa en la vista correspondiente, se guarda en la base de datos mediante el modelo Pedido y luego se redirige al usuario a la lista de pedidos actualizada.</w:t>
+        <w:t>Por ejemplo, al crear un nuevo pedido, la solicitud POST enviada desde el frontend se procesa en la vista correspondiente, se guarda en la base de datos mediante el modelo Pedido y luego se redirige al usuario a la lista de pedidos actualizada.</w:t>
       </w:r>
       <w:sdt>
         <w:sdtPr>
@@ -3565,321 +2566,218 @@
     <w:p/>
     <w:p>
       <w:pPr>
-        <w:pStyle w:val="Ttulo1"/>
-      </w:pPr>
-      <w:bookmarkStart w:id="13" w:name="_Toc207383095"/>
+        <w:ind w:firstLine="0"/>
+        <w:jc w:val="center"/>
+        <w:rPr>
+          <w:b/>
+        </w:rPr>
+      </w:pPr>
       <w:r>
         <w:lastRenderedPageBreak/>
         <w:t>Base de datos SQL Server</w:t>
       </w:r>
-      <w:bookmarkEnd w:id="13"/>
-    </w:p>
-    <w:p>
-      <w:pPr>
-        <w:pStyle w:val="Ttulo2"/>
-      </w:pPr>
-      <w:bookmarkStart w:id="14" w:name="_Toc207383096"/>
-      <w:r>
+    </w:p>
+    <w:p>
+      <w:pPr>
+        <w:ind w:firstLine="0"/>
+        <w:jc w:val="left"/>
+        <w:rPr>
+          <w:bCs/>
+          <w:color w:val="000000" w:themeColor="text1"/>
+        </w:rPr>
+      </w:pPr>
+      <w:r>
+        <w:rPr>
+          <w:bCs/>
+          <w:color w:val="000000" w:themeColor="text1"/>
+        </w:rPr>
         <w:t>¿Qué es SQL Server?</w:t>
       </w:r>
-      <w:bookmarkEnd w:id="14"/>
-    </w:p>
-    <w:p>
-      <w:r>
-        <w:t xml:space="preserve">SQL Server es un sistema de gestión de bases de datos relacionales (RDBMS) desarrollado por Microsoft, diseñado para almacenar, organizar y administrar datos de manera estructurada y segura. Su arquitectura permite manejar grandes volúmenes de información, facilitando el acceso concurrente por múltiples usuarios y aplicaciones. SQL Server utiliza el lenguaje de consulta estructurada (SQL) como base, y extiende sus capacidades mediante </w:t>
-      </w:r>
-      <w:proofErr w:type="spellStart"/>
-      <w:r>
-        <w:t>Transact</w:t>
-      </w:r>
-      <w:proofErr w:type="spellEnd"/>
-      <w:r>
-        <w:t xml:space="preserve">-SQL (T-SQL), un dialecto propio que incorpora funciones avanzadas como procedimientos almacenados, </w:t>
-      </w:r>
-      <w:proofErr w:type="spellStart"/>
-      <w:r>
-        <w:t>triggers</w:t>
-      </w:r>
-      <w:proofErr w:type="spellEnd"/>
-      <w:r>
-        <w:t>, manejo de errores y control de flujo.</w:t>
-      </w:r>
-    </w:p>
-    <w:p>
-      <w:r>
-        <w:t xml:space="preserve">Este sistema se integra fácilmente con otras tecnologías del ecosistema Microsoft, como .NET, Azure y </w:t>
-      </w:r>
-      <w:proofErr w:type="spellStart"/>
-      <w:r>
-        <w:t>Power</w:t>
-      </w:r>
-      <w:proofErr w:type="spellEnd"/>
-      <w:r>
-        <w:t xml:space="preserve"> BI, y también ofrece compatibilidad con estándares abiertos, lo que lo convierte en una plataforma versátil para desarrolladores, analistas y administradores de sistemas. SQL Server está disponible en diversas ediciones (Express, Standard, Enterprise, </w:t>
-      </w:r>
-      <w:proofErr w:type="spellStart"/>
-      <w:r>
-        <w:t>Developer</w:t>
-      </w:r>
-      <w:proofErr w:type="spellEnd"/>
-      <w:r>
-        <w:t>), cada una adaptada a distintos niveles de complejidad, presupuesto y carga de trabajo, desde proyectos personales hasta infraestructuras empresariales de misión crítica.</w:t>
-      </w:r>
-    </w:p>
-    <w:p>
-      <w:r>
+    </w:p>
+    <w:p>
+      <w:pPr>
+        <w:ind w:firstLine="0"/>
+        <w:jc w:val="left"/>
+        <w:rPr>
+          <w:bCs/>
+          <w:color w:val="000000" w:themeColor="text1"/>
+        </w:rPr>
+      </w:pPr>
+      <w:r>
+        <w:rPr>
+          <w:bCs/>
+          <w:color w:val="000000" w:themeColor="text1"/>
+        </w:rPr>
+        <w:t>SQL Server es un sistema de gestión de bases de datos relacionales (RDBMS) desarrollado por Microsoft, diseñado para almacenar, organizar y administrar datos de manera estructurada y segura. Su arquitectura permite manejar grandes volúmenes de información, facilitando el acceso concurrente por múltiples usuarios y aplicaciones. SQL Server utiliza el lenguaje de consulta estructurada (SQL) como base, y extiende sus capacidades mediante Transact-SQL (T-SQL), un dialecto propio que incorpora funciones avanzadas como procedimientos almacenados, triggers, manejo de errores y control de flujo.</w:t>
+      </w:r>
+    </w:p>
+    <w:p>
+      <w:pPr>
+        <w:ind w:firstLine="0"/>
+        <w:jc w:val="left"/>
+        <w:rPr>
+          <w:bCs/>
+          <w:color w:val="000000" w:themeColor="text1"/>
+        </w:rPr>
+      </w:pPr>
+      <w:r>
+        <w:rPr>
+          <w:bCs/>
+          <w:color w:val="000000" w:themeColor="text1"/>
+        </w:rPr>
+        <w:t>Este sistema se integra fácilmente con otras tecnologías del ecosistema Microsoft, como .NET, Azure y Power BI, y también ofrece compatibilidad con estándares abiertos, lo que lo convierte en una plataforma versátil para desarrolladores, analistas y administradores de sistemas. SQL Server está disponible en diversas ediciones (Express, Standard, Enterprise, Developer), cada una adaptada a distintos niveles de complejidad, presupuesto y carga de trabajo, desde proyectos personales hasta infraestructuras empresariales de misión crítica.</w:t>
+      </w:r>
+    </w:p>
+    <w:p>
+      <w:pPr>
+        <w:ind w:firstLine="0"/>
+        <w:jc w:val="left"/>
+        <w:rPr>
+          <w:bCs/>
+          <w:color w:val="000000" w:themeColor="text1"/>
+        </w:rPr>
+      </w:pPr>
+      <w:r>
+        <w:rPr>
+          <w:bCs/>
+          <w:color w:val="000000" w:themeColor="text1"/>
+        </w:rPr>
         <w:t>Además de su robustez técnica, SQL Server incluye herramientas gráficas como SQL Server Management Studio (SSMS), que permiten administrar bases de datos, ejecutar consultas, monitorear el rendimiento y configurar la seguridad de forma intuitiva. Su motor de base de datos está optimizado para garantizar alta disponibilidad, integridad de los datos y escalabilidad horizontal y vertical.</w:t>
       </w:r>
     </w:p>
     <w:p>
       <w:pPr>
-        <w:pStyle w:val="Ttulo3"/>
-      </w:pPr>
-      <w:bookmarkStart w:id="15" w:name="_Toc207383097"/>
-      <w:r>
+        <w:ind w:firstLine="0"/>
+        <w:jc w:val="left"/>
+        <w:rPr>
+          <w:bCs/>
+          <w:color w:val="000000" w:themeColor="text1"/>
+        </w:rPr>
+      </w:pPr>
+      <w:r>
+        <w:rPr>
+          <w:bCs/>
+          <w:color w:val="000000" w:themeColor="text1"/>
+        </w:rPr>
         <w:t>¿Cómo funciona?</w:t>
       </w:r>
-      <w:bookmarkEnd w:id="15"/>
-    </w:p>
-    <w:p>
-      <w:r>
+    </w:p>
+    <w:p>
+      <w:pPr>
+        <w:ind w:firstLine="0"/>
+        <w:jc w:val="left"/>
+        <w:rPr>
+          <w:bCs/>
+          <w:color w:val="000000" w:themeColor="text1"/>
+        </w:rPr>
+      </w:pPr>
+      <w:r>
+        <w:rPr>
+          <w:bCs/>
+          <w:color w:val="000000" w:themeColor="text1"/>
+        </w:rPr>
         <w:t>SQL Server opera bajo una arquitectura modular que combina almacenamiento eficiente, procesamiento de consultas, seguridad avanzada y conectividad con múltiples clientes. Sus componentes principales incluyen:</w:t>
       </w:r>
     </w:p>
     <w:p>
       <w:pPr>
-        <w:pStyle w:val="Ttulo4"/>
-      </w:pPr>
-      <w:r>
+        <w:pStyle w:val="Prrafodelista"/>
+        <w:numPr>
+          <w:ilvl w:val="0"/>
+          <w:numId w:val="4"/>
+        </w:numPr>
+        <w:jc w:val="left"/>
+        <w:rPr>
+          <w:bCs/>
+          <w:color w:val="000000" w:themeColor="text1"/>
+        </w:rPr>
+      </w:pPr>
+      <w:r>
+        <w:rPr>
+          <w:bCs/>
+          <w:color w:val="000000" w:themeColor="text1"/>
+        </w:rPr>
         <w:t>Almacenamiento de datos</w:t>
       </w:r>
     </w:p>
     <w:p>
-      <w:r>
+      <w:pPr>
+        <w:ind w:firstLine="0"/>
+        <w:jc w:val="left"/>
+        <w:rPr>
+          <w:bCs/>
+          <w:color w:val="000000" w:themeColor="text1"/>
+        </w:rPr>
+      </w:pPr>
+      <w:r>
+        <w:rPr>
+          <w:bCs/>
+          <w:color w:val="000000" w:themeColor="text1"/>
+        </w:rPr>
         <w:t>Los datos se organizan en tablas compuestas por filas y columnas, donde cada fila representa un registro y cada columna un atributo. A diferencia de una hoja de cálculo, SQL Server permite definir tipos de datos, restricciones, índices y relaciones entre tablas, lo que garantiza una estructura lógica y coherente. Además, el sistema gestiona automáticamente el espacio en disco, la fragmentación y la recuperación ante fallos.</w:t>
       </w:r>
     </w:p>
     <w:p>
       <w:pPr>
-        <w:pStyle w:val="Ttulo4"/>
-      </w:pPr>
-      <w:r>
+        <w:pStyle w:val="Prrafodelista"/>
+        <w:numPr>
+          <w:ilvl w:val="0"/>
+          <w:numId w:val="4"/>
+        </w:numPr>
+        <w:jc w:val="left"/>
+        <w:rPr>
+          <w:bCs/>
+          <w:color w:val="000000" w:themeColor="text1"/>
+        </w:rPr>
+      </w:pPr>
+      <w:r>
+        <w:rPr>
+          <w:bCs/>
+          <w:color w:val="000000" w:themeColor="text1"/>
+        </w:rPr>
         <w:t>Lenguaje SQL (T-SQL)</w:t>
       </w:r>
     </w:p>
     <w:p>
-      <w:r>
-        <w:t xml:space="preserve">Los usuarios interactúan con SQL Server mediante T-SQL, que permite ejecutar comandos para crear objetos (tablas, vistas, funciones), manipular datos (INSERT, UPDATE, DELETE), consultar información (SELECT con filtros, agrupaciones y </w:t>
-      </w:r>
-      <w:proofErr w:type="spellStart"/>
-      <w:r>
-        <w:t>joins</w:t>
-      </w:r>
-      <w:proofErr w:type="spellEnd"/>
-      <w:r>
-        <w:t>), y controlar transacciones. T-SQL también incluye estructuras de programación como bucles, condicionales y manejo de errores, lo que lo convierte en una herramienta poderosa para automatizar procesos dentro de la base de datos.</w:t>
-      </w:r>
-    </w:p>
-    <w:p>
-      <w:pPr>
-        <w:pStyle w:val="Ttulo4"/>
-      </w:pPr>
-      <w:r>
+      <w:pPr>
+        <w:ind w:firstLine="0"/>
+        <w:jc w:val="left"/>
+        <w:rPr>
+          <w:bCs/>
+          <w:color w:val="000000" w:themeColor="text1"/>
+        </w:rPr>
+      </w:pPr>
+      <w:r>
+        <w:rPr>
+          <w:bCs/>
+          <w:color w:val="000000" w:themeColor="text1"/>
+        </w:rPr>
+        <w:t>Los usuarios interactúan con SQL Server mediante T-SQL, que permite ejecutar comandos para crear objetos (tablas, vistas, funciones), manipular datos (INSERT, UPDATE, DELETE), consultar información (SELECT con filtros, agrupaciones y joins), y controlar transacciones. T-SQL también incluye estructuras de programación como bucles, condicionales y manejo de errores, lo que lo convierte en una herramienta poderosa para automatizar procesos dentro de la base de datos.</w:t>
+      </w:r>
+    </w:p>
+    <w:p>
+      <w:pPr>
+        <w:pStyle w:val="Prrafodelista"/>
+        <w:numPr>
+          <w:ilvl w:val="0"/>
+          <w:numId w:val="4"/>
+        </w:numPr>
+        <w:jc w:val="left"/>
+        <w:rPr>
+          <w:bCs/>
+          <w:color w:val="000000" w:themeColor="text1"/>
+        </w:rPr>
+      </w:pPr>
+      <w:r>
+        <w:rPr>
+          <w:bCs/>
+          <w:color w:val="000000" w:themeColor="text1"/>
+        </w:rPr>
         <w:lastRenderedPageBreak/>
         <w:t>Modelo cliente-servidor</w:t>
       </w:r>
     </w:p>
     <w:p>
-      <w:r>
-        <w:t>SQL Server sigue el paradigma cliente-servidor, donde las aplicaciones cliente (como sitios web, sistemas ERP o herramientas de análisis) envían solicitudes al servidor de base de datos. El servidor procesa esas solicitudes, accede a los datos y devuelve los resultados. Esta comunicación puede realizarse localmente o a través de redes, incluyendo conexiones seguras por internet. El modelo permite escalabilidad, separación de responsabilidades y acceso concurrente por múltiples usuarios.</w:t>
-      </w:r>
-    </w:p>
-    <w:p>
-      <w:pPr>
-        <w:pStyle w:val="Ttulo4"/>
-      </w:pPr>
-      <w:r>
-        <w:t>Integridad de los datos</w:t>
-      </w:r>
-    </w:p>
-    <w:p>
-      <w:pPr>
-        <w:ind w:firstLine="0"/>
-      </w:pPr>
-      <w:r>
-        <w:t>Para garantizar la fiabilidad de la información, SQL Server implementa mecanismos como:</w:t>
-      </w:r>
-    </w:p>
-    <w:p>
-      <w:r>
-        <w:t>Integridad referencial: Uso de claves foráneas para relacionar tablas y evitar inconsistencias.</w:t>
-      </w:r>
-    </w:p>
-    <w:p>
-      <w:r>
-        <w:t>Restricciones: Validación de datos mediante reglas como NOT NULL, CHECK, UNIQUE.</w:t>
-      </w:r>
-    </w:p>
-    <w:p>
-      <w:r>
-        <w:t>Propiedades ACID: Aseguran que las transacciones sean Atómicas, Consistentes, Aisladas y Duraderas, lo que protege los datos ante errores, caídas del sistema o accesos simultáneos.</w:t>
-      </w:r>
-    </w:p>
-    <w:p>
-      <w:pPr>
-        <w:pStyle w:val="Ttulo3"/>
-      </w:pPr>
-      <w:bookmarkStart w:id="16" w:name="_Toc207383098"/>
-      <w:r>
-        <w:t>¿Para qué se utiliza?</w:t>
-      </w:r>
-      <w:bookmarkEnd w:id="16"/>
-    </w:p>
-    <w:p>
-      <w:r>
-        <w:t>SQL Server es una herramienta fundamental en múltiples contextos tecnológicos y empresariales. Sus principales usos incluyen:</w:t>
-      </w:r>
-    </w:p>
-    <w:p>
-      <w:pPr>
-        <w:pStyle w:val="Ttulo4"/>
-      </w:pPr>
-      <w:r>
-        <w:t>Gestión de información estructurada</w:t>
-      </w:r>
-    </w:p>
-    <w:p>
-      <w:r>
-        <w:t>Permite almacenar y organizar grandes volúmenes de datos, como registros de clientes, inventarios, transacciones financieras, historiales médicos o contenidos multimedia. Su capacidad para definir relaciones entre entidades facilita la creación de modelos de datos complejos y precisos.</w:t>
-      </w:r>
-    </w:p>
-    <w:p>
-      <w:pPr>
-        <w:pStyle w:val="Ttulo4"/>
-      </w:pPr>
-      <w:r>
-        <w:t>Soporte para aplicaciones empresariales</w:t>
-      </w:r>
-    </w:p>
-    <w:p>
-      <w:r>
-        <w:t>SQL Server es el motor detrás de muchas aplicaciones críticas, tanto web como de escritorio. Proporciona una base sólida para sistemas de facturación, comercio electrónico, gestión de recursos humanos, control de producción, entre otros. Su rendimiento y seguridad lo hacen ideal para entornos que requieren alta disponibilidad y protección de datos sensibles.</w:t>
-      </w:r>
-    </w:p>
-    <w:p>
-      <w:pPr>
-        <w:pStyle w:val="Ttulo4"/>
-      </w:pPr>
-      <w:r>
-        <w:t>Análisis de datos e inteligencia empresarial</w:t>
-      </w:r>
-    </w:p>
-    <w:p>
-      <w:r>
-        <w:t xml:space="preserve">Incluye herramientas como SQL Server </w:t>
-      </w:r>
-      <w:proofErr w:type="spellStart"/>
-      <w:r>
-        <w:t>Analysis</w:t>
-      </w:r>
-      <w:proofErr w:type="spellEnd"/>
-      <w:r>
-        <w:t xml:space="preserve"> </w:t>
-      </w:r>
-      <w:proofErr w:type="spellStart"/>
-      <w:r>
-        <w:t>Services</w:t>
-      </w:r>
-      <w:proofErr w:type="spellEnd"/>
-      <w:r>
-        <w:t xml:space="preserve"> (SSAS), </w:t>
-      </w:r>
-      <w:proofErr w:type="spellStart"/>
-      <w:r>
-        <w:t>Integration</w:t>
-      </w:r>
-      <w:proofErr w:type="spellEnd"/>
-      <w:r>
-        <w:t xml:space="preserve"> </w:t>
-      </w:r>
-      <w:proofErr w:type="spellStart"/>
-      <w:r>
-        <w:t>Services</w:t>
-      </w:r>
-      <w:proofErr w:type="spellEnd"/>
-      <w:r>
-        <w:t xml:space="preserve"> (SSIS) y </w:t>
-      </w:r>
-      <w:proofErr w:type="spellStart"/>
-      <w:r>
-        <w:t>Reporting</w:t>
-      </w:r>
-      <w:proofErr w:type="spellEnd"/>
-      <w:r>
-        <w:t xml:space="preserve"> </w:t>
-      </w:r>
-      <w:proofErr w:type="spellStart"/>
-      <w:r>
-        <w:t>Services</w:t>
-      </w:r>
-      <w:proofErr w:type="spellEnd"/>
-      <w:r>
-        <w:t xml:space="preserve"> (SSRS), que permiten realizar análisis multidimensionales, integrar datos desde múltiples fuentes y generar informes dinámicos. Además, se puede integrar con plataformas de machine </w:t>
-      </w:r>
-      <w:proofErr w:type="spellStart"/>
-      <w:r>
-        <w:t>learning</w:t>
-      </w:r>
-      <w:proofErr w:type="spellEnd"/>
-      <w:r>
-        <w:t xml:space="preserve">, servicios cognitivos y visualización de datos como </w:t>
-      </w:r>
-      <w:proofErr w:type="spellStart"/>
-      <w:r>
-        <w:t>Power</w:t>
-      </w:r>
-      <w:proofErr w:type="spellEnd"/>
-      <w:r>
-        <w:t xml:space="preserve"> BI, lo que potencia la toma de decisiones basada en datos.</w:t>
-      </w:r>
-    </w:p>
-    <w:p>
-      <w:pPr>
-        <w:pStyle w:val="Ttulo4"/>
-      </w:pPr>
-      <w:r>
-        <w:t>Escalabilidad y rendimiento</w:t>
-      </w:r>
-    </w:p>
-    <w:p>
-      <w:r>
-        <w:t xml:space="preserve">SQL Server está diseñado para crecer junto con las necesidades del negocio. Puede manejar desde bases de datos pequeñas en equipos personales hasta sistemas distribuidos con miles de </w:t>
-      </w:r>
-      <w:r>
-        <w:lastRenderedPageBreak/>
-        <w:t xml:space="preserve">usuarios simultáneos. Soporta replicación, particionamiento, </w:t>
-      </w:r>
-      <w:proofErr w:type="spellStart"/>
-      <w:r>
-        <w:t>clustering</w:t>
-      </w:r>
-      <w:proofErr w:type="spellEnd"/>
-      <w:r>
-        <w:t xml:space="preserve"> y otras técnicas que permiten mantener el rendimiento incluso en escenarios de alta demanda.</w:t>
-      </w:r>
-    </w:p>
-    <w:p>
-      <w:pPr>
-        <w:pStyle w:val="Ttulo2"/>
-      </w:pPr>
-      <w:bookmarkStart w:id="17" w:name="_Toc207383099"/>
-      <w:r>
-        <w:t>¿Cómo conectar la base de datos SQL Server?</w:t>
-      </w:r>
-      <w:bookmarkEnd w:id="17"/>
-    </w:p>
-    <w:p/>
-    <w:p>
       <w:pPr>
         <w:ind w:firstLine="0"/>
         <w:jc w:val="left"/>
@@ -3891,7 +2789,316 @@
       <w:r>
         <w:rPr>
           <w:bCs/>
-          <w:noProof/>
+          <w:color w:val="000000" w:themeColor="text1"/>
+        </w:rPr>
+        <w:t>SQL Server sigue el paradigma cliente-servidor, donde las aplicaciones cliente (como sitios web, sistemas ERP o herramientas de análisis) envían solicitudes al servidor de base de datos. El servidor procesa esas solicitudes, accede a los datos y devuelve los resultados. Esta comunicación puede realizarse localmente o a través de redes, incluyendo conexiones seguras por internet. El modelo permite escalabilidad, separación de responsabilidades y acceso concurrente por múltiples usuarios.</w:t>
+      </w:r>
+    </w:p>
+    <w:p>
+      <w:pPr>
+        <w:pStyle w:val="Prrafodelista"/>
+        <w:numPr>
+          <w:ilvl w:val="0"/>
+          <w:numId w:val="4"/>
+        </w:numPr>
+        <w:jc w:val="left"/>
+        <w:rPr>
+          <w:bCs/>
+          <w:color w:val="000000" w:themeColor="text1"/>
+        </w:rPr>
+      </w:pPr>
+      <w:r>
+        <w:rPr>
+          <w:bCs/>
+          <w:color w:val="000000" w:themeColor="text1"/>
+        </w:rPr>
+        <w:t>Integridad de los datos</w:t>
+      </w:r>
+    </w:p>
+    <w:p>
+      <w:pPr>
+        <w:ind w:firstLine="0"/>
+        <w:jc w:val="left"/>
+        <w:rPr>
+          <w:bCs/>
+          <w:color w:val="000000" w:themeColor="text1"/>
+        </w:rPr>
+      </w:pPr>
+      <w:r>
+        <w:rPr>
+          <w:bCs/>
+          <w:color w:val="000000" w:themeColor="text1"/>
+        </w:rPr>
+        <w:t>Para garantizar la fiabilidad de la información, SQL Server implementa mecanismos como:</w:t>
+      </w:r>
+    </w:p>
+    <w:p>
+      <w:pPr>
+        <w:ind w:firstLine="0"/>
+        <w:jc w:val="left"/>
+        <w:rPr>
+          <w:bCs/>
+          <w:color w:val="000000" w:themeColor="text1"/>
+        </w:rPr>
+      </w:pPr>
+      <w:r>
+        <w:rPr>
+          <w:bCs/>
+          <w:color w:val="000000" w:themeColor="text1"/>
+        </w:rPr>
+        <w:t>Integridad referencial: Uso de claves foráneas para relacionar tablas y evitar inconsistencias.</w:t>
+      </w:r>
+    </w:p>
+    <w:p>
+      <w:pPr>
+        <w:ind w:firstLine="0"/>
+        <w:jc w:val="left"/>
+        <w:rPr>
+          <w:bCs/>
+          <w:color w:val="000000" w:themeColor="text1"/>
+        </w:rPr>
+      </w:pPr>
+      <w:r>
+        <w:rPr>
+          <w:bCs/>
+          <w:color w:val="000000" w:themeColor="text1"/>
+        </w:rPr>
+        <w:t>Restricciones: Validación de datos mediante reglas como NOT NULL, CHECK, UNIQUE.</w:t>
+      </w:r>
+    </w:p>
+    <w:p>
+      <w:pPr>
+        <w:ind w:firstLine="0"/>
+        <w:jc w:val="left"/>
+        <w:rPr>
+          <w:bCs/>
+          <w:color w:val="000000" w:themeColor="text1"/>
+        </w:rPr>
+      </w:pPr>
+      <w:r>
+        <w:rPr>
+          <w:bCs/>
+          <w:color w:val="000000" w:themeColor="text1"/>
+        </w:rPr>
+        <w:t>Propiedades ACID: Aseguran que las transacciones sean Atómicas, Consistentes, Aisladas y Duraderas, lo que protege los datos ante errores, caídas del sistema o accesos simultáneos.</w:t>
+      </w:r>
+    </w:p>
+    <w:p>
+      <w:pPr>
+        <w:ind w:firstLine="0"/>
+        <w:jc w:val="left"/>
+        <w:rPr>
+          <w:bCs/>
+          <w:color w:val="000000" w:themeColor="text1"/>
+        </w:rPr>
+      </w:pPr>
+      <w:r>
+        <w:rPr>
+          <w:bCs/>
+          <w:color w:val="000000" w:themeColor="text1"/>
+        </w:rPr>
+        <w:t>¿Para qué se utiliza?</w:t>
+      </w:r>
+    </w:p>
+    <w:p>
+      <w:pPr>
+        <w:ind w:firstLine="0"/>
+        <w:jc w:val="left"/>
+        <w:rPr>
+          <w:bCs/>
+          <w:color w:val="000000" w:themeColor="text1"/>
+        </w:rPr>
+      </w:pPr>
+      <w:r>
+        <w:rPr>
+          <w:bCs/>
+          <w:color w:val="000000" w:themeColor="text1"/>
+        </w:rPr>
+        <w:t>SQL Server es una herramienta fundamental en múltiples contextos tecnológicos y empresariales. Sus principales usos incluyen:</w:t>
+      </w:r>
+    </w:p>
+    <w:p>
+      <w:pPr>
+        <w:pStyle w:val="Prrafodelista"/>
+        <w:numPr>
+          <w:ilvl w:val="0"/>
+          <w:numId w:val="5"/>
+        </w:numPr>
+        <w:jc w:val="left"/>
+        <w:rPr>
+          <w:bCs/>
+          <w:color w:val="000000" w:themeColor="text1"/>
+        </w:rPr>
+      </w:pPr>
+      <w:r>
+        <w:rPr>
+          <w:bCs/>
+          <w:color w:val="000000" w:themeColor="text1"/>
+        </w:rPr>
+        <w:t>Gestión de información estructurada</w:t>
+      </w:r>
+    </w:p>
+    <w:p>
+      <w:pPr>
+        <w:ind w:firstLine="0"/>
+        <w:jc w:val="left"/>
+        <w:rPr>
+          <w:bCs/>
+          <w:color w:val="000000" w:themeColor="text1"/>
+        </w:rPr>
+      </w:pPr>
+      <w:r>
+        <w:rPr>
+          <w:bCs/>
+          <w:color w:val="000000" w:themeColor="text1"/>
+        </w:rPr>
+        <w:t>Permite almacenar y organizar grandes volúmenes de datos, como registros de clientes, inventarios, transacciones financieras, historiales médicos o contenidos multimedia. Su capacidad para definir relaciones entre entidades facilita la creación de modelos de datos complejos y precisos.</w:t>
+      </w:r>
+    </w:p>
+    <w:p>
+      <w:pPr>
+        <w:pStyle w:val="Prrafodelista"/>
+        <w:numPr>
+          <w:ilvl w:val="0"/>
+          <w:numId w:val="5"/>
+        </w:numPr>
+        <w:jc w:val="left"/>
+        <w:rPr>
+          <w:bCs/>
+          <w:color w:val="000000" w:themeColor="text1"/>
+        </w:rPr>
+      </w:pPr>
+      <w:r>
+        <w:rPr>
+          <w:bCs/>
+          <w:color w:val="000000" w:themeColor="text1"/>
+        </w:rPr>
+        <w:t>Soporte para aplicaciones empresariales</w:t>
+      </w:r>
+    </w:p>
+    <w:p>
+      <w:pPr>
+        <w:ind w:firstLine="0"/>
+        <w:jc w:val="left"/>
+        <w:rPr>
+          <w:bCs/>
+          <w:color w:val="000000" w:themeColor="text1"/>
+        </w:rPr>
+      </w:pPr>
+      <w:r>
+        <w:rPr>
+          <w:bCs/>
+          <w:color w:val="000000" w:themeColor="text1"/>
+        </w:rPr>
+        <w:t>SQL Server es el motor detrás de muchas aplicaciones críticas, tanto web como de escritorio. Proporciona una base sólida para sistemas de facturación, comercio electrónico, gestión de recursos humanos, control de producción, entre otros. Su rendimiento y seguridad lo hacen ideal para entornos que requieren alta disponibilidad y protección de datos sensibles.</w:t>
+      </w:r>
+    </w:p>
+    <w:p>
+      <w:pPr>
+        <w:pStyle w:val="Prrafodelista"/>
+        <w:numPr>
+          <w:ilvl w:val="0"/>
+          <w:numId w:val="5"/>
+        </w:numPr>
+        <w:jc w:val="left"/>
+        <w:rPr>
+          <w:bCs/>
+          <w:color w:val="000000" w:themeColor="text1"/>
+        </w:rPr>
+      </w:pPr>
+      <w:r>
+        <w:rPr>
+          <w:bCs/>
+          <w:color w:val="000000" w:themeColor="text1"/>
+        </w:rPr>
+        <w:t>Análisis de datos e inteligencia empresarial</w:t>
+      </w:r>
+    </w:p>
+    <w:p>
+      <w:pPr>
+        <w:ind w:firstLine="0"/>
+        <w:jc w:val="left"/>
+        <w:rPr>
+          <w:bCs/>
+          <w:color w:val="000000" w:themeColor="text1"/>
+        </w:rPr>
+      </w:pPr>
+      <w:r>
+        <w:rPr>
+          <w:bCs/>
+          <w:color w:val="000000" w:themeColor="text1"/>
+        </w:rPr>
+        <w:t>Incluye herramientas como SQL Server Analysis Services (SSAS), Integration Services (SSIS) y Reporting Services (SSRS), que permiten realizar análisis multidimensionales, integrar datos desde múltiples fuentes y generar informes dinámicos. Además, se puede integrar con plataformas de machine learning, servicios cognitivos y visualización de datos como Power BI, lo que potencia la toma de decisiones basada en datos.</w:t>
+      </w:r>
+    </w:p>
+    <w:p>
+      <w:pPr>
+        <w:pStyle w:val="Prrafodelista"/>
+        <w:numPr>
+          <w:ilvl w:val="0"/>
+          <w:numId w:val="5"/>
+        </w:numPr>
+        <w:jc w:val="left"/>
+        <w:rPr>
+          <w:bCs/>
+          <w:color w:val="000000" w:themeColor="text1"/>
+        </w:rPr>
+      </w:pPr>
+      <w:r>
+        <w:rPr>
+          <w:bCs/>
+          <w:color w:val="000000" w:themeColor="text1"/>
+        </w:rPr>
+        <w:t>Escalabilidad y rendimiento</w:t>
+      </w:r>
+    </w:p>
+    <w:p>
+      <w:pPr>
+        <w:ind w:firstLine="0"/>
+        <w:jc w:val="left"/>
+        <w:rPr>
+          <w:bCs/>
+          <w:color w:val="000000" w:themeColor="text1"/>
+        </w:rPr>
+      </w:pPr>
+      <w:r>
+        <w:rPr>
+          <w:bCs/>
+          <w:color w:val="000000" w:themeColor="text1"/>
+        </w:rPr>
+        <w:lastRenderedPageBreak/>
+        <w:t>SQL Server está diseñado para crecer junto con las necesidades del negocio. Puede manejar desde bases de datos pequeñas en equipos personales hasta sistemas distribuidos con miles de usuarios simultáneos. Soporta replicación, particionamiento, clustering y otras técnicas que permiten mantener el rendimiento incluso en escenarios de alta demanda.</w:t>
+      </w:r>
+    </w:p>
+    <w:p>
+      <w:pPr>
+        <w:ind w:firstLine="0"/>
+        <w:jc w:val="left"/>
+        <w:rPr>
+          <w:bCs/>
+          <w:color w:val="000000" w:themeColor="text1"/>
+        </w:rPr>
+      </w:pPr>
+      <w:r>
+        <w:rPr>
+          <w:bCs/>
+          <w:color w:val="000000" w:themeColor="text1"/>
+        </w:rPr>
+        <w:t>¿Cómo conectar la base de datos SQL Server?</w:t>
+      </w:r>
+    </w:p>
+    <w:p>
+      <w:pPr>
+        <w:ind w:firstLine="0"/>
+        <w:jc w:val="left"/>
+        <w:rPr>
+          <w:bCs/>
+          <w:color w:val="000000" w:themeColor="text1"/>
+        </w:rPr>
+      </w:pPr>
+      <w:r>
+        <w:rPr>
+          <w:bCs/>
           <w:color w:val="000000" w:themeColor="text1"/>
         </w:rPr>
         <w:drawing>
@@ -3947,24 +3154,16 @@
       <w:pPr>
         <w:pStyle w:val="Ttulo1"/>
       </w:pPr>
-      <w:bookmarkStart w:id="18" w:name="_Toc207383100"/>
+      <w:bookmarkStart w:id="13" w:name="_Toc207241385"/>
       <w:r>
         <w:lastRenderedPageBreak/>
         <w:t>Conclusiones</w:t>
       </w:r>
-      <w:bookmarkEnd w:id="18"/>
-    </w:p>
-    <w:p>
-      <w:r>
-        <w:t xml:space="preserve">El desarrollo </w:t>
-      </w:r>
-      <w:proofErr w:type="spellStart"/>
-      <w:r>
-        <w:t>backend</w:t>
-      </w:r>
-      <w:proofErr w:type="spellEnd"/>
-      <w:r>
-        <w:t xml:space="preserve"> con Python y Django permite estructurar aplicaciones de forma ordenada y eficiente. Django ofrece una solución completa con ORM, vistas, rutas y plantillas, lo que facilita la creación de aplicaciones escalables. El uso de modelos ORM simplifica el acceso a la base de datos y el manejo de la lógica de negocio.</w:t>
+      <w:bookmarkEnd w:id="13"/>
+    </w:p>
+    <w:p>
+      <w:r>
+        <w:t>El desarrollo backend con Python y Django permite estructurar aplicaciones de forma ordenada y eficiente. Django ofrece una solución completa con ORM, vistas, rutas y plantillas, lo que facilita la creación de aplicaciones escalables. El uso de modelos ORM simplifica el acceso a la base de datos y el manejo de la lógica de negocio.</w:t>
       </w:r>
     </w:p>
     <w:p/>
@@ -3977,12 +3176,12 @@
       <w:pPr>
         <w:pStyle w:val="Ttulo1"/>
       </w:pPr>
-      <w:bookmarkStart w:id="19" w:name="_Toc207383101"/>
+      <w:bookmarkStart w:id="14" w:name="_Toc207241386"/>
       <w:r>
         <w:lastRenderedPageBreak/>
         <w:t>Recomendaciones</w:t>
       </w:r>
-      <w:bookmarkEnd w:id="19"/>
+      <w:bookmarkEnd w:id="14"/>
     </w:p>
     <w:p>
       <w:r>
@@ -3998,7 +3197,7 @@
         <w:br w:type="page"/>
       </w:r>
     </w:p>
-    <w:bookmarkStart w:id="20" w:name="_Toc207383102" w:displacedByCustomXml="next"/>
+    <w:bookmarkStart w:id="15" w:name="_Toc207241387" w:displacedByCustomXml="next"/>
     <w:sdt>
       <w:sdtPr>
         <w:rPr>
@@ -4030,7 +3229,7 @@
             </w:rPr>
             <w:t>Bibliografía</w:t>
           </w:r>
-          <w:bookmarkEnd w:id="20"/>
+          <w:bookmarkEnd w:id="15"/>
         </w:p>
         <w:sdt>
           <w:sdtPr>
@@ -4250,24 +3449,16 @@
       <w:pPr>
         <w:pStyle w:val="Ttulo1"/>
       </w:pPr>
-      <w:bookmarkStart w:id="21" w:name="_Toc207383103"/>
+      <w:bookmarkStart w:id="16" w:name="_Toc207241388"/>
       <w:r>
         <w:lastRenderedPageBreak/>
         <w:t>Cuestionario</w:t>
       </w:r>
-      <w:bookmarkEnd w:id="21"/>
-    </w:p>
-    <w:p>
-      <w:r>
-        <w:t xml:space="preserve">1. ¿Qué diferencia hay entre Django y </w:t>
-      </w:r>
-      <w:proofErr w:type="spellStart"/>
-      <w:r>
-        <w:t>Flask</w:t>
-      </w:r>
-      <w:proofErr w:type="spellEnd"/>
-      <w:r>
-        <w:t>?</w:t>
+      <w:bookmarkEnd w:id="16"/>
+    </w:p>
+    <w:p>
+      <w:r>
+        <w:t>1. ¿Qué diferencia hay entre Django y Flask?</w:t>
       </w:r>
     </w:p>
     <w:p>
@@ -4282,28 +3473,12 @@
     </w:p>
     <w:p>
       <w:r>
-        <w:t xml:space="preserve">4. ¿Qué ventaja tienen las vistas en un </w:t>
-      </w:r>
-      <w:proofErr w:type="spellStart"/>
-      <w:r>
-        <w:t>backend</w:t>
-      </w:r>
-      <w:proofErr w:type="spellEnd"/>
-      <w:r>
-        <w:t>?</w:t>
-      </w:r>
-    </w:p>
-    <w:p>
-      <w:r>
-        <w:t xml:space="preserve">5. ¿Cómo se integran los </w:t>
-      </w:r>
-      <w:proofErr w:type="spellStart"/>
-      <w:r>
-        <w:t>templates</w:t>
-      </w:r>
-      <w:proofErr w:type="spellEnd"/>
-      <w:r>
-        <w:t xml:space="preserve"> en un proyecto de Django?</w:t>
+        <w:t>4. ¿Qué ventaja tienen las vistas en un backend?</w:t>
+      </w:r>
+    </w:p>
+    <w:p>
+      <w:r>
+        <w:t>5. ¿Cómo se integran los templates en un proyecto de Django?</w:t>
       </w:r>
     </w:p>
     <w:p/>
@@ -5473,7 +4648,7 @@
     <w:uiPriority w:val="9"/>
     <w:unhideWhenUsed/>
     <w:qFormat/>
-    <w:rsid w:val="002231ED"/>
+    <w:rsid w:val="0007595A"/>
     <w:pPr>
       <w:keepNext/>
       <w:keepLines/>
@@ -5599,7 +4774,6 @@
   <w:style w:type="character" w:default="1" w:styleId="Fuentedeprrafopredeter">
     <w:name w:val="Default Paragraph Font"/>
     <w:uiPriority w:val="1"/>
-    <w:semiHidden/>
     <w:unhideWhenUsed/>
   </w:style>
   <w:style w:type="table" w:default="1" w:styleId="Tablanormal">
@@ -5667,7 +4841,7 @@
     <w:basedOn w:val="Fuentedeprrafopredeter"/>
     <w:link w:val="Ttulo4"/>
     <w:uiPriority w:val="9"/>
-    <w:rsid w:val="003E0565"/>
+    <w:rsid w:val="0007595A"/>
     <w:rPr>
       <w:rFonts w:ascii="Times New Roman" w:eastAsiaTheme="majorEastAsia" w:hAnsi="Times New Roman" w:cstheme="majorBidi"/>
       <w:b/>

</xml_diff>